<commit_message>
hasta tictac (?), pdf subrayado
hay que terminar word y corregir lo hecho
</commit_message>
<xml_diff>
--- a/automata/automata/lab03.docx
+++ b/automata/automata/lab03.docx
@@ -1,6 +1,6 @@
 
 <file path=word/document.xml><?xml version="1.0" encoding="utf-8"?>
-<w:document xmlns:wpc="http://schemas.microsoft.com/office/word/2010/wordprocessingCanvas" xmlns:cx="http://schemas.microsoft.com/office/drawing/2014/chartex" xmlns:mc="http://schemas.openxmlformats.org/markup-compatibility/2006" xmlns:o="urn:schemas-microsoft-com:office:office" xmlns:r="http://schemas.openxmlformats.org/officeDocument/2006/relationships" xmlns:m="http://schemas.openxmlformats.org/officeDocument/2006/math" xmlns:v="urn:schemas-microsoft-com:vml" xmlns:wp14="http://schemas.microsoft.com/office/word/2010/wordprocessingDrawing" xmlns:wp="http://schemas.openxmlformats.org/drawingml/2006/wordprocessingDrawing" xmlns:w10="urn:schemas-microsoft-com:office:word" xmlns:w="http://schemas.openxmlformats.org/wordprocessingml/2006/main" xmlns:w14="http://schemas.microsoft.com/office/word/2010/wordml" xmlns:w15="http://schemas.microsoft.com/office/word/2012/wordml" xmlns:w16se="http://schemas.microsoft.com/office/word/2015/wordml/symex" xmlns:wpg="http://schemas.microsoft.com/office/word/2010/wordprocessingGroup" xmlns:wpi="http://schemas.microsoft.com/office/word/2010/wordprocessingInk" xmlns:wne="http://schemas.microsoft.com/office/word/2006/wordml" xmlns:wps="http://schemas.microsoft.com/office/word/2010/wordprocessingShape" mc:Ignorable="w14 w15 w16se wp14">
+<w:document xmlns:wpc="http://schemas.microsoft.com/office/word/2010/wordprocessingCanvas" xmlns:cx="http://schemas.microsoft.com/office/drawing/2014/chartex" xmlns:cx1="http://schemas.microsoft.com/office/drawing/2015/9/8/chartex" xmlns:cx2="http://schemas.microsoft.com/office/drawing/2015/10/21/chartex" xmlns:cx3="http://schemas.microsoft.com/office/drawing/2016/5/9/chartex" xmlns:cx4="http://schemas.microsoft.com/office/drawing/2016/5/10/chartex" xmlns:cx5="http://schemas.microsoft.com/office/drawing/2016/5/11/chartex" xmlns:cx6="http://schemas.microsoft.com/office/drawing/2016/5/12/chartex" xmlns:cx7="http://schemas.microsoft.com/office/drawing/2016/5/13/chartex" xmlns:cx8="http://schemas.microsoft.com/office/drawing/2016/5/14/chartex" xmlns:mc="http://schemas.openxmlformats.org/markup-compatibility/2006" xmlns:aink="http://schemas.microsoft.com/office/drawing/2016/ink" xmlns:am3d="http://schemas.microsoft.com/office/drawing/2017/model3d" xmlns:o="urn:schemas-microsoft-com:office:office" xmlns:r="http://schemas.openxmlformats.org/officeDocument/2006/relationships" xmlns:m="http://schemas.openxmlformats.org/officeDocument/2006/math" xmlns:v="urn:schemas-microsoft-com:vml" xmlns:wp14="http://schemas.microsoft.com/office/word/2010/wordprocessingDrawing" xmlns:wp="http://schemas.openxmlformats.org/drawingml/2006/wordprocessingDrawing" xmlns:w10="urn:schemas-microsoft-com:office:word" xmlns:w="http://schemas.openxmlformats.org/wordprocessingml/2006/main" xmlns:w14="http://schemas.microsoft.com/office/word/2010/wordml" xmlns:w15="http://schemas.microsoft.com/office/word/2012/wordml" xmlns:w16cid="http://schemas.microsoft.com/office/word/2016/wordml/cid" xmlns:w16se="http://schemas.microsoft.com/office/word/2015/wordml/symex" xmlns:wpg="http://schemas.microsoft.com/office/word/2010/wordprocessingGroup" xmlns:wpi="http://schemas.microsoft.com/office/word/2010/wordprocessingInk" xmlns:wne="http://schemas.microsoft.com/office/word/2006/wordml" xmlns:wps="http://schemas.microsoft.com/office/word/2010/wordprocessingShape" mc:Ignorable="w14 w15 w16se w16cid wp14">
   <w:body>
     <w:p>
       <w:pPr>
@@ -84,25 +84,7 @@
           <w:sz w:val="24"/>
           <w:szCs w:val="24"/>
         </w:rPr>
-        <w:t xml:space="preserve">la clase ejecutiva se llama </w:t>
-      </w:r>
-      <w:proofErr w:type="spellStart"/>
-      <w:r>
-        <w:rPr>
-          <w:rFonts w:cstheme="minorHAnsi"/>
-          <w:sz w:val="24"/>
-          <w:szCs w:val="24"/>
-        </w:rPr>
-        <w:t>AutomataGUI</w:t>
-      </w:r>
-      <w:proofErr w:type="spellEnd"/>
-      <w:r>
-        <w:rPr>
-          <w:rFonts w:cstheme="minorHAnsi"/>
-          <w:sz w:val="24"/>
-          <w:szCs w:val="24"/>
-        </w:rPr>
-        <w:t xml:space="preserve">, debido a que ejecuta la aplicación </w:t>
+        <w:t xml:space="preserve">la clase ejecutiva se llama AutomataGUI, debido a que ejecuta la aplicación </w:t>
       </w:r>
     </w:p>
     <w:p>
@@ -211,10 +193,12 @@
           <w:szCs w:val="24"/>
           <w:shd w:val="clear" w:color="auto" w:fill="FFFFFF"/>
         </w:rPr>
-        <w:t xml:space="preserve"> Por </w:t>
-      </w:r>
-      <w:proofErr w:type="gramStart"/>
-      <w:r>
+        <w:t xml:space="preserve"> Por ejemplo el paquete aplicación.</w:t>
+      </w:r>
+    </w:p>
+    <w:p>
+      <w:pPr>
+        <w:pStyle w:val="ListParagraph"/>
         <w:rPr>
           <w:rFonts w:cstheme="minorHAnsi"/>
           <w:color w:val="222222"/>
@@ -222,9 +206,7 @@
           <w:szCs w:val="24"/>
           <w:shd w:val="clear" w:color="auto" w:fill="FFFFFF"/>
         </w:rPr>
-        <w:t>ejemplo</w:t>
-      </w:r>
-      <w:proofErr w:type="gramEnd"/>
+      </w:pPr>
       <w:r>
         <w:rPr>
           <w:rFonts w:cstheme="minorHAnsi"/>
@@ -233,12 +215,9 @@
           <w:szCs w:val="24"/>
           <w:shd w:val="clear" w:color="auto" w:fill="FFFFFF"/>
         </w:rPr>
-        <w:t xml:space="preserve"> el paquete aplicación.</w:t>
-      </w:r>
-    </w:p>
-    <w:p>
-      <w:pPr>
-        <w:pStyle w:val="ListParagraph"/>
+        <w:t>La cláusula import en esta acepción simplemente indica al compilador dónde debe buscar clases adicionales cuando no pueda encontrarlas en el package actual</w:t>
+      </w:r>
+      <w:r>
         <w:rPr>
           <w:rFonts w:cstheme="minorHAnsi"/>
           <w:color w:val="222222"/>
@@ -246,92 +225,7 @@
           <w:szCs w:val="24"/>
           <w:shd w:val="clear" w:color="auto" w:fill="FFFFFF"/>
         </w:rPr>
-      </w:pPr>
-      <w:r>
-        <w:rPr>
-          <w:rFonts w:cstheme="minorHAnsi"/>
-          <w:color w:val="222222"/>
-          <w:sz w:val="24"/>
-          <w:szCs w:val="24"/>
-          <w:shd w:val="clear" w:color="auto" w:fill="FFFFFF"/>
-        </w:rPr>
-        <w:t xml:space="preserve">La cláusula </w:t>
-      </w:r>
-      <w:proofErr w:type="spellStart"/>
-      <w:r>
-        <w:rPr>
-          <w:rFonts w:cstheme="minorHAnsi"/>
-          <w:color w:val="222222"/>
-          <w:sz w:val="24"/>
-          <w:szCs w:val="24"/>
-          <w:shd w:val="clear" w:color="auto" w:fill="FFFFFF"/>
-        </w:rPr>
-        <w:t>import</w:t>
-      </w:r>
-      <w:proofErr w:type="spellEnd"/>
-      <w:r>
-        <w:rPr>
-          <w:rFonts w:cstheme="minorHAnsi"/>
-          <w:color w:val="222222"/>
-          <w:sz w:val="24"/>
-          <w:szCs w:val="24"/>
-          <w:shd w:val="clear" w:color="auto" w:fill="FFFFFF"/>
-        </w:rPr>
-        <w:t xml:space="preserve"> en esta acepción simplemente indica al compilador dónde debe buscar clases adicionales cuando no pueda encontrarlas en el </w:t>
-      </w:r>
-      <w:proofErr w:type="spellStart"/>
-      <w:r>
-        <w:rPr>
-          <w:rFonts w:cstheme="minorHAnsi"/>
-          <w:color w:val="222222"/>
-          <w:sz w:val="24"/>
-          <w:szCs w:val="24"/>
-          <w:shd w:val="clear" w:color="auto" w:fill="FFFFFF"/>
-        </w:rPr>
-        <w:t>package</w:t>
-      </w:r>
-      <w:proofErr w:type="spellEnd"/>
-      <w:r>
-        <w:rPr>
-          <w:rFonts w:cstheme="minorHAnsi"/>
-          <w:color w:val="222222"/>
-          <w:sz w:val="24"/>
-          <w:szCs w:val="24"/>
-          <w:shd w:val="clear" w:color="auto" w:fill="FFFFFF"/>
-        </w:rPr>
-        <w:t xml:space="preserve"> actual</w:t>
-      </w:r>
-      <w:r>
-        <w:rPr>
-          <w:rFonts w:cstheme="minorHAnsi"/>
-          <w:color w:val="222222"/>
-          <w:sz w:val="24"/>
-          <w:szCs w:val="24"/>
-          <w:shd w:val="clear" w:color="auto" w:fill="FFFFFF"/>
-        </w:rPr>
-        <w:t xml:space="preserve">, por </w:t>
-      </w:r>
-      <w:proofErr w:type="gramStart"/>
-      <w:r>
-        <w:rPr>
-          <w:rFonts w:cstheme="minorHAnsi"/>
-          <w:color w:val="222222"/>
-          <w:sz w:val="24"/>
-          <w:szCs w:val="24"/>
-          <w:shd w:val="clear" w:color="auto" w:fill="FFFFFF"/>
-        </w:rPr>
-        <w:t>ejemplo</w:t>
-      </w:r>
-      <w:proofErr w:type="gramEnd"/>
-      <w:r>
-        <w:rPr>
-          <w:rFonts w:cstheme="minorHAnsi"/>
-          <w:color w:val="222222"/>
-          <w:sz w:val="24"/>
-          <w:szCs w:val="24"/>
-          <w:shd w:val="clear" w:color="auto" w:fill="FFFFFF"/>
-        </w:rPr>
-        <w:t xml:space="preserve"> en el paquete presentación se importan las clases del paquete aplicación</w:t>
+        <w:t>, por ejemplo en el paquete presentación se importan las clases del paquete aplicación</w:t>
       </w:r>
     </w:p>
     <w:p>
@@ -395,6 +289,11 @@
     </w:p>
     <w:p>
       <w:pPr>
+        <w:pStyle w:val="ListParagraph"/>
+      </w:pPr>
+    </w:p>
+    <w:p>
+      <w:pPr>
         <w:ind w:left="360"/>
         <w:rPr>
           <w:b/>
@@ -406,6 +305,28 @@
         </w:rPr>
         <w:t>Arquitectura detallada</w:t>
       </w:r>
+    </w:p>
+    <w:p>
+      <w:pPr>
+        <w:ind w:left="360"/>
+      </w:pPr>
+      <w:r>
+        <w:rPr>
+          <w:b/>
+        </w:rPr>
+        <w:t xml:space="preserve">2. </w:t>
+      </w:r>
+      <w:r>
+        <w:t xml:space="preserve">Faltan algunos metodos por implementar </w:t>
+      </w:r>
+    </w:p>
+    <w:p>
+      <w:pPr>
+        <w:ind w:left="360"/>
+        <w:rPr>
+          <w:b/>
+        </w:rPr>
+      </w:pPr>
     </w:p>
     <w:p>
       <w:pPr>
@@ -487,49 +408,7 @@
         <w:rPr>
           <w:highlight w:val="yellow"/>
         </w:rPr>
-        <w:t xml:space="preserve">Cada </w:t>
-      </w:r>
-      <w:proofErr w:type="spellStart"/>
-      <w:r>
-        <w:rPr>
-          <w:highlight w:val="yellow"/>
-        </w:rPr>
-        <w:t>celula</w:t>
-      </w:r>
-      <w:proofErr w:type="spellEnd"/>
-      <w:r>
-        <w:rPr>
-          <w:highlight w:val="yellow"/>
-        </w:rPr>
-        <w:t xml:space="preserve"> sabe en </w:t>
-      </w:r>
-      <w:proofErr w:type="spellStart"/>
-      <w:r>
-        <w:rPr>
-          <w:highlight w:val="yellow"/>
-        </w:rPr>
-        <w:t>que</w:t>
-      </w:r>
-      <w:proofErr w:type="spellEnd"/>
-      <w:r>
-        <w:rPr>
-          <w:highlight w:val="yellow"/>
-        </w:rPr>
-        <w:t xml:space="preserve"> posición de la matriz esta, su color, si </w:t>
-      </w:r>
-      <w:proofErr w:type="spellStart"/>
-      <w:r>
-        <w:rPr>
-          <w:highlight w:val="yellow"/>
-        </w:rPr>
-        <w:t>esta</w:t>
-      </w:r>
-      <w:proofErr w:type="spellEnd"/>
-      <w:r>
-        <w:rPr>
-          <w:highlight w:val="yellow"/>
-        </w:rPr>
-        <w:t xml:space="preserve"> viva o muerta, su edad, si debe morir, y sabe cambiar de estado. No pueden cambiar su color</w:t>
+        <w:t>Cada celula sabe en que posición de la matriz esta, su color, si esta viva o muerta, su edad, si debe morir, y sabe cambiar de estado. No pueden cambiar su color</w:t>
       </w:r>
       <w:r>
         <w:t>.</w:t>
@@ -547,15 +426,7 @@
         <w:t xml:space="preserve">Sabe su color y si está o no viva, </w:t>
       </w:r>
       <w:r>
-        <w:t xml:space="preserve">no pueden hacer diferente el cambio de color y si </w:t>
-      </w:r>
-      <w:proofErr w:type="spellStart"/>
-      <w:r>
-        <w:t>esta</w:t>
-      </w:r>
-      <w:proofErr w:type="spellEnd"/>
-      <w:r>
-        <w:t xml:space="preserve"> o no viva. Deben aprender a decidir y cambiar</w:t>
+        <w:t>no pueden hacer diferente el cambio de color y si esta o no viva. Deben aprender a decidir y cambiar</w:t>
       </w:r>
     </w:p>
     <w:p>
@@ -567,23 +438,26 @@
         </w:numPr>
       </w:pPr>
       <w:r>
-        <w:t xml:space="preserve">La </w:t>
-      </w:r>
-      <w:proofErr w:type="spellStart"/>
-      <w:r>
-        <w:t>Celula</w:t>
-      </w:r>
-      <w:proofErr w:type="spellEnd"/>
-      <w:r>
-        <w:t xml:space="preserve"> es Roja, lo sabe pues el Elemento tiene un método que por defecto dice que es Roja, para cambiarlo se implementa el método </w:t>
-      </w:r>
-      <w:proofErr w:type="gramStart"/>
-      <w:r>
-        <w:t>cambiar(</w:t>
-      </w:r>
-      <w:proofErr w:type="gramEnd"/>
-      <w:r>
-        <w:t>).</w:t>
+        <w:t>La Celula es Roja, lo sabe pues el Elemento tiene un método qu</w:t>
+      </w:r>
+      <w:r>
+        <w:t xml:space="preserve">e por defecto dice que es Roja. </w:t>
+      </w:r>
+    </w:p>
+    <w:p>
+      <w:pPr>
+        <w:pStyle w:val="ListParagraph"/>
+      </w:pPr>
+      <w:r>
+        <w:t xml:space="preserve">Decide si la edad es mayor o igual que dos su siguiente estado es MUERTA. </w:t>
+      </w:r>
+    </w:p>
+    <w:p>
+      <w:pPr>
+        <w:pStyle w:val="ListParagraph"/>
+      </w:pPr>
+      <w:r>
+        <w:t xml:space="preserve">Cambia, aumentando la edad en 1, y avanzando a su siguiente estado. </w:t>
       </w:r>
     </w:p>
     <w:p>
@@ -624,7 +498,7 @@
 </file>
 
 <file path=word/numbering.xml><?xml version="1.0" encoding="utf-8"?>
-<w:numbering xmlns:wpc="http://schemas.microsoft.com/office/word/2010/wordprocessingCanvas" xmlns:cx="http://schemas.microsoft.com/office/drawing/2014/chartex" xmlns:mc="http://schemas.openxmlformats.org/markup-compatibility/2006" xmlns:o="urn:schemas-microsoft-com:office:office" xmlns:r="http://schemas.openxmlformats.org/officeDocument/2006/relationships" xmlns:m="http://schemas.openxmlformats.org/officeDocument/2006/math" xmlns:v="urn:schemas-microsoft-com:vml" xmlns:wp14="http://schemas.microsoft.com/office/word/2010/wordprocessingDrawing" xmlns:wp="http://schemas.openxmlformats.org/drawingml/2006/wordprocessingDrawing" xmlns:w10="urn:schemas-microsoft-com:office:word" xmlns:w="http://schemas.openxmlformats.org/wordprocessingml/2006/main" xmlns:w14="http://schemas.microsoft.com/office/word/2010/wordml" xmlns:w15="http://schemas.microsoft.com/office/word/2012/wordml" xmlns:w16se="http://schemas.microsoft.com/office/word/2015/wordml/symex" xmlns:wpg="http://schemas.microsoft.com/office/word/2010/wordprocessingGroup" xmlns:wpi="http://schemas.microsoft.com/office/word/2010/wordprocessingInk" xmlns:wne="http://schemas.microsoft.com/office/word/2006/wordml" xmlns:wps="http://schemas.microsoft.com/office/word/2010/wordprocessingShape" mc:Ignorable="w14 w15 w16se wp14">
+<w:numbering xmlns:wpc="http://schemas.microsoft.com/office/word/2010/wordprocessingCanvas" xmlns:cx="http://schemas.microsoft.com/office/drawing/2014/chartex" xmlns:cx1="http://schemas.microsoft.com/office/drawing/2015/9/8/chartex" xmlns:cx2="http://schemas.microsoft.com/office/drawing/2015/10/21/chartex" xmlns:cx3="http://schemas.microsoft.com/office/drawing/2016/5/9/chartex" xmlns:cx4="http://schemas.microsoft.com/office/drawing/2016/5/10/chartex" xmlns:cx5="http://schemas.microsoft.com/office/drawing/2016/5/11/chartex" xmlns:cx6="http://schemas.microsoft.com/office/drawing/2016/5/12/chartex" xmlns:cx7="http://schemas.microsoft.com/office/drawing/2016/5/13/chartex" xmlns:cx8="http://schemas.microsoft.com/office/drawing/2016/5/14/chartex" xmlns:mc="http://schemas.openxmlformats.org/markup-compatibility/2006" xmlns:aink="http://schemas.microsoft.com/office/drawing/2016/ink" xmlns:am3d="http://schemas.microsoft.com/office/drawing/2017/model3d" xmlns:o="urn:schemas-microsoft-com:office:office" xmlns:r="http://schemas.openxmlformats.org/officeDocument/2006/relationships" xmlns:m="http://schemas.openxmlformats.org/officeDocument/2006/math" xmlns:v="urn:schemas-microsoft-com:vml" xmlns:wp14="http://schemas.microsoft.com/office/word/2010/wordprocessingDrawing" xmlns:wp="http://schemas.openxmlformats.org/drawingml/2006/wordprocessingDrawing" xmlns:w10="urn:schemas-microsoft-com:office:word" xmlns:w="http://schemas.openxmlformats.org/wordprocessingml/2006/main" xmlns:w14="http://schemas.microsoft.com/office/word/2010/wordml" xmlns:w15="http://schemas.microsoft.com/office/word/2012/wordml" xmlns:w16cid="http://schemas.microsoft.com/office/word/2016/wordml/cid" xmlns:w16se="http://schemas.microsoft.com/office/word/2015/wordml/symex" xmlns:wpg="http://schemas.microsoft.com/office/word/2010/wordprocessingGroup" xmlns:wpi="http://schemas.microsoft.com/office/word/2010/wordprocessingInk" xmlns:wne="http://schemas.microsoft.com/office/word/2006/wordml" xmlns:wps="http://schemas.microsoft.com/office/word/2010/wordprocessingShape" mc:Ignorable="w14 w15 w16se w16cid wp14">
   <w:abstractNum w:abstractNumId="0" w15:restartNumberingAfterBreak="0">
     <w:nsid w:val="26E8425C"/>
     <w:multiLevelType w:val="hybridMultilevel"/>
@@ -906,7 +780,7 @@
 </file>
 
 <file path=word/styles.xml><?xml version="1.0" encoding="utf-8"?>
-<w:styles xmlns:mc="http://schemas.openxmlformats.org/markup-compatibility/2006" xmlns:r="http://schemas.openxmlformats.org/officeDocument/2006/relationships" xmlns:w="http://schemas.openxmlformats.org/wordprocessingml/2006/main" xmlns:w14="http://schemas.microsoft.com/office/word/2010/wordml" xmlns:w15="http://schemas.microsoft.com/office/word/2012/wordml" xmlns:w16se="http://schemas.microsoft.com/office/word/2015/wordml/symex" mc:Ignorable="w14 w15 w16se">
+<w:styles xmlns:mc="http://schemas.openxmlformats.org/markup-compatibility/2006" xmlns:r="http://schemas.openxmlformats.org/officeDocument/2006/relationships" xmlns:w="http://schemas.openxmlformats.org/wordprocessingml/2006/main" xmlns:w14="http://schemas.microsoft.com/office/word/2010/wordml" xmlns:w15="http://schemas.microsoft.com/office/word/2012/wordml" xmlns:w16cid="http://schemas.microsoft.com/office/word/2016/wordml/cid" xmlns:w16se="http://schemas.microsoft.com/office/word/2015/wordml/symex" mc:Ignorable="w14 w15 w16se w16cid">
   <w:docDefaults>
     <w:rPrDefault>
       <w:rPr>
@@ -922,7 +796,7 @@
       </w:pPr>
     </w:pPrDefault>
   </w:docDefaults>
-  <w:latentStyles w:defLockedState="0" w:defUIPriority="99" w:defSemiHidden="0" w:defUnhideWhenUsed="0" w:defQFormat="0" w:count="371">
+  <w:latentStyles w:defLockedState="0" w:defUIPriority="99" w:defSemiHidden="0" w:defUnhideWhenUsed="0" w:defQFormat="0" w:count="375">
     <w:lsdException w:name="Normal" w:uiPriority="0" w:qFormat="1"/>
     <w:lsdException w:name="heading 1" w:uiPriority="9" w:qFormat="1"/>
     <w:lsdException w:name="heading 2" w:semiHidden="1" w:uiPriority="9" w:unhideWhenUsed="1" w:qFormat="1"/>
@@ -1028,7 +902,6 @@
     <w:lsdException w:name="HTML Sample" w:semiHidden="1" w:unhideWhenUsed="1"/>
     <w:lsdException w:name="HTML Typewriter" w:semiHidden="1" w:unhideWhenUsed="1"/>
     <w:lsdException w:name="HTML Variable" w:semiHidden="1" w:unhideWhenUsed="1"/>
-    <w:lsdException w:name="Normal Table" w:semiHidden="1" w:unhideWhenUsed="1"/>
     <w:lsdException w:name="annotation subject" w:semiHidden="1" w:unhideWhenUsed="1"/>
     <w:lsdException w:name="No List" w:semiHidden="1" w:unhideWhenUsed="1"/>
     <w:lsdException w:name="Outline List 1" w:semiHidden="1" w:unhideWhenUsed="1"/>
@@ -1072,10 +945,8 @@
     <w:lsdException w:name="Table Elegant" w:semiHidden="1" w:unhideWhenUsed="1"/>
     <w:lsdException w:name="Table Professional" w:semiHidden="1" w:unhideWhenUsed="1"/>
     <w:lsdException w:name="Table Subtle 1" w:semiHidden="1" w:unhideWhenUsed="1"/>
-    <w:lsdException w:name="Table Subtle 2" w:semiHidden="1" w:unhideWhenUsed="1"/>
     <w:lsdException w:name="Table Web 1" w:semiHidden="1" w:unhideWhenUsed="1"/>
     <w:lsdException w:name="Table Web 2" w:semiHidden="1" w:unhideWhenUsed="1"/>
-    <w:lsdException w:name="Table Web 3" w:semiHidden="1" w:unhideWhenUsed="1"/>
     <w:lsdException w:name="Balloon Text" w:semiHidden="1" w:unhideWhenUsed="1"/>
     <w:lsdException w:name="Table Grid" w:uiPriority="39"/>
     <w:lsdException w:name="Table Theme" w:semiHidden="1" w:unhideWhenUsed="1"/>
@@ -1294,6 +1165,10 @@
     <w:lsdException w:name="List Table 5 Dark Accent 6" w:uiPriority="50"/>
     <w:lsdException w:name="List Table 6 Colorful Accent 6" w:uiPriority="51"/>
     <w:lsdException w:name="List Table 7 Colorful Accent 6" w:uiPriority="52"/>
+    <w:lsdException w:name="Mention" w:semiHidden="1" w:unhideWhenUsed="1"/>
+    <w:lsdException w:name="Smart Hyperlink" w:semiHidden="1" w:unhideWhenUsed="1"/>
+    <w:lsdException w:name="Hashtag" w:semiHidden="1" w:unhideWhenUsed="1"/>
+    <w:lsdException w:name="Unresolved Mention" w:semiHidden="1" w:unhideWhenUsed="1"/>
   </w:latentStyles>
   <w:style w:type="paragraph" w:default="1" w:styleId="Normal">
     <w:name w:val="Normal"/>

</xml_diff>

<commit_message>
Avance astah, correciones menores
</commit_message>
<xml_diff>
--- a/automata/automata/lab03.docx
+++ b/automata/automata/lab03.docx
@@ -1,6 +1,6 @@
 
 <file path=word/document.xml><?xml version="1.0" encoding="utf-8"?>
-<w:document xmlns:wpc="http://schemas.microsoft.com/office/word/2010/wordprocessingCanvas" xmlns:mc="http://schemas.openxmlformats.org/markup-compatibility/2006" xmlns:o="urn:schemas-microsoft-com:office:office" xmlns:r="http://schemas.openxmlformats.org/officeDocument/2006/relationships" xmlns:m="http://schemas.openxmlformats.org/officeDocument/2006/math" xmlns:v="urn:schemas-microsoft-com:vml" xmlns:wp14="http://schemas.microsoft.com/office/word/2010/wordprocessingDrawing" xmlns:wp="http://schemas.openxmlformats.org/drawingml/2006/wordprocessingDrawing" xmlns:w10="urn:schemas-microsoft-com:office:word" xmlns:w="http://schemas.openxmlformats.org/wordprocessingml/2006/main" xmlns:w14="http://schemas.microsoft.com/office/word/2010/wordml" xmlns:wpg="http://schemas.microsoft.com/office/word/2010/wordprocessingGroup" xmlns:wpi="http://schemas.microsoft.com/office/word/2010/wordprocessingInk" xmlns:wne="http://schemas.microsoft.com/office/word/2006/wordml" xmlns:wps="http://schemas.microsoft.com/office/word/2010/wordprocessingShape" mc:Ignorable="w14 wp14">
+<w:document xmlns:wpc="http://schemas.microsoft.com/office/word/2010/wordprocessingCanvas" xmlns:cx="http://schemas.microsoft.com/office/drawing/2014/chartex" xmlns:cx1="http://schemas.microsoft.com/office/drawing/2015/9/8/chartex" xmlns:cx2="http://schemas.microsoft.com/office/drawing/2015/10/21/chartex" xmlns:cx3="http://schemas.microsoft.com/office/drawing/2016/5/9/chartex" xmlns:cx4="http://schemas.microsoft.com/office/drawing/2016/5/10/chartex" xmlns:cx5="http://schemas.microsoft.com/office/drawing/2016/5/11/chartex" xmlns:cx6="http://schemas.microsoft.com/office/drawing/2016/5/12/chartex" xmlns:cx7="http://schemas.microsoft.com/office/drawing/2016/5/13/chartex" xmlns:cx8="http://schemas.microsoft.com/office/drawing/2016/5/14/chartex" xmlns:mc="http://schemas.openxmlformats.org/markup-compatibility/2006" xmlns:aink="http://schemas.microsoft.com/office/drawing/2016/ink" xmlns:am3d="http://schemas.microsoft.com/office/drawing/2017/model3d" xmlns:o="urn:schemas-microsoft-com:office:office" xmlns:r="http://schemas.openxmlformats.org/officeDocument/2006/relationships" xmlns:m="http://schemas.openxmlformats.org/officeDocument/2006/math" xmlns:v="urn:schemas-microsoft-com:vml" xmlns:wp14="http://schemas.microsoft.com/office/word/2010/wordprocessingDrawing" xmlns:wp="http://schemas.openxmlformats.org/drawingml/2006/wordprocessingDrawing" xmlns:w10="urn:schemas-microsoft-com:office:word" xmlns:w="http://schemas.openxmlformats.org/wordprocessingml/2006/main" xmlns:w14="http://schemas.microsoft.com/office/word/2010/wordml" xmlns:w15="http://schemas.microsoft.com/office/word/2012/wordml" xmlns:w16cid="http://schemas.microsoft.com/office/word/2016/wordml/cid" xmlns:w16se="http://schemas.microsoft.com/office/word/2015/wordml/symex" xmlns:wpg="http://schemas.microsoft.com/office/word/2010/wordprocessingGroup" xmlns:wpi="http://schemas.microsoft.com/office/word/2010/wordprocessingInk" xmlns:wne="http://schemas.microsoft.com/office/word/2006/wordml" xmlns:wps="http://schemas.microsoft.com/office/word/2010/wordprocessingShape" mc:Ignorable="w14 w15 w16se w16cid wp14">
   <w:body>
     <w:p>
       <w:pPr>
@@ -23,7 +23,7 @@
     </w:p>
     <w:p>
       <w:pPr>
-        <w:pStyle w:val="Prrafodelista"/>
+        <w:pStyle w:val="ListParagraph"/>
         <w:numPr>
           <w:ilvl w:val="0"/>
           <w:numId w:val="1"/>
@@ -45,7 +45,7 @@
     </w:p>
     <w:p>
       <w:pPr>
-        <w:pStyle w:val="Prrafodelista"/>
+        <w:pStyle w:val="ListParagraph"/>
         <w:rPr>
           <w:rFonts w:cstheme="minorHAnsi"/>
           <w:sz w:val="24"/>
@@ -63,7 +63,7 @@
     </w:p>
     <w:p>
       <w:pPr>
-        <w:pStyle w:val="Prrafodelista"/>
+        <w:pStyle w:val="ListParagraph"/>
         <w:rPr>
           <w:rFonts w:cstheme="minorHAnsi"/>
           <w:sz w:val="24"/>
@@ -144,7 +144,93 @@
     </w:p>
     <w:p>
       <w:pPr>
-        <w:pStyle w:val="Prrafodelista"/>
+        <w:pStyle w:val="ListParagraph"/>
+        <w:numPr>
+          <w:ilvl w:val="0"/>
+          <w:numId w:val="2"/>
+        </w:numPr>
+        <w:rPr>
+          <w:rFonts w:cstheme="minorHAnsi"/>
+          <w:color w:val="222222"/>
+          <w:sz w:val="24"/>
+          <w:szCs w:val="24"/>
+          <w:shd w:val="clear" w:color="auto" w:fill="FFFFFF"/>
+        </w:rPr>
+      </w:pPr>
+      <w:r>
+        <w:rPr>
+          <w:rFonts w:cstheme="minorHAnsi"/>
+          <w:color w:val="222222"/>
+          <w:sz w:val="24"/>
+          <w:szCs w:val="24"/>
+          <w:shd w:val="clear" w:color="auto" w:fill="FFFFFF"/>
+        </w:rPr>
+        <w:t>Un Paquete en Java es un contenedor de </w:t>
+      </w:r>
+      <w:hyperlink r:id="rId5" w:tooltip="Clase (informática)" w:history="1">
+        <w:r>
+          <w:rPr>
+            <w:color w:val="222222"/>
+          </w:rPr>
+          <w:t>clases</w:t>
+        </w:r>
+      </w:hyperlink>
+      <w:r>
+        <w:rPr>
+          <w:rFonts w:cstheme="minorHAnsi"/>
+          <w:color w:val="222222"/>
+          <w:sz w:val="24"/>
+          <w:szCs w:val="24"/>
+          <w:shd w:val="clear" w:color="auto" w:fill="FFFFFF"/>
+        </w:rPr>
+        <w:t> que permite agrupar las distintas partes de un programa y que por lo general tiene una funcionalidad y elementos comunes.</w:t>
+      </w:r>
+      <w:r>
+        <w:rPr>
+          <w:rFonts w:cstheme="minorHAnsi"/>
+          <w:color w:val="222222"/>
+          <w:sz w:val="24"/>
+          <w:szCs w:val="24"/>
+          <w:shd w:val="clear" w:color="auto" w:fill="FFFFFF"/>
+        </w:rPr>
+        <w:t xml:space="preserve"> Por ejemplo el paquete aplicación.</w:t>
+      </w:r>
+    </w:p>
+    <w:p>
+      <w:pPr>
+        <w:pStyle w:val="ListParagraph"/>
+        <w:rPr>
+          <w:rFonts w:cstheme="minorHAnsi"/>
+          <w:color w:val="222222"/>
+          <w:sz w:val="24"/>
+          <w:szCs w:val="24"/>
+          <w:shd w:val="clear" w:color="auto" w:fill="FFFFFF"/>
+        </w:rPr>
+      </w:pPr>
+      <w:r>
+        <w:rPr>
+          <w:rFonts w:cstheme="minorHAnsi"/>
+          <w:color w:val="222222"/>
+          <w:sz w:val="24"/>
+          <w:szCs w:val="24"/>
+          <w:shd w:val="clear" w:color="auto" w:fill="FFFFFF"/>
+        </w:rPr>
+        <w:t>La cláusula import en esta acepción simplemente indica al compilador dónde debe buscar clases adicionales cuando no pueda encontrarlas en el package actual</w:t>
+      </w:r>
+      <w:r>
+        <w:rPr>
+          <w:rFonts w:cstheme="minorHAnsi"/>
+          <w:color w:val="222222"/>
+          <w:sz w:val="24"/>
+          <w:szCs w:val="24"/>
+          <w:shd w:val="clear" w:color="auto" w:fill="FFFFFF"/>
+        </w:rPr>
+        <w:t>, por ejemplo en el paquete presentación se importan las clases del paquete aplicación</w:t>
+      </w:r>
+    </w:p>
+    <w:p>
+      <w:pPr>
+        <w:pStyle w:val="ListParagraph"/>
         <w:numPr>
           <w:ilvl w:val="0"/>
           <w:numId w:val="2"/>
@@ -185,100 +271,14 @@
         </w:rPr>
         <w:t> que permite agrupar las distintas partes de un programa y que por lo general tiene una funcionalidad y elementos comunes.</w:t>
       </w:r>
-      <w:r>
-        <w:rPr>
-          <w:rFonts w:cstheme="minorHAnsi"/>
-          <w:color w:val="222222"/>
-          <w:sz w:val="24"/>
-          <w:szCs w:val="24"/>
-          <w:shd w:val="clear" w:color="auto" w:fill="FFFFFF"/>
-        </w:rPr>
-        <w:t xml:space="preserve"> Por ejemplo el paquete aplicación.</w:t>
-      </w:r>
-    </w:p>
-    <w:p>
-      <w:pPr>
-        <w:pStyle w:val="Prrafodelista"/>
-        <w:rPr>
-          <w:rFonts w:cstheme="minorHAnsi"/>
-          <w:color w:val="222222"/>
-          <w:sz w:val="24"/>
-          <w:szCs w:val="24"/>
-          <w:shd w:val="clear" w:color="auto" w:fill="FFFFFF"/>
-        </w:rPr>
-      </w:pPr>
-      <w:r>
-        <w:rPr>
-          <w:rFonts w:cstheme="minorHAnsi"/>
-          <w:color w:val="222222"/>
-          <w:sz w:val="24"/>
-          <w:szCs w:val="24"/>
-          <w:shd w:val="clear" w:color="auto" w:fill="FFFFFF"/>
-        </w:rPr>
-        <w:t>La cláusula import en esta acepción simplemente indica al compilador dónde debe buscar clases adicionales cuando no pueda encontrarlas en el package actual</w:t>
-      </w:r>
-      <w:r>
-        <w:rPr>
-          <w:rFonts w:cstheme="minorHAnsi"/>
-          <w:color w:val="222222"/>
-          <w:sz w:val="24"/>
-          <w:szCs w:val="24"/>
-          <w:shd w:val="clear" w:color="auto" w:fill="FFFFFF"/>
-        </w:rPr>
-        <w:t>, por ejemplo en el paquete presentación se importan las clases del paquete aplicación</w:t>
-      </w:r>
-    </w:p>
-    <w:p>
-      <w:pPr>
-        <w:pStyle w:val="Prrafodelista"/>
+    </w:p>
+    <w:p>
+      <w:pPr>
+        <w:pStyle w:val="ListParagraph"/>
         <w:numPr>
           <w:ilvl w:val="0"/>
           <w:numId w:val="2"/>
         </w:numPr>
-        <w:rPr>
-          <w:rFonts w:cstheme="minorHAnsi"/>
-          <w:color w:val="222222"/>
-          <w:sz w:val="24"/>
-          <w:szCs w:val="24"/>
-          <w:shd w:val="clear" w:color="auto" w:fill="FFFFFF"/>
-        </w:rPr>
-      </w:pPr>
-      <w:r>
-        <w:rPr>
-          <w:rFonts w:cstheme="minorHAnsi"/>
-          <w:color w:val="222222"/>
-          <w:sz w:val="24"/>
-          <w:szCs w:val="24"/>
-          <w:shd w:val="clear" w:color="auto" w:fill="FFFFFF"/>
-        </w:rPr>
-        <w:t>Un Paquete en Java es un contenedor de </w:t>
-      </w:r>
-      <w:hyperlink r:id="rId7" w:tooltip="Clase (informática)" w:history="1">
-        <w:r>
-          <w:rPr>
-            <w:color w:val="222222"/>
-          </w:rPr>
-          <w:t>clases</w:t>
-        </w:r>
-      </w:hyperlink>
-      <w:r>
-        <w:rPr>
-          <w:rFonts w:cstheme="minorHAnsi"/>
-          <w:color w:val="222222"/>
-          <w:sz w:val="24"/>
-          <w:szCs w:val="24"/>
-          <w:shd w:val="clear" w:color="auto" w:fill="FFFFFF"/>
-        </w:rPr>
-        <w:t> que permite agrupar las distintas partes de un programa y que por lo general tiene una funcionalidad y elementos comunes.</w:t>
-      </w:r>
-    </w:p>
-    <w:p>
-      <w:pPr>
-        <w:pStyle w:val="Prrafodelista"/>
-        <w:numPr>
-          <w:ilvl w:val="0"/>
-          <w:numId w:val="2"/>
-        </w:numPr>
       </w:pPr>
       <w:r>
         <w:t xml:space="preserve">Se parecen en que ambos </w:t>
@@ -289,7 +289,7 @@
     </w:p>
     <w:p>
       <w:pPr>
-        <w:pStyle w:val="Prrafodelista"/>
+        <w:pStyle w:val="ListParagraph"/>
       </w:pPr>
     </w:p>
     <w:p>
@@ -344,7 +344,7 @@
     </w:p>
     <w:p>
       <w:pPr>
-        <w:pStyle w:val="Prrafodelista"/>
+        <w:pStyle w:val="ListParagraph"/>
         <w:numPr>
           <w:ilvl w:val="0"/>
           <w:numId w:val="3"/>
@@ -374,7 +374,7 @@
     </w:p>
     <w:p>
       <w:pPr>
-        <w:pStyle w:val="Prrafodelista"/>
+        <w:pStyle w:val="ListParagraph"/>
         <w:numPr>
           <w:ilvl w:val="0"/>
           <w:numId w:val="3"/>
@@ -398,7 +398,7 @@
     </w:p>
     <w:p>
       <w:pPr>
-        <w:pStyle w:val="Prrafodelista"/>
+        <w:pStyle w:val="ListParagraph"/>
         <w:numPr>
           <w:ilvl w:val="0"/>
           <w:numId w:val="3"/>
@@ -416,7 +416,7 @@
     </w:p>
     <w:p>
       <w:pPr>
-        <w:pStyle w:val="Prrafodelista"/>
+        <w:pStyle w:val="ListParagraph"/>
         <w:numPr>
           <w:ilvl w:val="0"/>
           <w:numId w:val="3"/>
@@ -431,7 +431,7 @@
     </w:p>
     <w:p>
       <w:pPr>
-        <w:pStyle w:val="Prrafodelista"/>
+        <w:pStyle w:val="ListParagraph"/>
         <w:numPr>
           <w:ilvl w:val="0"/>
           <w:numId w:val="3"/>
@@ -446,7 +446,7 @@
     </w:p>
     <w:p>
       <w:pPr>
-        <w:pStyle w:val="Prrafodelista"/>
+        <w:pStyle w:val="ListParagraph"/>
       </w:pPr>
       <w:r>
         <w:t xml:space="preserve">Decide si la edad es mayor o igual que dos su siguiente estado es MUERTA. </w:t>
@@ -454,7 +454,7 @@
     </w:p>
     <w:p>
       <w:pPr>
-        <w:pStyle w:val="Prrafodelista"/>
+        <w:pStyle w:val="ListParagraph"/>
       </w:pPr>
       <w:r>
         <w:t xml:space="preserve">Cambia, aumentando la edad en 1, y avanzando a su siguiente estado. </w:t>
@@ -462,7 +462,7 @@
     </w:p>
     <w:p>
       <w:pPr>
-        <w:pStyle w:val="Prrafodelista"/>
+        <w:pStyle w:val="ListParagraph"/>
         <w:numPr>
           <w:ilvl w:val="0"/>
           <w:numId w:val="3"/>
@@ -471,7 +471,7 @@
     </w:p>
     <w:p>
       <w:pPr>
-        <w:pStyle w:val="Prrafodelista"/>
+        <w:pStyle w:val="ListParagraph"/>
         <w:rPr>
           <w:highlight w:val="yellow"/>
         </w:rPr>
@@ -479,7 +479,7 @@
     </w:p>
     <w:p>
       <w:pPr>
-        <w:pStyle w:val="Prrafodelista"/>
+        <w:pStyle w:val="ListParagraph"/>
       </w:pPr>
       <w:r>
         <w:rPr>
@@ -503,7 +503,7 @@
                     <pic:cNvPicPr/>
                   </pic:nvPicPr>
                   <pic:blipFill>
-                    <a:blip r:embed="rId8" cstate="print">
+                    <a:blip r:embed="rId7" cstate="print">
                       <a:extLst>
                         <a:ext uri="{28A0092B-C50C-407E-A947-70E740481C1C}">
                           <a14:useLocalDpi xmlns:a14="http://schemas.microsoft.com/office/drawing/2010/main" val="0"/>
@@ -532,7 +532,7 @@
     </w:p>
     <w:p>
       <w:pPr>
-        <w:pStyle w:val="Prrafodelista"/>
+        <w:pStyle w:val="ListParagraph"/>
         <w:numPr>
           <w:ilvl w:val="0"/>
           <w:numId w:val="3"/>
@@ -559,7 +559,7 @@
                     <pic:cNvPicPr/>
                   </pic:nvPicPr>
                   <pic:blipFill>
-                    <a:blip r:embed="rId9" cstate="print">
+                    <a:blip r:embed="rId8" cstate="print">
                       <a:extLst>
                         <a:ext uri="{28A0092B-C50C-407E-A947-70E740481C1C}">
                           <a14:useLocalDpi xmlns:a14="http://schemas.microsoft.com/office/drawing/2010/main" val="0"/>
@@ -595,6 +595,53 @@
             <wp:extent cx="1727316" cy="1887709"/>
             <wp:effectExtent l="0" t="0" r="0" b="5080"/>
             <wp:docPr id="2" name="Picture 2"/>
+            <wp:cNvGraphicFramePr>
+              <a:graphicFrameLocks xmlns:a="http://schemas.openxmlformats.org/drawingml/2006/main" noChangeAspect="1"/>
+            </wp:cNvGraphicFramePr>
+            <a:graphic xmlns:a="http://schemas.openxmlformats.org/drawingml/2006/main">
+              <a:graphicData uri="http://schemas.openxmlformats.org/drawingml/2006/picture">
+                <pic:pic xmlns:pic="http://schemas.openxmlformats.org/drawingml/2006/picture">
+                  <pic:nvPicPr>
+                    <pic:cNvPr id="2" name="Screen Shot 2018-09-30 at 10.42.55 PM.png"/>
+                    <pic:cNvPicPr/>
+                  </pic:nvPicPr>
+                  <pic:blipFill>
+                    <a:blip r:embed="rId9" cstate="print">
+                      <a:extLst>
+                        <a:ext uri="{28A0092B-C50C-407E-A947-70E740481C1C}">
+                          <a14:useLocalDpi xmlns:a14="http://schemas.microsoft.com/office/drawing/2010/main" val="0"/>
+                        </a:ext>
+                      </a:extLst>
+                    </a:blip>
+                    <a:stretch>
+                      <a:fillRect/>
+                    </a:stretch>
+                  </pic:blipFill>
+                  <pic:spPr>
+                    <a:xfrm>
+                      <a:off x="0" y="0"/>
+                      <a:ext cx="1749014" cy="1911422"/>
+                    </a:xfrm>
+                    <a:prstGeom prst="rect">
+                      <a:avLst/>
+                    </a:prstGeom>
+                  </pic:spPr>
+                </pic:pic>
+              </a:graphicData>
+            </a:graphic>
+          </wp:inline>
+        </w:drawing>
+      </w:r>
+      <w:r>
+        <w:rPr>
+          <w:noProof/>
+          <w:lang w:eastAsia="es-CO"/>
+        </w:rPr>
+        <w:drawing>
+          <wp:inline distT="0" distB="0" distL="0" distR="0" wp14:anchorId="68CCAA24" wp14:editId="0EA827BC">
+            <wp:extent cx="1743710" cy="1905625"/>
+            <wp:effectExtent l="0" t="0" r="0" b="0"/>
+            <wp:docPr id="4" name="Picture 4"/>
             <wp:cNvGraphicFramePr>
               <a:graphicFrameLocks xmlns:a="http://schemas.openxmlformats.org/drawingml/2006/main" noChangeAspect="1"/>
             </wp:cNvGraphicFramePr>
@@ -620,7 +667,7 @@
                   <pic:spPr>
                     <a:xfrm>
                       <a:off x="0" y="0"/>
-                      <a:ext cx="1749014" cy="1911422"/>
+                      <a:ext cx="1787734" cy="1953737"/>
                     </a:xfrm>
                     <a:prstGeom prst="rect">
                       <a:avLst/>
@@ -632,16 +679,66 @@
           </wp:inline>
         </w:drawing>
       </w:r>
+    </w:p>
+    <w:p/>
+    <w:p>
+      <w:r>
+        <w:lastRenderedPageBreak/>
+        <w:t xml:space="preserve">Ciclo 2 </w:t>
+      </w:r>
+    </w:p>
+    <w:p>
+      <w:pPr>
+        <w:pStyle w:val="ListParagraph"/>
+        <w:numPr>
+          <w:ilvl w:val="0"/>
+          <w:numId w:val="5"/>
+        </w:numPr>
+      </w:pPr>
+      <w:r>
+        <w:t xml:space="preserve">Despues del primer click, las celulas Viven, despues del segundo click la celula a la izquierda muere, al tercer click la otra celula muere. </w:t>
+      </w:r>
+    </w:p>
+    <w:p>
+      <w:pPr>
+        <w:pStyle w:val="ListParagraph"/>
+        <w:numPr>
+          <w:ilvl w:val="0"/>
+          <w:numId w:val="5"/>
+        </w:numPr>
+      </w:pPr>
+      <w:r>
+        <w:t xml:space="preserve">  </w:t>
+      </w:r>
+      <w:r>
+        <w:t xml:space="preserve">En el diseno es necesario agregar el nuevo objeto Izquierdosas, y realmente solo se debe agregar  en algunosElementos() una nueva celula izquierdosa </w:t>
+      </w:r>
+    </w:p>
+    <w:p>
+      <w:pPr>
+        <w:pStyle w:val="ListParagraph"/>
+        <w:numPr>
+          <w:ilvl w:val="0"/>
+          <w:numId w:val="5"/>
+        </w:numPr>
+      </w:pPr>
+      <w:r>
+        <w:t xml:space="preserve">Solamente es necesario adicionar el nuevo objeto en algunosElementos(). </w:t>
+      </w:r>
+    </w:p>
+    <w:p>
+      <w:pPr>
+        <w:pStyle w:val="ListParagraph"/>
+      </w:pPr>
       <w:r>
         <w:rPr>
           <w:noProof/>
-          <w:lang w:eastAsia="es-CO"/>
         </w:rPr>
         <w:drawing>
-          <wp:inline distT="0" distB="0" distL="0" distR="0" wp14:anchorId="68CCAA24" wp14:editId="0EA827BC">
-            <wp:extent cx="1743710" cy="1905625"/>
+          <wp:inline distT="0" distB="0" distL="0" distR="0" wp14:anchorId="6BA490F6" wp14:editId="235A13A5">
+            <wp:extent cx="2553337" cy="2743200"/>
             <wp:effectExtent l="0" t="0" r="0" b="0"/>
-            <wp:docPr id="4" name="Picture 4"/>
+            <wp:docPr id="6" name="Picture 6"/>
             <wp:cNvGraphicFramePr>
               <a:graphicFrameLocks xmlns:a="http://schemas.openxmlformats.org/drawingml/2006/main" noChangeAspect="1"/>
             </wp:cNvGraphicFramePr>
@@ -649,7 +746,7 @@
               <a:graphicData uri="http://schemas.openxmlformats.org/drawingml/2006/picture">
                 <pic:pic xmlns:pic="http://schemas.openxmlformats.org/drawingml/2006/picture">
                   <pic:nvPicPr>
-                    <pic:cNvPr id="2" name="Screen Shot 2018-09-30 at 10.42.55 PM.png"/>
+                    <pic:cNvPr id="6" name="Screen Shot 2018-10-03 at 9.14.25 PM.png"/>
                     <pic:cNvPicPr/>
                   </pic:nvPicPr>
                   <pic:blipFill>
@@ -667,7 +764,7 @@
                   <pic:spPr>
                     <a:xfrm>
                       <a:off x="0" y="0"/>
-                      <a:ext cx="1787734" cy="1953737"/>
+                      <a:ext cx="2553337" cy="2743200"/>
                     </a:xfrm>
                     <a:prstGeom prst="rect">
                       <a:avLst/>
@@ -679,17 +776,115 @@
           </wp:inline>
         </w:drawing>
       </w:r>
-    </w:p>
-    <w:p/>
-    <w:p>
-      <w:r>
-        <w:lastRenderedPageBreak/>
+      <w:r>
+        <w:rPr>
+          <w:noProof/>
+        </w:rPr>
+        <w:drawing>
+          <wp:inline distT="0" distB="0" distL="0" distR="0" wp14:anchorId="29F4F850" wp14:editId="35E6F0DA">
+            <wp:extent cx="2553339" cy="2743200"/>
+            <wp:effectExtent l="0" t="0" r="0" b="0"/>
+            <wp:docPr id="5" name="Picture 5" descr="A picture containing shoji&#13;&#10;&#13;&#10;Description generated with high confidence"/>
+            <wp:cNvGraphicFramePr>
+              <a:graphicFrameLocks xmlns:a="http://schemas.openxmlformats.org/drawingml/2006/main" noChangeAspect="1"/>
+            </wp:cNvGraphicFramePr>
+            <a:graphic xmlns:a="http://schemas.openxmlformats.org/drawingml/2006/main">
+              <a:graphicData uri="http://schemas.openxmlformats.org/drawingml/2006/picture">
+                <pic:pic xmlns:pic="http://schemas.openxmlformats.org/drawingml/2006/picture">
+                  <pic:nvPicPr>
+                    <pic:cNvPr id="5" name="Screen Shot 2018-10-03 at 9.14.21 PM.png"/>
+                    <pic:cNvPicPr/>
+                  </pic:nvPicPr>
+                  <pic:blipFill>
+                    <a:blip r:embed="rId12" cstate="print">
+                      <a:extLst>
+                        <a:ext uri="{28A0092B-C50C-407E-A947-70E740481C1C}">
+                          <a14:useLocalDpi xmlns:a14="http://schemas.microsoft.com/office/drawing/2010/main" val="0"/>
+                        </a:ext>
+                      </a:extLst>
+                    </a:blip>
+                    <a:stretch>
+                      <a:fillRect/>
+                    </a:stretch>
+                  </pic:blipFill>
+                  <pic:spPr>
+                    <a:xfrm>
+                      <a:off x="0" y="0"/>
+                      <a:ext cx="2553339" cy="2743200"/>
+                    </a:xfrm>
+                    <a:prstGeom prst="rect">
+                      <a:avLst/>
+                    </a:prstGeom>
+                  </pic:spPr>
+                </pic:pic>
+              </a:graphicData>
+            </a:graphic>
+          </wp:inline>
+        </w:drawing>
+      </w:r>
+    </w:p>
+    <w:p>
+      <w:pPr>
+        <w:ind w:left="360"/>
+      </w:pPr>
+      <w:r>
+        <w:t xml:space="preserve">6. </w:t>
+      </w:r>
+      <w:r>
+        <w:rPr>
+          <w:noProof/>
+        </w:rPr>
+        <w:drawing>
+          <wp:inline distT="0" distB="0" distL="0" distR="0">
+            <wp:extent cx="2553337" cy="2743200"/>
+            <wp:effectExtent l="0" t="0" r="0" b="0"/>
+            <wp:docPr id="7" name="Picture 7" descr="A close up of a logo&#13;&#10;&#13;&#10;Description generated with high confidence"/>
+            <wp:cNvGraphicFramePr>
+              <a:graphicFrameLocks xmlns:a="http://schemas.openxmlformats.org/drawingml/2006/main" noChangeAspect="1"/>
+            </wp:cNvGraphicFramePr>
+            <a:graphic xmlns:a="http://schemas.openxmlformats.org/drawingml/2006/main">
+              <a:graphicData uri="http://schemas.openxmlformats.org/drawingml/2006/picture">
+                <pic:pic xmlns:pic="http://schemas.openxmlformats.org/drawingml/2006/picture">
+                  <pic:nvPicPr>
+                    <pic:cNvPr id="7" name="Screen Shot 2018-10-03 at 9.14.52 PM.png"/>
+                    <pic:cNvPicPr/>
+                  </pic:nvPicPr>
+                  <pic:blipFill>
+                    <a:blip r:embed="rId13" cstate="print">
+                      <a:extLst>
+                        <a:ext uri="{28A0092B-C50C-407E-A947-70E740481C1C}">
+                          <a14:useLocalDpi xmlns:a14="http://schemas.microsoft.com/office/drawing/2010/main" val="0"/>
+                        </a:ext>
+                      </a:extLst>
+                    </a:blip>
+                    <a:stretch>
+                      <a:fillRect/>
+                    </a:stretch>
+                  </pic:blipFill>
+                  <pic:spPr>
+                    <a:xfrm>
+                      <a:off x="0" y="0"/>
+                      <a:ext cx="2553337" cy="2743200"/>
+                    </a:xfrm>
+                    <a:prstGeom prst="rect">
+                      <a:avLst/>
+                    </a:prstGeom>
+                  </pic:spPr>
+                </pic:pic>
+              </a:graphicData>
+            </a:graphic>
+          </wp:inline>
+        </w:drawing>
+      </w:r>
+    </w:p>
+    <w:p>
+      <w:r>
         <w:t>Ciclo 3</w:t>
       </w:r>
     </w:p>
     <w:p>
       <w:pPr>
-        <w:pStyle w:val="Prrafodelista"/>
+        <w:pStyle w:val="ListParagraph"/>
         <w:numPr>
           <w:ilvl w:val="0"/>
           <w:numId w:val="4"/>
@@ -701,43 +896,19 @@
     </w:p>
     <w:p>
       <w:pPr>
-        <w:pStyle w:val="Prrafodelista"/>
+        <w:pStyle w:val="ListParagraph"/>
         <w:numPr>
           <w:ilvl w:val="0"/>
           <w:numId w:val="4"/>
         </w:numPr>
       </w:pPr>
       <w:r>
-        <w:t xml:space="preserve">No, en nada puesto que se hace una </w:t>
-      </w:r>
-      <w:proofErr w:type="spellStart"/>
-      <w:r>
-        <w:t>implementacion</w:t>
-      </w:r>
-      <w:proofErr w:type="spellEnd"/>
-      <w:r>
-        <w:t xml:space="preserve"> de Elemento para evitar cambios </w:t>
-      </w:r>
-      <w:proofErr w:type="spellStart"/>
-      <w:r>
-        <w:t>mas</w:t>
-      </w:r>
-      <w:proofErr w:type="spellEnd"/>
-      <w:r>
-        <w:t xml:space="preserve"> grandes en </w:t>
-      </w:r>
-      <w:proofErr w:type="spellStart"/>
-      <w:r>
-        <w:t>automataCelular</w:t>
-      </w:r>
-      <w:proofErr w:type="spellEnd"/>
-      <w:r>
-        <w:t>()</w:t>
-      </w:r>
-    </w:p>
-    <w:p>
-      <w:pPr>
-        <w:pStyle w:val="Prrafodelista"/>
+        <w:t>No, en nada puesto que se hace una implementacion de Elemento para evitar cambios mas grandes en automataCelular()</w:t>
+      </w:r>
+    </w:p>
+    <w:p>
+      <w:pPr>
+        <w:pStyle w:val="ListParagraph"/>
         <w:numPr>
           <w:ilvl w:val="0"/>
           <w:numId w:val="4"/>
@@ -749,13 +920,715 @@
     </w:p>
     <w:p>
       <w:pPr>
-        <w:pStyle w:val="Prrafodelista"/>
+        <w:pStyle w:val="ListParagraph"/>
+      </w:pPr>
+      <w:r>
+        <w:rPr>
+          <w:noProof/>
+        </w:rPr>
+        <w:lastRenderedPageBreak/>
+        <w:drawing>
+          <wp:inline distT="0" distB="0" distL="0" distR="0">
+            <wp:extent cx="2547763" cy="2743200"/>
+            <wp:effectExtent l="0" t="0" r="0" b="0"/>
+            <wp:docPr id="8" name="Picture 8" descr="A picture containing text&#13;&#10;&#13;&#10;Description generated with high confidence"/>
+            <wp:cNvGraphicFramePr>
+              <a:graphicFrameLocks xmlns:a="http://schemas.openxmlformats.org/drawingml/2006/main" noChangeAspect="1"/>
+            </wp:cNvGraphicFramePr>
+            <a:graphic xmlns:a="http://schemas.openxmlformats.org/drawingml/2006/main">
+              <a:graphicData uri="http://schemas.openxmlformats.org/drawingml/2006/picture">
+                <pic:pic xmlns:pic="http://schemas.openxmlformats.org/drawingml/2006/picture">
+                  <pic:nvPicPr>
+                    <pic:cNvPr id="8" name="Screen Shot 2018-10-03 at 9.27.34 PM.png"/>
+                    <pic:cNvPicPr/>
+                  </pic:nvPicPr>
+                  <pic:blipFill>
+                    <a:blip r:embed="rId14" cstate="print">
+                      <a:extLst>
+                        <a:ext uri="{28A0092B-C50C-407E-A947-70E740481C1C}">
+                          <a14:useLocalDpi xmlns:a14="http://schemas.microsoft.com/office/drawing/2010/main" val="0"/>
+                        </a:ext>
+                      </a:extLst>
+                    </a:blip>
+                    <a:stretch>
+                      <a:fillRect/>
+                    </a:stretch>
+                  </pic:blipFill>
+                  <pic:spPr>
+                    <a:xfrm>
+                      <a:off x="0" y="0"/>
+                      <a:ext cx="2547763" cy="2743200"/>
+                    </a:xfrm>
+                    <a:prstGeom prst="rect">
+                      <a:avLst/>
+                    </a:prstGeom>
+                  </pic:spPr>
+                </pic:pic>
+              </a:graphicData>
+            </a:graphic>
+          </wp:inline>
+        </w:drawing>
+      </w:r>
+      <w:r>
+        <w:rPr>
+          <w:noProof/>
+        </w:rPr>
+        <w:drawing>
+          <wp:inline distT="0" distB="0" distL="0" distR="0">
+            <wp:extent cx="2553337" cy="2743200"/>
+            <wp:effectExtent l="0" t="0" r="0" b="0"/>
+            <wp:docPr id="9" name="Picture 9" descr="A close up of a logo&#13;&#10;&#13;&#10;Description generated with high confidence"/>
+            <wp:cNvGraphicFramePr>
+              <a:graphicFrameLocks xmlns:a="http://schemas.openxmlformats.org/drawingml/2006/main" noChangeAspect="1"/>
+            </wp:cNvGraphicFramePr>
+            <a:graphic xmlns:a="http://schemas.openxmlformats.org/drawingml/2006/main">
+              <a:graphicData uri="http://schemas.openxmlformats.org/drawingml/2006/picture">
+                <pic:pic xmlns:pic="http://schemas.openxmlformats.org/drawingml/2006/picture">
+                  <pic:nvPicPr>
+                    <pic:cNvPr id="9" name="Screen Shot 2018-10-03 at 9.27.30 PM.png"/>
+                    <pic:cNvPicPr/>
+                  </pic:nvPicPr>
+                  <pic:blipFill>
+                    <a:blip r:embed="rId15" cstate="print">
+                      <a:extLst>
+                        <a:ext uri="{28A0092B-C50C-407E-A947-70E740481C1C}">
+                          <a14:useLocalDpi xmlns:a14="http://schemas.microsoft.com/office/drawing/2010/main" val="0"/>
+                        </a:ext>
+                      </a:extLst>
+                    </a:blip>
+                    <a:stretch>
+                      <a:fillRect/>
+                    </a:stretch>
+                  </pic:blipFill>
+                  <pic:spPr>
+                    <a:xfrm>
+                      <a:off x="0" y="0"/>
+                      <a:ext cx="2553337" cy="2743200"/>
+                    </a:xfrm>
+                    <a:prstGeom prst="rect">
+                      <a:avLst/>
+                    </a:prstGeom>
+                  </pic:spPr>
+                </pic:pic>
+              </a:graphicData>
+            </a:graphic>
+          </wp:inline>
+        </w:drawing>
+      </w:r>
+      <w:r>
+        <w:rPr>
+          <w:noProof/>
+        </w:rPr>
+        <w:drawing>
+          <wp:inline distT="0" distB="0" distL="0" distR="0">
+            <wp:extent cx="2553337" cy="2743200"/>
+            <wp:effectExtent l="0" t="0" r="0" b="0"/>
+            <wp:docPr id="10" name="Picture 10" descr="A close up of a screen&#13;&#10;&#13;&#10;Description generated with high confidence"/>
+            <wp:cNvGraphicFramePr>
+              <a:graphicFrameLocks xmlns:a="http://schemas.openxmlformats.org/drawingml/2006/main" noChangeAspect="1"/>
+            </wp:cNvGraphicFramePr>
+            <a:graphic xmlns:a="http://schemas.openxmlformats.org/drawingml/2006/main">
+              <a:graphicData uri="http://schemas.openxmlformats.org/drawingml/2006/picture">
+                <pic:pic xmlns:pic="http://schemas.openxmlformats.org/drawingml/2006/picture">
+                  <pic:nvPicPr>
+                    <pic:cNvPr id="10" name="Screen Shot 2018-10-03 at 9.27.27 PM.png"/>
+                    <pic:cNvPicPr/>
+                  </pic:nvPicPr>
+                  <pic:blipFill>
+                    <a:blip r:embed="rId16" cstate="print">
+                      <a:extLst>
+                        <a:ext uri="{28A0092B-C50C-407E-A947-70E740481C1C}">
+                          <a14:useLocalDpi xmlns:a14="http://schemas.microsoft.com/office/drawing/2010/main" val="0"/>
+                        </a:ext>
+                      </a:extLst>
+                    </a:blip>
+                    <a:stretch>
+                      <a:fillRect/>
+                    </a:stretch>
+                  </pic:blipFill>
+                  <pic:spPr>
+                    <a:xfrm>
+                      <a:off x="0" y="0"/>
+                      <a:ext cx="2553337" cy="2743200"/>
+                    </a:xfrm>
+                    <a:prstGeom prst="rect">
+                      <a:avLst/>
+                    </a:prstGeom>
+                  </pic:spPr>
+                </pic:pic>
+              </a:graphicData>
+            </a:graphic>
+          </wp:inline>
+        </w:drawing>
+      </w:r>
+    </w:p>
+    <w:p>
+      <w:pPr>
+        <w:pStyle w:val="ListParagraph"/>
+      </w:pPr>
+    </w:p>
+    <w:p>
+      <w:pPr>
+        <w:pStyle w:val="ListParagraph"/>
+      </w:pPr>
+      <w:r>
+        <w:t>Ciclo 4</w:t>
+      </w:r>
+    </w:p>
+    <w:p>
+      <w:pPr>
+        <w:pStyle w:val="ListParagraph"/>
         <w:rPr>
           <w:u w:val="single"/>
         </w:rPr>
       </w:pPr>
+    </w:p>
+    <w:p>
+      <w:pPr>
+        <w:pStyle w:val="ListParagraph"/>
+      </w:pPr>
+      <w:r>
+        <w:rPr>
+          <w:noProof/>
+        </w:rPr>
+        <w:lastRenderedPageBreak/>
+        <w:drawing>
+          <wp:inline distT="0" distB="0" distL="0" distR="0">
+            <wp:extent cx="5943600" cy="6385560"/>
+            <wp:effectExtent l="0" t="0" r="0" b="0"/>
+            <wp:docPr id="11" name="Picture 11" descr="A close up of a screen&#13;&#10;&#13;&#10;Description generated with high confidence"/>
+            <wp:cNvGraphicFramePr>
+              <a:graphicFrameLocks xmlns:a="http://schemas.openxmlformats.org/drawingml/2006/main" noChangeAspect="1"/>
+            </wp:cNvGraphicFramePr>
+            <a:graphic xmlns:a="http://schemas.openxmlformats.org/drawingml/2006/main">
+              <a:graphicData uri="http://schemas.openxmlformats.org/drawingml/2006/picture">
+                <pic:pic xmlns:pic="http://schemas.openxmlformats.org/drawingml/2006/picture">
+                  <pic:nvPicPr>
+                    <pic:cNvPr id="11" name="Screen Shot 2018-10-03 at 9.29.09 PM.png"/>
+                    <pic:cNvPicPr/>
+                  </pic:nvPicPr>
+                  <pic:blipFill>
+                    <a:blip r:embed="rId17" cstate="print">
+                      <a:extLst>
+                        <a:ext uri="{28A0092B-C50C-407E-A947-70E740481C1C}">
+                          <a14:useLocalDpi xmlns:a14="http://schemas.microsoft.com/office/drawing/2010/main" val="0"/>
+                        </a:ext>
+                      </a:extLst>
+                    </a:blip>
+                    <a:stretch>
+                      <a:fillRect/>
+                    </a:stretch>
+                  </pic:blipFill>
+                  <pic:spPr>
+                    <a:xfrm>
+                      <a:off x="0" y="0"/>
+                      <a:ext cx="5943600" cy="6385560"/>
+                    </a:xfrm>
+                    <a:prstGeom prst="rect">
+                      <a:avLst/>
+                    </a:prstGeom>
+                  </pic:spPr>
+                </pic:pic>
+              </a:graphicData>
+            </a:graphic>
+          </wp:inline>
+        </w:drawing>
+      </w:r>
+      <w:r>
+        <w:rPr>
+          <w:noProof/>
+        </w:rPr>
+        <w:lastRenderedPageBreak/>
+        <w:drawing>
+          <wp:inline distT="0" distB="0" distL="0" distR="0">
+            <wp:extent cx="5943600" cy="6385560"/>
+            <wp:effectExtent l="0" t="0" r="0" b="0"/>
+            <wp:docPr id="12" name="Picture 12" descr="A screenshot of a cell phone&#13;&#10;&#13;&#10;Description generated with high confidence"/>
+            <wp:cNvGraphicFramePr>
+              <a:graphicFrameLocks xmlns:a="http://schemas.openxmlformats.org/drawingml/2006/main" noChangeAspect="1"/>
+            </wp:cNvGraphicFramePr>
+            <a:graphic xmlns:a="http://schemas.openxmlformats.org/drawingml/2006/main">
+              <a:graphicData uri="http://schemas.openxmlformats.org/drawingml/2006/picture">
+                <pic:pic xmlns:pic="http://schemas.openxmlformats.org/drawingml/2006/picture">
+                  <pic:nvPicPr>
+                    <pic:cNvPr id="12" name="Screen Shot 2018-10-03 at 9.29.12 PM.png"/>
+                    <pic:cNvPicPr/>
+                  </pic:nvPicPr>
+                  <pic:blipFill>
+                    <a:blip r:embed="rId18" cstate="print">
+                      <a:extLst>
+                        <a:ext uri="{28A0092B-C50C-407E-A947-70E740481C1C}">
+                          <a14:useLocalDpi xmlns:a14="http://schemas.microsoft.com/office/drawing/2010/main" val="0"/>
+                        </a:ext>
+                      </a:extLst>
+                    </a:blip>
+                    <a:stretch>
+                      <a:fillRect/>
+                    </a:stretch>
+                  </pic:blipFill>
+                  <pic:spPr>
+                    <a:xfrm>
+                      <a:off x="0" y="0"/>
+                      <a:ext cx="5943600" cy="6385560"/>
+                    </a:xfrm>
+                    <a:prstGeom prst="rect">
+                      <a:avLst/>
+                    </a:prstGeom>
+                  </pic:spPr>
+                </pic:pic>
+              </a:graphicData>
+            </a:graphic>
+          </wp:inline>
+        </w:drawing>
+      </w:r>
+      <w:r>
+        <w:rPr>
+          <w:noProof/>
+        </w:rPr>
+        <w:lastRenderedPageBreak/>
+        <w:drawing>
+          <wp:inline distT="0" distB="0" distL="0" distR="0">
+            <wp:extent cx="5943600" cy="6385560"/>
+            <wp:effectExtent l="0" t="0" r="0" b="0"/>
+            <wp:docPr id="13" name="Picture 13" descr="A picture containing text&#13;&#10;&#13;&#10;Description generated with high confidence"/>
+            <wp:cNvGraphicFramePr>
+              <a:graphicFrameLocks xmlns:a="http://schemas.openxmlformats.org/drawingml/2006/main" noChangeAspect="1"/>
+            </wp:cNvGraphicFramePr>
+            <a:graphic xmlns:a="http://schemas.openxmlformats.org/drawingml/2006/main">
+              <a:graphicData uri="http://schemas.openxmlformats.org/drawingml/2006/picture">
+                <pic:pic xmlns:pic="http://schemas.openxmlformats.org/drawingml/2006/picture">
+                  <pic:nvPicPr>
+                    <pic:cNvPr id="13" name="Screen Shot 2018-10-03 at 9.29.14 PM.png"/>
+                    <pic:cNvPicPr/>
+                  </pic:nvPicPr>
+                  <pic:blipFill>
+                    <a:blip r:embed="rId19" cstate="print">
+                      <a:extLst>
+                        <a:ext uri="{28A0092B-C50C-407E-A947-70E740481C1C}">
+                          <a14:useLocalDpi xmlns:a14="http://schemas.microsoft.com/office/drawing/2010/main" val="0"/>
+                        </a:ext>
+                      </a:extLst>
+                    </a:blip>
+                    <a:stretch>
+                      <a:fillRect/>
+                    </a:stretch>
+                  </pic:blipFill>
+                  <pic:spPr>
+                    <a:xfrm>
+                      <a:off x="0" y="0"/>
+                      <a:ext cx="5943600" cy="6385560"/>
+                    </a:xfrm>
+                    <a:prstGeom prst="rect">
+                      <a:avLst/>
+                    </a:prstGeom>
+                  </pic:spPr>
+                </pic:pic>
+              </a:graphicData>
+            </a:graphic>
+          </wp:inline>
+        </w:drawing>
+      </w:r>
+      <w:r>
+        <w:rPr>
+          <w:noProof/>
+        </w:rPr>
+        <w:lastRenderedPageBreak/>
+        <w:drawing>
+          <wp:inline distT="0" distB="0" distL="0" distR="0">
+            <wp:extent cx="5943600" cy="6385560"/>
+            <wp:effectExtent l="0" t="0" r="0" b="0"/>
+            <wp:docPr id="14" name="Picture 14" descr="A picture containing text&#13;&#10;&#13;&#10;Description generated with high confidence"/>
+            <wp:cNvGraphicFramePr>
+              <a:graphicFrameLocks xmlns:a="http://schemas.openxmlformats.org/drawingml/2006/main" noChangeAspect="1"/>
+            </wp:cNvGraphicFramePr>
+            <a:graphic xmlns:a="http://schemas.openxmlformats.org/drawingml/2006/main">
+              <a:graphicData uri="http://schemas.openxmlformats.org/drawingml/2006/picture">
+                <pic:pic xmlns:pic="http://schemas.openxmlformats.org/drawingml/2006/picture">
+                  <pic:nvPicPr>
+                    <pic:cNvPr id="14" name="Screen Shot 2018-10-03 at 9.29.15 PM.png"/>
+                    <pic:cNvPicPr/>
+                  </pic:nvPicPr>
+                  <pic:blipFill>
+                    <a:blip r:embed="rId19" cstate="print">
+                      <a:extLst>
+                        <a:ext uri="{28A0092B-C50C-407E-A947-70E740481C1C}">
+                          <a14:useLocalDpi xmlns:a14="http://schemas.microsoft.com/office/drawing/2010/main" val="0"/>
+                        </a:ext>
+                      </a:extLst>
+                    </a:blip>
+                    <a:stretch>
+                      <a:fillRect/>
+                    </a:stretch>
+                  </pic:blipFill>
+                  <pic:spPr>
+                    <a:xfrm>
+                      <a:off x="0" y="0"/>
+                      <a:ext cx="5943600" cy="6385560"/>
+                    </a:xfrm>
+                    <a:prstGeom prst="rect">
+                      <a:avLst/>
+                    </a:prstGeom>
+                  </pic:spPr>
+                </pic:pic>
+              </a:graphicData>
+            </a:graphic>
+          </wp:inline>
+        </w:drawing>
+      </w:r>
+      <w:r>
+        <w:rPr>
+          <w:noProof/>
+        </w:rPr>
+        <w:lastRenderedPageBreak/>
+        <w:drawing>
+          <wp:inline distT="0" distB="0" distL="0" distR="0">
+            <wp:extent cx="5943600" cy="6385560"/>
+            <wp:effectExtent l="0" t="0" r="0" b="0"/>
+            <wp:docPr id="15" name="Picture 15" descr="A screenshot of a cell phone&#13;&#10;&#13;&#10;Description generated with high confidence"/>
+            <wp:cNvGraphicFramePr>
+              <a:graphicFrameLocks xmlns:a="http://schemas.openxmlformats.org/drawingml/2006/main" noChangeAspect="1"/>
+            </wp:cNvGraphicFramePr>
+            <a:graphic xmlns:a="http://schemas.openxmlformats.org/drawingml/2006/main">
+              <a:graphicData uri="http://schemas.openxmlformats.org/drawingml/2006/picture">
+                <pic:pic xmlns:pic="http://schemas.openxmlformats.org/drawingml/2006/picture">
+                  <pic:nvPicPr>
+                    <pic:cNvPr id="15" name="Screen Shot 2018-10-03 at 9.29.18 PM.png"/>
+                    <pic:cNvPicPr/>
+                  </pic:nvPicPr>
+                  <pic:blipFill>
+                    <a:blip r:embed="rId20" cstate="print">
+                      <a:extLst>
+                        <a:ext uri="{28A0092B-C50C-407E-A947-70E740481C1C}">
+                          <a14:useLocalDpi xmlns:a14="http://schemas.microsoft.com/office/drawing/2010/main" val="0"/>
+                        </a:ext>
+                      </a:extLst>
+                    </a:blip>
+                    <a:stretch>
+                      <a:fillRect/>
+                    </a:stretch>
+                  </pic:blipFill>
+                  <pic:spPr>
+                    <a:xfrm>
+                      <a:off x="0" y="0"/>
+                      <a:ext cx="5943600" cy="6385560"/>
+                    </a:xfrm>
+                    <a:prstGeom prst="rect">
+                      <a:avLst/>
+                    </a:prstGeom>
+                  </pic:spPr>
+                </pic:pic>
+              </a:graphicData>
+            </a:graphic>
+          </wp:inline>
+        </w:drawing>
+      </w:r>
+      <w:r>
+        <w:rPr>
+          <w:noProof/>
+        </w:rPr>
+        <w:lastRenderedPageBreak/>
+        <w:drawing>
+          <wp:inline distT="0" distB="0" distL="0" distR="0">
+            <wp:extent cx="5943600" cy="6385560"/>
+            <wp:effectExtent l="0" t="0" r="0" b="0"/>
+            <wp:docPr id="16" name="Picture 16" descr="A screenshot of a cell phone&#13;&#10;&#13;&#10;Description generated with high confidence"/>
+            <wp:cNvGraphicFramePr>
+              <a:graphicFrameLocks xmlns:a="http://schemas.openxmlformats.org/drawingml/2006/main" noChangeAspect="1"/>
+            </wp:cNvGraphicFramePr>
+            <a:graphic xmlns:a="http://schemas.openxmlformats.org/drawingml/2006/main">
+              <a:graphicData uri="http://schemas.openxmlformats.org/drawingml/2006/picture">
+                <pic:pic xmlns:pic="http://schemas.openxmlformats.org/drawingml/2006/picture">
+                  <pic:nvPicPr>
+                    <pic:cNvPr id="16" name="Screen Shot 2018-10-03 at 9.29.19 PM.png"/>
+                    <pic:cNvPicPr/>
+                  </pic:nvPicPr>
+                  <pic:blipFill>
+                    <a:blip r:embed="rId20" cstate="print">
+                      <a:extLst>
+                        <a:ext uri="{28A0092B-C50C-407E-A947-70E740481C1C}">
+                          <a14:useLocalDpi xmlns:a14="http://schemas.microsoft.com/office/drawing/2010/main" val="0"/>
+                        </a:ext>
+                      </a:extLst>
+                    </a:blip>
+                    <a:stretch>
+                      <a:fillRect/>
+                    </a:stretch>
+                  </pic:blipFill>
+                  <pic:spPr>
+                    <a:xfrm>
+                      <a:off x="0" y="0"/>
+                      <a:ext cx="5943600" cy="6385560"/>
+                    </a:xfrm>
+                    <a:prstGeom prst="rect">
+                      <a:avLst/>
+                    </a:prstGeom>
+                  </pic:spPr>
+                </pic:pic>
+              </a:graphicData>
+            </a:graphic>
+          </wp:inline>
+        </w:drawing>
+      </w:r>
+      <w:r>
+        <w:rPr>
+          <w:noProof/>
+        </w:rPr>
+        <w:lastRenderedPageBreak/>
+        <w:drawing>
+          <wp:inline distT="0" distB="0" distL="0" distR="0">
+            <wp:extent cx="5943600" cy="6385560"/>
+            <wp:effectExtent l="0" t="0" r="0" b="0"/>
+            <wp:docPr id="17" name="Picture 17" descr="A close up of a screen&#13;&#10;&#13;&#10;Description generated with high confidence"/>
+            <wp:cNvGraphicFramePr>
+              <a:graphicFrameLocks xmlns:a="http://schemas.openxmlformats.org/drawingml/2006/main" noChangeAspect="1"/>
+            </wp:cNvGraphicFramePr>
+            <a:graphic xmlns:a="http://schemas.openxmlformats.org/drawingml/2006/main">
+              <a:graphicData uri="http://schemas.openxmlformats.org/drawingml/2006/picture">
+                <pic:pic xmlns:pic="http://schemas.openxmlformats.org/drawingml/2006/picture">
+                  <pic:nvPicPr>
+                    <pic:cNvPr id="17" name="Screen Shot 2018-10-03 at 9.29.21 PM.png"/>
+                    <pic:cNvPicPr/>
+                  </pic:nvPicPr>
+                  <pic:blipFill>
+                    <a:blip r:embed="rId21" cstate="print">
+                      <a:extLst>
+                        <a:ext uri="{28A0092B-C50C-407E-A947-70E740481C1C}">
+                          <a14:useLocalDpi xmlns:a14="http://schemas.microsoft.com/office/drawing/2010/main" val="0"/>
+                        </a:ext>
+                      </a:extLst>
+                    </a:blip>
+                    <a:stretch>
+                      <a:fillRect/>
+                    </a:stretch>
+                  </pic:blipFill>
+                  <pic:spPr>
+                    <a:xfrm>
+                      <a:off x="0" y="0"/>
+                      <a:ext cx="5943600" cy="6385560"/>
+                    </a:xfrm>
+                    <a:prstGeom prst="rect">
+                      <a:avLst/>
+                    </a:prstGeom>
+                  </pic:spPr>
+                </pic:pic>
+              </a:graphicData>
+            </a:graphic>
+          </wp:inline>
+        </w:drawing>
+      </w:r>
+    </w:p>
+    <w:p>
+      <w:pPr>
+        <w:pStyle w:val="ListParagraph"/>
+      </w:pPr>
+    </w:p>
+    <w:p>
+      <w:pPr>
+        <w:pStyle w:val="ListParagraph"/>
+      </w:pPr>
+    </w:p>
+    <w:p>
+      <w:r>
+        <w:br w:type="page"/>
+      </w:r>
+    </w:p>
+    <w:p>
+      <w:pPr>
+        <w:pStyle w:val="ListParagraph"/>
+      </w:pPr>
+      <w:r>
+        <w:lastRenderedPageBreak/>
+        <w:t>Ciclo 5</w:t>
+      </w:r>
       <w:bookmarkStart w:id="0" w:name="_GoBack"/>
       <w:bookmarkEnd w:id="0"/>
+      <w:r>
+        <w:rPr>
+          <w:noProof/>
+        </w:rPr>
+        <w:drawing>
+          <wp:inline distT="0" distB="0" distL="0" distR="0">
+            <wp:extent cx="5943600" cy="6385560"/>
+            <wp:effectExtent l="0" t="0" r="0" b="0"/>
+            <wp:docPr id="18" name="Picture 18" descr="A picture containing text&#13;&#10;&#13;&#10;Description generated with high confidence"/>
+            <wp:cNvGraphicFramePr>
+              <a:graphicFrameLocks xmlns:a="http://schemas.openxmlformats.org/drawingml/2006/main" noChangeAspect="1"/>
+            </wp:cNvGraphicFramePr>
+            <a:graphic xmlns:a="http://schemas.openxmlformats.org/drawingml/2006/main">
+              <a:graphicData uri="http://schemas.openxmlformats.org/drawingml/2006/picture">
+                <pic:pic xmlns:pic="http://schemas.openxmlformats.org/drawingml/2006/picture">
+                  <pic:nvPicPr>
+                    <pic:cNvPr id="18" name="Screen Shot 2018-10-03 at 11.14.15 PM.png"/>
+                    <pic:cNvPicPr/>
+                  </pic:nvPicPr>
+                  <pic:blipFill>
+                    <a:blip r:embed="rId22" cstate="print">
+                      <a:extLst>
+                        <a:ext uri="{28A0092B-C50C-407E-A947-70E740481C1C}">
+                          <a14:useLocalDpi xmlns:a14="http://schemas.microsoft.com/office/drawing/2010/main" val="0"/>
+                        </a:ext>
+                      </a:extLst>
+                    </a:blip>
+                    <a:stretch>
+                      <a:fillRect/>
+                    </a:stretch>
+                  </pic:blipFill>
+                  <pic:spPr>
+                    <a:xfrm>
+                      <a:off x="0" y="0"/>
+                      <a:ext cx="5943600" cy="6385560"/>
+                    </a:xfrm>
+                    <a:prstGeom prst="rect">
+                      <a:avLst/>
+                    </a:prstGeom>
+                  </pic:spPr>
+                </pic:pic>
+              </a:graphicData>
+            </a:graphic>
+          </wp:inline>
+        </w:drawing>
+      </w:r>
+      <w:r>
+        <w:rPr>
+          <w:noProof/>
+        </w:rPr>
+        <w:lastRenderedPageBreak/>
+        <w:drawing>
+          <wp:inline distT="0" distB="0" distL="0" distR="0">
+            <wp:extent cx="5943600" cy="6385560"/>
+            <wp:effectExtent l="0" t="0" r="0" b="0"/>
+            <wp:docPr id="19" name="Picture 19" descr="A screenshot of a cell phone&#13;&#10;&#13;&#10;Description generated with high confidence"/>
+            <wp:cNvGraphicFramePr>
+              <a:graphicFrameLocks xmlns:a="http://schemas.openxmlformats.org/drawingml/2006/main" noChangeAspect="1"/>
+            </wp:cNvGraphicFramePr>
+            <a:graphic xmlns:a="http://schemas.openxmlformats.org/drawingml/2006/main">
+              <a:graphicData uri="http://schemas.openxmlformats.org/drawingml/2006/picture">
+                <pic:pic xmlns:pic="http://schemas.openxmlformats.org/drawingml/2006/picture">
+                  <pic:nvPicPr>
+                    <pic:cNvPr id="19" name="Screen Shot 2018-10-03 at 11.14.17 PM.png"/>
+                    <pic:cNvPicPr/>
+                  </pic:nvPicPr>
+                  <pic:blipFill>
+                    <a:blip r:embed="rId23" cstate="print">
+                      <a:extLst>
+                        <a:ext uri="{28A0092B-C50C-407E-A947-70E740481C1C}">
+                          <a14:useLocalDpi xmlns:a14="http://schemas.microsoft.com/office/drawing/2010/main" val="0"/>
+                        </a:ext>
+                      </a:extLst>
+                    </a:blip>
+                    <a:stretch>
+                      <a:fillRect/>
+                    </a:stretch>
+                  </pic:blipFill>
+                  <pic:spPr>
+                    <a:xfrm>
+                      <a:off x="0" y="0"/>
+                      <a:ext cx="5943600" cy="6385560"/>
+                    </a:xfrm>
+                    <a:prstGeom prst="rect">
+                      <a:avLst/>
+                    </a:prstGeom>
+                  </pic:spPr>
+                </pic:pic>
+              </a:graphicData>
+            </a:graphic>
+          </wp:inline>
+        </w:drawing>
+      </w:r>
+      <w:r>
+        <w:rPr>
+          <w:noProof/>
+        </w:rPr>
+        <w:lastRenderedPageBreak/>
+        <w:drawing>
+          <wp:inline distT="0" distB="0" distL="0" distR="0">
+            <wp:extent cx="5943600" cy="6385560"/>
+            <wp:effectExtent l="0" t="0" r="0" b="0"/>
+            <wp:docPr id="20" name="Picture 20" descr="A screenshot of a cell phone&#13;&#10;&#13;&#10;Description generated with high confidence"/>
+            <wp:cNvGraphicFramePr>
+              <a:graphicFrameLocks xmlns:a="http://schemas.openxmlformats.org/drawingml/2006/main" noChangeAspect="1"/>
+            </wp:cNvGraphicFramePr>
+            <a:graphic xmlns:a="http://schemas.openxmlformats.org/drawingml/2006/main">
+              <a:graphicData uri="http://schemas.openxmlformats.org/drawingml/2006/picture">
+                <pic:pic xmlns:pic="http://schemas.openxmlformats.org/drawingml/2006/picture">
+                  <pic:nvPicPr>
+                    <pic:cNvPr id="20" name="Screen Shot 2018-10-03 at 11.14.19 PM.png"/>
+                    <pic:cNvPicPr/>
+                  </pic:nvPicPr>
+                  <pic:blipFill>
+                    <a:blip r:embed="rId24" cstate="print">
+                      <a:extLst>
+                        <a:ext uri="{28A0092B-C50C-407E-A947-70E740481C1C}">
+                          <a14:useLocalDpi xmlns:a14="http://schemas.microsoft.com/office/drawing/2010/main" val="0"/>
+                        </a:ext>
+                      </a:extLst>
+                    </a:blip>
+                    <a:stretch>
+                      <a:fillRect/>
+                    </a:stretch>
+                  </pic:blipFill>
+                  <pic:spPr>
+                    <a:xfrm>
+                      <a:off x="0" y="0"/>
+                      <a:ext cx="5943600" cy="6385560"/>
+                    </a:xfrm>
+                    <a:prstGeom prst="rect">
+                      <a:avLst/>
+                    </a:prstGeom>
+                  </pic:spPr>
+                </pic:pic>
+              </a:graphicData>
+            </a:graphic>
+          </wp:inline>
+        </w:drawing>
+      </w:r>
+      <w:r>
+        <w:rPr>
+          <w:noProof/>
+        </w:rPr>
+        <w:lastRenderedPageBreak/>
+        <w:drawing>
+          <wp:inline distT="0" distB="0" distL="0" distR="0">
+            <wp:extent cx="5943600" cy="6385560"/>
+            <wp:effectExtent l="0" t="0" r="0" b="0"/>
+            <wp:docPr id="21" name="Picture 21" descr="A close up of a device&#13;&#10;&#13;&#10;Description generated with high confidence"/>
+            <wp:cNvGraphicFramePr>
+              <a:graphicFrameLocks xmlns:a="http://schemas.openxmlformats.org/drawingml/2006/main" noChangeAspect="1"/>
+            </wp:cNvGraphicFramePr>
+            <a:graphic xmlns:a="http://schemas.openxmlformats.org/drawingml/2006/main">
+              <a:graphicData uri="http://schemas.openxmlformats.org/drawingml/2006/picture">
+                <pic:pic xmlns:pic="http://schemas.openxmlformats.org/drawingml/2006/picture">
+                  <pic:nvPicPr>
+                    <pic:cNvPr id="21" name="Screen Shot 2018-10-03 at 11.14.21 PM.png"/>
+                    <pic:cNvPicPr/>
+                  </pic:nvPicPr>
+                  <pic:blipFill>
+                    <a:blip r:embed="rId25" cstate="print">
+                      <a:extLst>
+                        <a:ext uri="{28A0092B-C50C-407E-A947-70E740481C1C}">
+                          <a14:useLocalDpi xmlns:a14="http://schemas.microsoft.com/office/drawing/2010/main" val="0"/>
+                        </a:ext>
+                      </a:extLst>
+                    </a:blip>
+                    <a:stretch>
+                      <a:fillRect/>
+                    </a:stretch>
+                  </pic:blipFill>
+                  <pic:spPr>
+                    <a:xfrm>
+                      <a:off x="0" y="0"/>
+                      <a:ext cx="5943600" cy="6385560"/>
+                    </a:xfrm>
+                    <a:prstGeom prst="rect">
+                      <a:avLst/>
+                    </a:prstGeom>
+                  </pic:spPr>
+                </pic:pic>
+              </a:graphicData>
+            </a:graphic>
+          </wp:inline>
+        </w:drawing>
+      </w:r>
     </w:p>
     <w:sectPr>
       <w:pgSz w:w="12240" w:h="15840"/>
@@ -768,8 +1641,97 @@
 </file>
 
 <file path=word/numbering.xml><?xml version="1.0" encoding="utf-8"?>
-<w:numbering xmlns:wpc="http://schemas.microsoft.com/office/word/2010/wordprocessingCanvas" xmlns:mc="http://schemas.openxmlformats.org/markup-compatibility/2006" xmlns:o="urn:schemas-microsoft-com:office:office" xmlns:r="http://schemas.openxmlformats.org/officeDocument/2006/relationships" xmlns:m="http://schemas.openxmlformats.org/officeDocument/2006/math" xmlns:v="urn:schemas-microsoft-com:vml" xmlns:wp14="http://schemas.microsoft.com/office/word/2010/wordprocessingDrawing" xmlns:wp="http://schemas.openxmlformats.org/drawingml/2006/wordprocessingDrawing" xmlns:w10="urn:schemas-microsoft-com:office:word" xmlns:w="http://schemas.openxmlformats.org/wordprocessingml/2006/main" xmlns:w14="http://schemas.microsoft.com/office/word/2010/wordml" xmlns:wpg="http://schemas.microsoft.com/office/word/2010/wordprocessingGroup" xmlns:wpi="http://schemas.microsoft.com/office/word/2010/wordprocessingInk" xmlns:wne="http://schemas.microsoft.com/office/word/2006/wordml" xmlns:wps="http://schemas.microsoft.com/office/word/2010/wordprocessingShape" mc:Ignorable="w14 wp14">
-  <w:abstractNum w:abstractNumId="0">
+<w:numbering xmlns:wpc="http://schemas.microsoft.com/office/word/2010/wordprocessingCanvas" xmlns:cx="http://schemas.microsoft.com/office/drawing/2014/chartex" xmlns:cx1="http://schemas.microsoft.com/office/drawing/2015/9/8/chartex" xmlns:cx2="http://schemas.microsoft.com/office/drawing/2015/10/21/chartex" xmlns:cx3="http://schemas.microsoft.com/office/drawing/2016/5/9/chartex" xmlns:cx4="http://schemas.microsoft.com/office/drawing/2016/5/10/chartex" xmlns:cx5="http://schemas.microsoft.com/office/drawing/2016/5/11/chartex" xmlns:cx6="http://schemas.microsoft.com/office/drawing/2016/5/12/chartex" xmlns:cx7="http://schemas.microsoft.com/office/drawing/2016/5/13/chartex" xmlns:cx8="http://schemas.microsoft.com/office/drawing/2016/5/14/chartex" xmlns:mc="http://schemas.openxmlformats.org/markup-compatibility/2006" xmlns:aink="http://schemas.microsoft.com/office/drawing/2016/ink" xmlns:am3d="http://schemas.microsoft.com/office/drawing/2017/model3d" xmlns:o="urn:schemas-microsoft-com:office:office" xmlns:r="http://schemas.openxmlformats.org/officeDocument/2006/relationships" xmlns:m="http://schemas.openxmlformats.org/officeDocument/2006/math" xmlns:v="urn:schemas-microsoft-com:vml" xmlns:wp14="http://schemas.microsoft.com/office/word/2010/wordprocessingDrawing" xmlns:wp="http://schemas.openxmlformats.org/drawingml/2006/wordprocessingDrawing" xmlns:w10="urn:schemas-microsoft-com:office:word" xmlns:w="http://schemas.openxmlformats.org/wordprocessingml/2006/main" xmlns:w14="http://schemas.microsoft.com/office/word/2010/wordml" xmlns:w15="http://schemas.microsoft.com/office/word/2012/wordml" xmlns:w16cid="http://schemas.microsoft.com/office/word/2016/wordml/cid" xmlns:w16se="http://schemas.microsoft.com/office/word/2015/wordml/symex" xmlns:wpg="http://schemas.microsoft.com/office/word/2010/wordprocessingGroup" xmlns:wpi="http://schemas.microsoft.com/office/word/2010/wordprocessingInk" xmlns:wne="http://schemas.microsoft.com/office/word/2006/wordml" xmlns:wps="http://schemas.microsoft.com/office/word/2010/wordprocessingShape" mc:Ignorable="w14 w15 w16se w16cid wp14">
+  <w:abstractNum w:abstractNumId="0" w15:restartNumberingAfterBreak="0">
+    <w:nsid w:val="14287C29"/>
+    <w:multiLevelType w:val="hybridMultilevel"/>
+    <w:tmpl w:val="D206DC60"/>
+    <w:lvl w:ilvl="0" w:tplc="0409000F">
+      <w:start w:val="1"/>
+      <w:numFmt w:val="decimal"/>
+      <w:lvlText w:val="%1."/>
+      <w:lvlJc w:val="left"/>
+      <w:pPr>
+        <w:ind w:left="720" w:hanging="360"/>
+      </w:pPr>
+      <w:rPr>
+        <w:rFonts w:hint="default"/>
+      </w:rPr>
+    </w:lvl>
+    <w:lvl w:ilvl="1" w:tplc="04090019" w:tentative="1">
+      <w:start w:val="1"/>
+      <w:numFmt w:val="lowerLetter"/>
+      <w:lvlText w:val="%2."/>
+      <w:lvlJc w:val="left"/>
+      <w:pPr>
+        <w:ind w:left="1440" w:hanging="360"/>
+      </w:pPr>
+    </w:lvl>
+    <w:lvl w:ilvl="2" w:tplc="0409001B" w:tentative="1">
+      <w:start w:val="1"/>
+      <w:numFmt w:val="lowerRoman"/>
+      <w:lvlText w:val="%3."/>
+      <w:lvlJc w:val="right"/>
+      <w:pPr>
+        <w:ind w:left="2160" w:hanging="180"/>
+      </w:pPr>
+    </w:lvl>
+    <w:lvl w:ilvl="3" w:tplc="0409000F" w:tentative="1">
+      <w:start w:val="1"/>
+      <w:numFmt w:val="decimal"/>
+      <w:lvlText w:val="%4."/>
+      <w:lvlJc w:val="left"/>
+      <w:pPr>
+        <w:ind w:left="2880" w:hanging="360"/>
+      </w:pPr>
+    </w:lvl>
+    <w:lvl w:ilvl="4" w:tplc="04090019" w:tentative="1">
+      <w:start w:val="1"/>
+      <w:numFmt w:val="lowerLetter"/>
+      <w:lvlText w:val="%5."/>
+      <w:lvlJc w:val="left"/>
+      <w:pPr>
+        <w:ind w:left="3600" w:hanging="360"/>
+      </w:pPr>
+    </w:lvl>
+    <w:lvl w:ilvl="5" w:tplc="0409001B" w:tentative="1">
+      <w:start w:val="1"/>
+      <w:numFmt w:val="lowerRoman"/>
+      <w:lvlText w:val="%6."/>
+      <w:lvlJc w:val="right"/>
+      <w:pPr>
+        <w:ind w:left="4320" w:hanging="180"/>
+      </w:pPr>
+    </w:lvl>
+    <w:lvl w:ilvl="6" w:tplc="0409000F" w:tentative="1">
+      <w:start w:val="1"/>
+      <w:numFmt w:val="decimal"/>
+      <w:lvlText w:val="%7."/>
+      <w:lvlJc w:val="left"/>
+      <w:pPr>
+        <w:ind w:left="5040" w:hanging="360"/>
+      </w:pPr>
+    </w:lvl>
+    <w:lvl w:ilvl="7" w:tplc="04090019" w:tentative="1">
+      <w:start w:val="1"/>
+      <w:numFmt w:val="lowerLetter"/>
+      <w:lvlText w:val="%8."/>
+      <w:lvlJc w:val="left"/>
+      <w:pPr>
+        <w:ind w:left="5760" w:hanging="360"/>
+      </w:pPr>
+    </w:lvl>
+    <w:lvl w:ilvl="8" w:tplc="0409001B" w:tentative="1">
+      <w:start w:val="1"/>
+      <w:numFmt w:val="lowerRoman"/>
+      <w:lvlText w:val="%9."/>
+      <w:lvlJc w:val="right"/>
+      <w:pPr>
+        <w:ind w:left="6480" w:hanging="180"/>
+      </w:pPr>
+    </w:lvl>
+  </w:abstractNum>
+  <w:abstractNum w:abstractNumId="1" w15:restartNumberingAfterBreak="0">
     <w:nsid w:val="1FE42AD1"/>
     <w:multiLevelType w:val="hybridMultilevel"/>
     <w:tmpl w:val="C37AC106"/>
@@ -858,7 +1820,7 @@
       </w:pPr>
     </w:lvl>
   </w:abstractNum>
-  <w:abstractNum w:abstractNumId="1">
+  <w:abstractNum w:abstractNumId="2" w15:restartNumberingAfterBreak="0">
     <w:nsid w:val="26E8425C"/>
     <w:multiLevelType w:val="hybridMultilevel"/>
     <w:tmpl w:val="99A8720E"/>
@@ -947,7 +1909,7 @@
       </w:pPr>
     </w:lvl>
   </w:abstractNum>
-  <w:abstractNum w:abstractNumId="2">
+  <w:abstractNum w:abstractNumId="3" w15:restartNumberingAfterBreak="0">
     <w:nsid w:val="4B0544B8"/>
     <w:multiLevelType w:val="hybridMultilevel"/>
     <w:tmpl w:val="47BA1100"/>
@@ -1037,7 +1999,7 @@
       </w:pPr>
     </w:lvl>
   </w:abstractNum>
-  <w:abstractNum w:abstractNumId="3">
+  <w:abstractNum w:abstractNumId="4" w15:restartNumberingAfterBreak="0">
     <w:nsid w:val="712E3069"/>
     <w:multiLevelType w:val="hybridMultilevel"/>
     <w:tmpl w:val="3C001B60"/>
@@ -1127,22 +2089,25 @@
     </w:lvl>
   </w:abstractNum>
   <w:num w:numId="1">
+    <w:abstractNumId w:val="4"/>
+  </w:num>
+  <w:num w:numId="2">
+    <w:abstractNumId w:val="2"/>
+  </w:num>
+  <w:num w:numId="3">
     <w:abstractNumId w:val="3"/>
   </w:num>
-  <w:num w:numId="2">
+  <w:num w:numId="4">
     <w:abstractNumId w:val="1"/>
   </w:num>
-  <w:num w:numId="3">
-    <w:abstractNumId w:val="2"/>
-  </w:num>
-  <w:num w:numId="4">
+  <w:num w:numId="5">
     <w:abstractNumId w:val="0"/>
   </w:num>
 </w:numbering>
 </file>
 
 <file path=word/styles.xml><?xml version="1.0" encoding="utf-8"?>
-<w:styles xmlns:mc="http://schemas.openxmlformats.org/markup-compatibility/2006" xmlns:r="http://schemas.openxmlformats.org/officeDocument/2006/relationships" xmlns:w="http://schemas.openxmlformats.org/wordprocessingml/2006/main" xmlns:w14="http://schemas.microsoft.com/office/word/2010/wordml" mc:Ignorable="w14">
+<w:styles xmlns:mc="http://schemas.openxmlformats.org/markup-compatibility/2006" xmlns:r="http://schemas.openxmlformats.org/officeDocument/2006/relationships" xmlns:w="http://schemas.openxmlformats.org/wordprocessingml/2006/main" xmlns:w14="http://schemas.microsoft.com/office/word/2010/wordml" xmlns:w15="http://schemas.microsoft.com/office/word/2012/wordml" xmlns:w16cid="http://schemas.microsoft.com/office/word/2016/wordml/cid" xmlns:w16se="http://schemas.microsoft.com/office/word/2015/wordml/symex" mc:Ignorable="w14 w15 w16se w16cid">
   <w:docDefaults>
     <w:rPrDefault>
       <w:rPr>
@@ -1158,144 +2123,382 @@
       </w:pPr>
     </w:pPrDefault>
   </w:docDefaults>
-  <w:latentStyles w:defLockedState="0" w:defUIPriority="99" w:defSemiHidden="1" w:defUnhideWhenUsed="1" w:defQFormat="0" w:count="267">
-    <w:lsdException w:name="Normal" w:semiHidden="0" w:uiPriority="0" w:unhideWhenUsed="0" w:qFormat="1"/>
-    <w:lsdException w:name="heading 1" w:semiHidden="0" w:uiPriority="9" w:unhideWhenUsed="0" w:qFormat="1"/>
-    <w:lsdException w:name="heading 2" w:uiPriority="9" w:qFormat="1"/>
-    <w:lsdException w:name="heading 3" w:uiPriority="9" w:qFormat="1"/>
-    <w:lsdException w:name="heading 4" w:uiPriority="9" w:qFormat="1"/>
-    <w:lsdException w:name="heading 5" w:uiPriority="9" w:qFormat="1"/>
-    <w:lsdException w:name="heading 6" w:uiPriority="9" w:qFormat="1"/>
-    <w:lsdException w:name="heading 7" w:uiPriority="9" w:qFormat="1"/>
-    <w:lsdException w:name="heading 8" w:uiPriority="9" w:qFormat="1"/>
-    <w:lsdException w:name="heading 9" w:uiPriority="9" w:qFormat="1"/>
-    <w:lsdException w:name="toc 1" w:uiPriority="39"/>
-    <w:lsdException w:name="toc 2" w:uiPriority="39"/>
-    <w:lsdException w:name="toc 3" w:uiPriority="39"/>
-    <w:lsdException w:name="toc 4" w:uiPriority="39"/>
-    <w:lsdException w:name="toc 5" w:uiPriority="39"/>
-    <w:lsdException w:name="toc 6" w:uiPriority="39"/>
-    <w:lsdException w:name="toc 7" w:uiPriority="39"/>
-    <w:lsdException w:name="toc 8" w:uiPriority="39"/>
-    <w:lsdException w:name="toc 9" w:uiPriority="39"/>
-    <w:lsdException w:name="caption" w:uiPriority="35" w:qFormat="1"/>
-    <w:lsdException w:name="Title" w:semiHidden="0" w:uiPriority="10" w:unhideWhenUsed="0" w:qFormat="1"/>
-    <w:lsdException w:name="Default Paragraph Font" w:uiPriority="1"/>
-    <w:lsdException w:name="Subtitle" w:semiHidden="0" w:uiPriority="11" w:unhideWhenUsed="0" w:qFormat="1"/>
-    <w:lsdException w:name="Strong" w:semiHidden="0" w:uiPriority="22" w:unhideWhenUsed="0" w:qFormat="1"/>
-    <w:lsdException w:name="Emphasis" w:semiHidden="0" w:uiPriority="20" w:unhideWhenUsed="0" w:qFormat="1"/>
-    <w:lsdException w:name="Table Grid" w:semiHidden="0" w:uiPriority="39" w:unhideWhenUsed="0"/>
-    <w:lsdException w:name="Placeholder Text" w:unhideWhenUsed="0"/>
-    <w:lsdException w:name="No Spacing" w:semiHidden="0" w:uiPriority="1" w:unhideWhenUsed="0" w:qFormat="1"/>
-    <w:lsdException w:name="Light Shading" w:semiHidden="0" w:uiPriority="60" w:unhideWhenUsed="0"/>
-    <w:lsdException w:name="Light List" w:semiHidden="0" w:uiPriority="61" w:unhideWhenUsed="0"/>
-    <w:lsdException w:name="Light Grid" w:semiHidden="0" w:uiPriority="62" w:unhideWhenUsed="0"/>
-    <w:lsdException w:name="Medium Shading 1" w:semiHidden="0" w:uiPriority="63" w:unhideWhenUsed="0"/>
-    <w:lsdException w:name="Medium Shading 2" w:semiHidden="0" w:uiPriority="64" w:unhideWhenUsed="0"/>
-    <w:lsdException w:name="Medium List 1" w:semiHidden="0" w:uiPriority="65" w:unhideWhenUsed="0"/>
-    <w:lsdException w:name="Medium List 2" w:semiHidden="0" w:uiPriority="66" w:unhideWhenUsed="0"/>
-    <w:lsdException w:name="Medium Grid 1" w:semiHidden="0" w:uiPriority="67" w:unhideWhenUsed="0"/>
-    <w:lsdException w:name="Medium Grid 2" w:semiHidden="0" w:uiPriority="68" w:unhideWhenUsed="0"/>
-    <w:lsdException w:name="Medium Grid 3" w:semiHidden="0" w:uiPriority="69" w:unhideWhenUsed="0"/>
-    <w:lsdException w:name="Dark List" w:semiHidden="0" w:uiPriority="70" w:unhideWhenUsed="0"/>
-    <w:lsdException w:name="Colorful Shading" w:semiHidden="0" w:uiPriority="71" w:unhideWhenUsed="0"/>
-    <w:lsdException w:name="Colorful List" w:semiHidden="0" w:uiPriority="72" w:unhideWhenUsed="0"/>
-    <w:lsdException w:name="Colorful Grid" w:semiHidden="0" w:uiPriority="73" w:unhideWhenUsed="0"/>
-    <w:lsdException w:name="Light Shading Accent 1" w:semiHidden="0" w:uiPriority="60" w:unhideWhenUsed="0"/>
-    <w:lsdException w:name="Light List Accent 1" w:semiHidden="0" w:uiPriority="61" w:unhideWhenUsed="0"/>
-    <w:lsdException w:name="Light Grid Accent 1" w:semiHidden="0" w:uiPriority="62" w:unhideWhenUsed="0"/>
-    <w:lsdException w:name="Medium Shading 1 Accent 1" w:semiHidden="0" w:uiPriority="63" w:unhideWhenUsed="0"/>
-    <w:lsdException w:name="Medium Shading 2 Accent 1" w:semiHidden="0" w:uiPriority="64" w:unhideWhenUsed="0"/>
-    <w:lsdException w:name="Medium List 1 Accent 1" w:semiHidden="0" w:uiPriority="65" w:unhideWhenUsed="0"/>
-    <w:lsdException w:name="Revision" w:unhideWhenUsed="0"/>
-    <w:lsdException w:name="List Paragraph" w:semiHidden="0" w:uiPriority="34" w:unhideWhenUsed="0" w:qFormat="1"/>
-    <w:lsdException w:name="Quote" w:semiHidden="0" w:uiPriority="29" w:unhideWhenUsed="0" w:qFormat="1"/>
-    <w:lsdException w:name="Intense Quote" w:semiHidden="0" w:uiPriority="30" w:unhideWhenUsed="0" w:qFormat="1"/>
-    <w:lsdException w:name="Medium List 2 Accent 1" w:semiHidden="0" w:uiPriority="66" w:unhideWhenUsed="0"/>
-    <w:lsdException w:name="Medium Grid 1 Accent 1" w:semiHidden="0" w:uiPriority="67" w:unhideWhenUsed="0"/>
-    <w:lsdException w:name="Medium Grid 2 Accent 1" w:semiHidden="0" w:uiPriority="68" w:unhideWhenUsed="0"/>
-    <w:lsdException w:name="Medium Grid 3 Accent 1" w:semiHidden="0" w:uiPriority="69" w:unhideWhenUsed="0"/>
-    <w:lsdException w:name="Dark List Accent 1" w:semiHidden="0" w:uiPriority="70" w:unhideWhenUsed="0"/>
-    <w:lsdException w:name="Colorful Shading Accent 1" w:semiHidden="0" w:uiPriority="71" w:unhideWhenUsed="0"/>
-    <w:lsdException w:name="Colorful List Accent 1" w:semiHidden="0" w:uiPriority="72" w:unhideWhenUsed="0"/>
-    <w:lsdException w:name="Colorful Grid Accent 1" w:semiHidden="0" w:uiPriority="73" w:unhideWhenUsed="0"/>
-    <w:lsdException w:name="Light Shading Accent 2" w:semiHidden="0" w:uiPriority="60" w:unhideWhenUsed="0"/>
-    <w:lsdException w:name="Light List Accent 2" w:semiHidden="0" w:uiPriority="61" w:unhideWhenUsed="0"/>
-    <w:lsdException w:name="Light Grid Accent 2" w:semiHidden="0" w:uiPriority="62" w:unhideWhenUsed="0"/>
-    <w:lsdException w:name="Medium Shading 1 Accent 2" w:semiHidden="0" w:uiPriority="63" w:unhideWhenUsed="0"/>
-    <w:lsdException w:name="Medium Shading 2 Accent 2" w:semiHidden="0" w:uiPriority="64" w:unhideWhenUsed="0"/>
-    <w:lsdException w:name="Medium List 1 Accent 2" w:semiHidden="0" w:uiPriority="65" w:unhideWhenUsed="0"/>
-    <w:lsdException w:name="Medium List 2 Accent 2" w:semiHidden="0" w:uiPriority="66" w:unhideWhenUsed="0"/>
-    <w:lsdException w:name="Medium Grid 1 Accent 2" w:semiHidden="0" w:uiPriority="67" w:unhideWhenUsed="0"/>
-    <w:lsdException w:name="Medium Grid 2 Accent 2" w:semiHidden="0" w:uiPriority="68" w:unhideWhenUsed="0"/>
-    <w:lsdException w:name="Medium Grid 3 Accent 2" w:semiHidden="0" w:uiPriority="69" w:unhideWhenUsed="0"/>
-    <w:lsdException w:name="Dark List Accent 2" w:semiHidden="0" w:uiPriority="70" w:unhideWhenUsed="0"/>
-    <w:lsdException w:name="Colorful Shading Accent 2" w:semiHidden="0" w:uiPriority="71" w:unhideWhenUsed="0"/>
-    <w:lsdException w:name="Colorful List Accent 2" w:semiHidden="0" w:uiPriority="72" w:unhideWhenUsed="0"/>
-    <w:lsdException w:name="Colorful Grid Accent 2" w:semiHidden="0" w:uiPriority="73" w:unhideWhenUsed="0"/>
-    <w:lsdException w:name="Light Shading Accent 3" w:semiHidden="0" w:uiPriority="60" w:unhideWhenUsed="0"/>
-    <w:lsdException w:name="Light List Accent 3" w:semiHidden="0" w:uiPriority="61" w:unhideWhenUsed="0"/>
-    <w:lsdException w:name="Light Grid Accent 3" w:semiHidden="0" w:uiPriority="62" w:unhideWhenUsed="0"/>
-    <w:lsdException w:name="Medium Shading 1 Accent 3" w:semiHidden="0" w:uiPriority="63" w:unhideWhenUsed="0"/>
-    <w:lsdException w:name="Medium Shading 2 Accent 3" w:semiHidden="0" w:uiPriority="64" w:unhideWhenUsed="0"/>
-    <w:lsdException w:name="Medium List 1 Accent 3" w:semiHidden="0" w:uiPriority="65" w:unhideWhenUsed="0"/>
-    <w:lsdException w:name="Medium List 2 Accent 3" w:semiHidden="0" w:uiPriority="66" w:unhideWhenUsed="0"/>
-    <w:lsdException w:name="Medium Grid 1 Accent 3" w:semiHidden="0" w:uiPriority="67" w:unhideWhenUsed="0"/>
-    <w:lsdException w:name="Medium Grid 2 Accent 3" w:semiHidden="0" w:uiPriority="68" w:unhideWhenUsed="0"/>
-    <w:lsdException w:name="Medium Grid 3 Accent 3" w:semiHidden="0" w:uiPriority="69" w:unhideWhenUsed="0"/>
-    <w:lsdException w:name="Dark List Accent 3" w:semiHidden="0" w:uiPriority="70" w:unhideWhenUsed="0"/>
-    <w:lsdException w:name="Colorful Shading Accent 3" w:semiHidden="0" w:uiPriority="71" w:unhideWhenUsed="0"/>
-    <w:lsdException w:name="Colorful List Accent 3" w:semiHidden="0" w:uiPriority="72" w:unhideWhenUsed="0"/>
-    <w:lsdException w:name="Colorful Grid Accent 3" w:semiHidden="0" w:uiPriority="73" w:unhideWhenUsed="0"/>
-    <w:lsdException w:name="Light Shading Accent 4" w:semiHidden="0" w:uiPriority="60" w:unhideWhenUsed="0"/>
-    <w:lsdException w:name="Light List Accent 4" w:semiHidden="0" w:uiPriority="61" w:unhideWhenUsed="0"/>
-    <w:lsdException w:name="Light Grid Accent 4" w:semiHidden="0" w:uiPriority="62" w:unhideWhenUsed="0"/>
-    <w:lsdException w:name="Medium Shading 1 Accent 4" w:semiHidden="0" w:uiPriority="63" w:unhideWhenUsed="0"/>
-    <w:lsdException w:name="Medium Shading 2 Accent 4" w:semiHidden="0" w:uiPriority="64" w:unhideWhenUsed="0"/>
-    <w:lsdException w:name="Medium List 1 Accent 4" w:semiHidden="0" w:uiPriority="65" w:unhideWhenUsed="0"/>
-    <w:lsdException w:name="Medium List 2 Accent 4" w:semiHidden="0" w:uiPriority="66" w:unhideWhenUsed="0"/>
-    <w:lsdException w:name="Medium Grid 1 Accent 4" w:semiHidden="0" w:uiPriority="67" w:unhideWhenUsed="0"/>
-    <w:lsdException w:name="Medium Grid 2 Accent 4" w:semiHidden="0" w:uiPriority="68" w:unhideWhenUsed="0"/>
-    <w:lsdException w:name="Medium Grid 3 Accent 4" w:semiHidden="0" w:uiPriority="69" w:unhideWhenUsed="0"/>
-    <w:lsdException w:name="Dark List Accent 4" w:semiHidden="0" w:uiPriority="70" w:unhideWhenUsed="0"/>
-    <w:lsdException w:name="Colorful Shading Accent 4" w:semiHidden="0" w:uiPriority="71" w:unhideWhenUsed="0"/>
-    <w:lsdException w:name="Colorful List Accent 4" w:semiHidden="0" w:uiPriority="72" w:unhideWhenUsed="0"/>
-    <w:lsdException w:name="Colorful Grid Accent 4" w:semiHidden="0" w:uiPriority="73" w:unhideWhenUsed="0"/>
-    <w:lsdException w:name="Light Shading Accent 5" w:semiHidden="0" w:uiPriority="60" w:unhideWhenUsed="0"/>
-    <w:lsdException w:name="Light List Accent 5" w:semiHidden="0" w:uiPriority="61" w:unhideWhenUsed="0"/>
-    <w:lsdException w:name="Light Grid Accent 5" w:semiHidden="0" w:uiPriority="62" w:unhideWhenUsed="0"/>
-    <w:lsdException w:name="Medium Shading 1 Accent 5" w:semiHidden="0" w:uiPriority="63" w:unhideWhenUsed="0"/>
-    <w:lsdException w:name="Medium Shading 2 Accent 5" w:semiHidden="0" w:uiPriority="64" w:unhideWhenUsed="0"/>
-    <w:lsdException w:name="Medium List 1 Accent 5" w:semiHidden="0" w:uiPriority="65" w:unhideWhenUsed="0"/>
-    <w:lsdException w:name="Medium List 2 Accent 5" w:semiHidden="0" w:uiPriority="66" w:unhideWhenUsed="0"/>
-    <w:lsdException w:name="Medium Grid 1 Accent 5" w:semiHidden="0" w:uiPriority="67" w:unhideWhenUsed="0"/>
-    <w:lsdException w:name="Medium Grid 2 Accent 5" w:semiHidden="0" w:uiPriority="68" w:unhideWhenUsed="0"/>
-    <w:lsdException w:name="Medium Grid 3 Accent 5" w:semiHidden="0" w:uiPriority="69" w:unhideWhenUsed="0"/>
-    <w:lsdException w:name="Dark List Accent 5" w:semiHidden="0" w:uiPriority="70" w:unhideWhenUsed="0"/>
-    <w:lsdException w:name="Colorful Shading Accent 5" w:semiHidden="0" w:uiPriority="71" w:unhideWhenUsed="0"/>
-    <w:lsdException w:name="Colorful List Accent 5" w:semiHidden="0" w:uiPriority="72" w:unhideWhenUsed="0"/>
-    <w:lsdException w:name="Colorful Grid Accent 5" w:semiHidden="0" w:uiPriority="73" w:unhideWhenUsed="0"/>
-    <w:lsdException w:name="Light Shading Accent 6" w:semiHidden="0" w:uiPriority="60" w:unhideWhenUsed="0"/>
-    <w:lsdException w:name="Light List Accent 6" w:semiHidden="0" w:uiPriority="61" w:unhideWhenUsed="0"/>
-    <w:lsdException w:name="Light Grid Accent 6" w:semiHidden="0" w:uiPriority="62" w:unhideWhenUsed="0"/>
-    <w:lsdException w:name="Medium Shading 1 Accent 6" w:semiHidden="0" w:uiPriority="63" w:unhideWhenUsed="0"/>
-    <w:lsdException w:name="Medium Shading 2 Accent 6" w:semiHidden="0" w:uiPriority="64" w:unhideWhenUsed="0"/>
-    <w:lsdException w:name="Medium List 1 Accent 6" w:semiHidden="0" w:uiPriority="65" w:unhideWhenUsed="0"/>
-    <w:lsdException w:name="Medium List 2 Accent 6" w:semiHidden="0" w:uiPriority="66" w:unhideWhenUsed="0"/>
-    <w:lsdException w:name="Medium Grid 1 Accent 6" w:semiHidden="0" w:uiPriority="67" w:unhideWhenUsed="0"/>
-    <w:lsdException w:name="Medium Grid 2 Accent 6" w:semiHidden="0" w:uiPriority="68" w:unhideWhenUsed="0"/>
-    <w:lsdException w:name="Medium Grid 3 Accent 6" w:semiHidden="0" w:uiPriority="69" w:unhideWhenUsed="0"/>
-    <w:lsdException w:name="Dark List Accent 6" w:semiHidden="0" w:uiPriority="70" w:unhideWhenUsed="0"/>
-    <w:lsdException w:name="Colorful Shading Accent 6" w:semiHidden="0" w:uiPriority="71" w:unhideWhenUsed="0"/>
-    <w:lsdException w:name="Colorful List Accent 6" w:semiHidden="0" w:uiPriority="72" w:unhideWhenUsed="0"/>
-    <w:lsdException w:name="Colorful Grid Accent 6" w:semiHidden="0" w:uiPriority="73" w:unhideWhenUsed="0"/>
-    <w:lsdException w:name="Subtle Emphasis" w:semiHidden="0" w:uiPriority="19" w:unhideWhenUsed="0" w:qFormat="1"/>
-    <w:lsdException w:name="Intense Emphasis" w:semiHidden="0" w:uiPriority="21" w:unhideWhenUsed="0" w:qFormat="1"/>
-    <w:lsdException w:name="Subtle Reference" w:semiHidden="0" w:uiPriority="31" w:unhideWhenUsed="0" w:qFormat="1"/>
-    <w:lsdException w:name="Intense Reference" w:semiHidden="0" w:uiPriority="32" w:unhideWhenUsed="0" w:qFormat="1"/>
-    <w:lsdException w:name="Book Title" w:semiHidden="0" w:uiPriority="33" w:unhideWhenUsed="0" w:qFormat="1"/>
-    <w:lsdException w:name="Bibliography" w:uiPriority="37"/>
-    <w:lsdException w:name="TOC Heading" w:uiPriority="39" w:qFormat="1"/>
+  <w:latentStyles w:defLockedState="0" w:defUIPriority="99" w:defSemiHidden="0" w:defUnhideWhenUsed="0" w:defQFormat="0" w:count="375">
+    <w:lsdException w:name="Normal" w:uiPriority="0" w:qFormat="1"/>
+    <w:lsdException w:name="heading 1" w:uiPriority="9" w:qFormat="1"/>
+    <w:lsdException w:name="heading 2" w:semiHidden="1" w:uiPriority="9" w:unhideWhenUsed="1" w:qFormat="1"/>
+    <w:lsdException w:name="heading 3" w:semiHidden="1" w:uiPriority="9" w:unhideWhenUsed="1" w:qFormat="1"/>
+    <w:lsdException w:name="heading 4" w:semiHidden="1" w:uiPriority="9" w:unhideWhenUsed="1" w:qFormat="1"/>
+    <w:lsdException w:name="heading 5" w:semiHidden="1" w:uiPriority="9" w:unhideWhenUsed="1" w:qFormat="1"/>
+    <w:lsdException w:name="heading 6" w:semiHidden="1" w:uiPriority="9" w:unhideWhenUsed="1" w:qFormat="1"/>
+    <w:lsdException w:name="heading 7" w:semiHidden="1" w:uiPriority="9" w:unhideWhenUsed="1" w:qFormat="1"/>
+    <w:lsdException w:name="heading 8" w:semiHidden="1" w:uiPriority="9" w:unhideWhenUsed="1" w:qFormat="1"/>
+    <w:lsdException w:name="heading 9" w:semiHidden="1" w:uiPriority="9" w:unhideWhenUsed="1" w:qFormat="1"/>
+    <w:lsdException w:name="index 1" w:semiHidden="1" w:unhideWhenUsed="1"/>
+    <w:lsdException w:name="index 2" w:semiHidden="1" w:unhideWhenUsed="1"/>
+    <w:lsdException w:name="index 3" w:semiHidden="1" w:unhideWhenUsed="1"/>
+    <w:lsdException w:name="index 4" w:semiHidden="1" w:unhideWhenUsed="1"/>
+    <w:lsdException w:name="index 5" w:semiHidden="1" w:unhideWhenUsed="1"/>
+    <w:lsdException w:name="index 6" w:semiHidden="1" w:unhideWhenUsed="1"/>
+    <w:lsdException w:name="index 7" w:semiHidden="1" w:unhideWhenUsed="1"/>
+    <w:lsdException w:name="index 8" w:semiHidden="1" w:unhideWhenUsed="1"/>
+    <w:lsdException w:name="index 9" w:semiHidden="1" w:unhideWhenUsed="1"/>
+    <w:lsdException w:name="toc 1" w:semiHidden="1" w:uiPriority="39" w:unhideWhenUsed="1"/>
+    <w:lsdException w:name="toc 2" w:semiHidden="1" w:uiPriority="39" w:unhideWhenUsed="1"/>
+    <w:lsdException w:name="toc 3" w:semiHidden="1" w:uiPriority="39" w:unhideWhenUsed="1"/>
+    <w:lsdException w:name="toc 4" w:semiHidden="1" w:uiPriority="39" w:unhideWhenUsed="1"/>
+    <w:lsdException w:name="toc 5" w:semiHidden="1" w:uiPriority="39" w:unhideWhenUsed="1"/>
+    <w:lsdException w:name="toc 6" w:semiHidden="1" w:uiPriority="39" w:unhideWhenUsed="1"/>
+    <w:lsdException w:name="toc 7" w:semiHidden="1" w:uiPriority="39" w:unhideWhenUsed="1"/>
+    <w:lsdException w:name="toc 8" w:semiHidden="1" w:uiPriority="39" w:unhideWhenUsed="1"/>
+    <w:lsdException w:name="toc 9" w:semiHidden="1" w:uiPriority="39" w:unhideWhenUsed="1"/>
+    <w:lsdException w:name="Normal Indent" w:semiHidden="1" w:unhideWhenUsed="1"/>
+    <w:lsdException w:name="footnote text" w:semiHidden="1" w:unhideWhenUsed="1"/>
+    <w:lsdException w:name="annotation text" w:semiHidden="1" w:unhideWhenUsed="1"/>
+    <w:lsdException w:name="header" w:semiHidden="1" w:unhideWhenUsed="1"/>
+    <w:lsdException w:name="footer" w:semiHidden="1" w:unhideWhenUsed="1"/>
+    <w:lsdException w:name="index heading" w:semiHidden="1" w:unhideWhenUsed="1"/>
+    <w:lsdException w:name="caption" w:semiHidden="1" w:uiPriority="35" w:unhideWhenUsed="1" w:qFormat="1"/>
+    <w:lsdException w:name="table of figures" w:semiHidden="1" w:unhideWhenUsed="1"/>
+    <w:lsdException w:name="envelope address" w:semiHidden="1" w:unhideWhenUsed="1"/>
+    <w:lsdException w:name="envelope return" w:semiHidden="1" w:unhideWhenUsed="1"/>
+    <w:lsdException w:name="footnote reference" w:semiHidden="1" w:unhideWhenUsed="1"/>
+    <w:lsdException w:name="annotation reference" w:semiHidden="1" w:unhideWhenUsed="1"/>
+    <w:lsdException w:name="line number" w:semiHidden="1" w:unhideWhenUsed="1"/>
+    <w:lsdException w:name="page number" w:semiHidden="1" w:unhideWhenUsed="1"/>
+    <w:lsdException w:name="endnote reference" w:semiHidden="1" w:unhideWhenUsed="1"/>
+    <w:lsdException w:name="endnote text" w:semiHidden="1" w:unhideWhenUsed="1"/>
+    <w:lsdException w:name="table of authorities" w:semiHidden="1" w:unhideWhenUsed="1"/>
+    <w:lsdException w:name="macro" w:semiHidden="1" w:unhideWhenUsed="1"/>
+    <w:lsdException w:name="toa heading" w:semiHidden="1" w:unhideWhenUsed="1"/>
+    <w:lsdException w:name="List" w:semiHidden="1" w:unhideWhenUsed="1"/>
+    <w:lsdException w:name="List Bullet" w:semiHidden="1" w:unhideWhenUsed="1"/>
+    <w:lsdException w:name="List Number" w:semiHidden="1" w:unhideWhenUsed="1"/>
+    <w:lsdException w:name="List 2" w:semiHidden="1" w:unhideWhenUsed="1"/>
+    <w:lsdException w:name="List 3" w:semiHidden="1" w:unhideWhenUsed="1"/>
+    <w:lsdException w:name="List 4" w:semiHidden="1" w:unhideWhenUsed="1"/>
+    <w:lsdException w:name="List 5" w:semiHidden="1" w:unhideWhenUsed="1"/>
+    <w:lsdException w:name="List Bullet 2" w:semiHidden="1" w:unhideWhenUsed="1"/>
+    <w:lsdException w:name="List Bullet 3" w:semiHidden="1" w:unhideWhenUsed="1"/>
+    <w:lsdException w:name="List Bullet 4" w:semiHidden="1" w:unhideWhenUsed="1"/>
+    <w:lsdException w:name="List Bullet 5" w:semiHidden="1" w:unhideWhenUsed="1"/>
+    <w:lsdException w:name="List Number 2" w:semiHidden="1" w:unhideWhenUsed="1"/>
+    <w:lsdException w:name="List Number 3" w:semiHidden="1" w:unhideWhenUsed="1"/>
+    <w:lsdException w:name="List Number 4" w:semiHidden="1" w:unhideWhenUsed="1"/>
+    <w:lsdException w:name="List Number 5" w:semiHidden="1" w:unhideWhenUsed="1"/>
+    <w:lsdException w:name="Title" w:uiPriority="10" w:qFormat="1"/>
+    <w:lsdException w:name="Closing" w:semiHidden="1" w:unhideWhenUsed="1"/>
+    <w:lsdException w:name="Signature" w:semiHidden="1" w:unhideWhenUsed="1"/>
+    <w:lsdException w:name="Default Paragraph Font" w:semiHidden="1" w:uiPriority="1" w:unhideWhenUsed="1"/>
+    <w:lsdException w:name="Body Text" w:semiHidden="1" w:unhideWhenUsed="1"/>
+    <w:lsdException w:name="Body Text Indent" w:semiHidden="1" w:unhideWhenUsed="1"/>
+    <w:lsdException w:name="List Continue" w:semiHidden="1" w:unhideWhenUsed="1"/>
+    <w:lsdException w:name="List Continue 2" w:semiHidden="1" w:unhideWhenUsed="1"/>
+    <w:lsdException w:name="List Continue 3" w:semiHidden="1" w:unhideWhenUsed="1"/>
+    <w:lsdException w:name="List Continue 4" w:semiHidden="1" w:unhideWhenUsed="1"/>
+    <w:lsdException w:name="List Continue 5" w:semiHidden="1" w:unhideWhenUsed="1"/>
+    <w:lsdException w:name="Message Header" w:semiHidden="1" w:unhideWhenUsed="1"/>
+    <w:lsdException w:name="Subtitle" w:uiPriority="11" w:qFormat="1"/>
+    <w:lsdException w:name="Salutation" w:semiHidden="1" w:unhideWhenUsed="1"/>
+    <w:lsdException w:name="Date" w:semiHidden="1" w:unhideWhenUsed="1"/>
+    <w:lsdException w:name="Body Text First Indent" w:semiHidden="1" w:unhideWhenUsed="1"/>
+    <w:lsdException w:name="Body Text First Indent 2" w:semiHidden="1" w:unhideWhenUsed="1"/>
+    <w:lsdException w:name="Note Heading" w:semiHidden="1" w:unhideWhenUsed="1"/>
+    <w:lsdException w:name="Body Text 2" w:semiHidden="1" w:unhideWhenUsed="1"/>
+    <w:lsdException w:name="Body Text 3" w:semiHidden="1" w:unhideWhenUsed="1"/>
+    <w:lsdException w:name="Body Text Indent 2" w:semiHidden="1" w:unhideWhenUsed="1"/>
+    <w:lsdException w:name="Body Text Indent 3" w:semiHidden="1" w:unhideWhenUsed="1"/>
+    <w:lsdException w:name="Block Text" w:semiHidden="1" w:unhideWhenUsed="1"/>
+    <w:lsdException w:name="Hyperlink" w:semiHidden="1" w:unhideWhenUsed="1"/>
+    <w:lsdException w:name="FollowedHyperlink" w:semiHidden="1" w:unhideWhenUsed="1"/>
+    <w:lsdException w:name="Strong" w:uiPriority="22" w:qFormat="1"/>
+    <w:lsdException w:name="Emphasis" w:uiPriority="20" w:qFormat="1"/>
+    <w:lsdException w:name="Document Map" w:semiHidden="1" w:unhideWhenUsed="1"/>
+    <w:lsdException w:name="Plain Text" w:semiHidden="1" w:unhideWhenUsed="1"/>
+    <w:lsdException w:name="E-mail Signature" w:semiHidden="1" w:unhideWhenUsed="1"/>
+    <w:lsdException w:name="HTML Top of Form" w:semiHidden="1" w:unhideWhenUsed="1"/>
+    <w:lsdException w:name="HTML Bottom of Form" w:semiHidden="1" w:unhideWhenUsed="1"/>
+    <w:lsdException w:name="Normal (Web)" w:semiHidden="1" w:unhideWhenUsed="1"/>
+    <w:lsdException w:name="HTML Acronym" w:semiHidden="1" w:unhideWhenUsed="1"/>
+    <w:lsdException w:name="HTML Address" w:semiHidden="1" w:unhideWhenUsed="1"/>
+    <w:lsdException w:name="HTML Cite" w:semiHidden="1" w:unhideWhenUsed="1"/>
+    <w:lsdException w:name="HTML Code" w:semiHidden="1" w:unhideWhenUsed="1"/>
+    <w:lsdException w:name="HTML Definition" w:semiHidden="1" w:unhideWhenUsed="1"/>
+    <w:lsdException w:name="HTML Keyboard" w:semiHidden="1" w:unhideWhenUsed="1"/>
+    <w:lsdException w:name="HTML Preformatted" w:semiHidden="1" w:unhideWhenUsed="1"/>
+    <w:lsdException w:name="HTML Sample" w:semiHidden="1" w:unhideWhenUsed="1"/>
+    <w:lsdException w:name="HTML Typewriter" w:semiHidden="1" w:unhideWhenUsed="1"/>
+    <w:lsdException w:name="HTML Variable" w:semiHidden="1" w:unhideWhenUsed="1"/>
+    <w:lsdException w:name="Normal Table" w:semiHidden="1" w:unhideWhenUsed="1"/>
+    <w:lsdException w:name="annotation subject" w:semiHidden="1" w:unhideWhenUsed="1"/>
+    <w:lsdException w:name="No List" w:semiHidden="1" w:unhideWhenUsed="1"/>
+    <w:lsdException w:name="Outline List 1" w:semiHidden="1" w:unhideWhenUsed="1"/>
+    <w:lsdException w:name="Outline List 2" w:semiHidden="1" w:unhideWhenUsed="1"/>
+    <w:lsdException w:name="Outline List 3" w:semiHidden="1" w:unhideWhenUsed="1"/>
+    <w:lsdException w:name="Table Simple 1" w:semiHidden="1" w:unhideWhenUsed="1"/>
+    <w:lsdException w:name="Table Simple 2" w:semiHidden="1" w:unhideWhenUsed="1"/>
+    <w:lsdException w:name="Table Simple 3" w:semiHidden="1" w:unhideWhenUsed="1"/>
+    <w:lsdException w:name="Table Classic 1" w:semiHidden="1" w:unhideWhenUsed="1"/>
+    <w:lsdException w:name="Table Classic 2" w:semiHidden="1" w:unhideWhenUsed="1"/>
+    <w:lsdException w:name="Table Classic 3" w:semiHidden="1" w:unhideWhenUsed="1"/>
+    <w:lsdException w:name="Table Classic 4" w:semiHidden="1" w:unhideWhenUsed="1"/>
+    <w:lsdException w:name="Table Colorful 1" w:semiHidden="1" w:unhideWhenUsed="1"/>
+    <w:lsdException w:name="Table Colorful 2" w:semiHidden="1" w:unhideWhenUsed="1"/>
+    <w:lsdException w:name="Table Colorful 3" w:semiHidden="1" w:unhideWhenUsed="1"/>
+    <w:lsdException w:name="Table Columns 1" w:semiHidden="1" w:unhideWhenUsed="1"/>
+    <w:lsdException w:name="Table Columns 2" w:semiHidden="1" w:unhideWhenUsed="1"/>
+    <w:lsdException w:name="Table Columns 3" w:semiHidden="1" w:unhideWhenUsed="1"/>
+    <w:lsdException w:name="Table Columns 4" w:semiHidden="1" w:unhideWhenUsed="1"/>
+    <w:lsdException w:name="Table Columns 5" w:semiHidden="1" w:unhideWhenUsed="1"/>
+    <w:lsdException w:name="Table Grid 1" w:semiHidden="1" w:unhideWhenUsed="1"/>
+    <w:lsdException w:name="Table Grid 2" w:semiHidden="1" w:unhideWhenUsed="1"/>
+    <w:lsdException w:name="Table Grid 3" w:semiHidden="1" w:unhideWhenUsed="1"/>
+    <w:lsdException w:name="Table Grid 4" w:semiHidden="1" w:unhideWhenUsed="1"/>
+    <w:lsdException w:name="Table Grid 5" w:semiHidden="1" w:unhideWhenUsed="1"/>
+    <w:lsdException w:name="Table Grid 6" w:semiHidden="1" w:unhideWhenUsed="1"/>
+    <w:lsdException w:name="Table Grid 7" w:semiHidden="1" w:unhideWhenUsed="1"/>
+    <w:lsdException w:name="Table Grid 8" w:semiHidden="1" w:unhideWhenUsed="1"/>
+    <w:lsdException w:name="Table List 1" w:semiHidden="1" w:unhideWhenUsed="1"/>
+    <w:lsdException w:name="Table List 2" w:semiHidden="1" w:unhideWhenUsed="1"/>
+    <w:lsdException w:name="Table List 3" w:semiHidden="1" w:unhideWhenUsed="1"/>
+    <w:lsdException w:name="Table List 4" w:semiHidden="1" w:unhideWhenUsed="1"/>
+    <w:lsdException w:name="Table List 5" w:semiHidden="1" w:unhideWhenUsed="1"/>
+    <w:lsdException w:name="Table List 6" w:semiHidden="1" w:unhideWhenUsed="1"/>
+    <w:lsdException w:name="Table List 7" w:semiHidden="1" w:unhideWhenUsed="1"/>
+    <w:lsdException w:name="Table List 8" w:semiHidden="1" w:unhideWhenUsed="1"/>
+    <w:lsdException w:name="Table 3D effects 1" w:semiHidden="1" w:unhideWhenUsed="1"/>
+    <w:lsdException w:name="Table 3D effects 2" w:semiHidden="1" w:unhideWhenUsed="1"/>
+    <w:lsdException w:name="Table 3D effects 3" w:semiHidden="1" w:unhideWhenUsed="1"/>
+    <w:lsdException w:name="Table Contemporary" w:semiHidden="1" w:unhideWhenUsed="1"/>
+    <w:lsdException w:name="Table Elegant" w:semiHidden="1" w:unhideWhenUsed="1"/>
+    <w:lsdException w:name="Table Professional" w:semiHidden="1" w:unhideWhenUsed="1"/>
+    <w:lsdException w:name="Table Subtle 1" w:semiHidden="1" w:unhideWhenUsed="1"/>
+    <w:lsdException w:name="Table Subtle 2" w:semiHidden="1" w:unhideWhenUsed="1"/>
+    <w:lsdException w:name="Table Web 1" w:semiHidden="1" w:unhideWhenUsed="1"/>
+    <w:lsdException w:name="Table Web 2" w:semiHidden="1" w:unhideWhenUsed="1"/>
+    <w:lsdException w:name="Table Web 3" w:semiHidden="1" w:unhideWhenUsed="1"/>
+    <w:lsdException w:name="Balloon Text" w:semiHidden="1" w:unhideWhenUsed="1"/>
+    <w:lsdException w:name="Table Grid" w:semiHidden="1" w:uiPriority="39" w:unhideWhenUsed="1"/>
+    <w:lsdException w:name="Table Theme" w:semiHidden="1" w:unhideWhenUsed="1"/>
+    <w:lsdException w:name="Placeholder Text" w:semiHidden="1"/>
+    <w:lsdException w:name="No Spacing" w:uiPriority="1" w:qFormat="1"/>
+    <w:lsdException w:name="Light Shading" w:uiPriority="60"/>
+    <w:lsdException w:name="Light List" w:uiPriority="61"/>
+    <w:lsdException w:name="Light Grid" w:uiPriority="62"/>
+    <w:lsdException w:name="Medium Shading 1" w:uiPriority="63"/>
+    <w:lsdException w:name="Medium Shading 2" w:uiPriority="64"/>
+    <w:lsdException w:name="Medium List 1" w:uiPriority="65"/>
+    <w:lsdException w:name="Medium List 2" w:uiPriority="66"/>
+    <w:lsdException w:name="Medium Grid 1" w:uiPriority="67"/>
+    <w:lsdException w:name="Medium Grid 2" w:uiPriority="68"/>
+    <w:lsdException w:name="Medium Grid 3" w:uiPriority="69"/>
+    <w:lsdException w:name="Dark List" w:uiPriority="70"/>
+    <w:lsdException w:name="Colorful Shading" w:uiPriority="71"/>
+    <w:lsdException w:name="Colorful List" w:uiPriority="72"/>
+    <w:lsdException w:name="Colorful Grid" w:uiPriority="73"/>
+    <w:lsdException w:name="Light Shading Accent 1" w:uiPriority="60"/>
+    <w:lsdException w:name="Light List Accent 1" w:uiPriority="61"/>
+    <w:lsdException w:name="Light Grid Accent 1" w:uiPriority="62"/>
+    <w:lsdException w:name="Medium Shading 1 Accent 1" w:uiPriority="63"/>
+    <w:lsdException w:name="Medium Shading 2 Accent 1" w:uiPriority="64"/>
+    <w:lsdException w:name="Medium List 1 Accent 1" w:uiPriority="65"/>
+    <w:lsdException w:name="Revision" w:semiHidden="1"/>
+    <w:lsdException w:name="List Paragraph" w:uiPriority="34" w:qFormat="1"/>
+    <w:lsdException w:name="Quote" w:uiPriority="29" w:qFormat="1"/>
+    <w:lsdException w:name="Intense Quote" w:uiPriority="30" w:qFormat="1"/>
+    <w:lsdException w:name="Medium List 2 Accent 1" w:uiPriority="66"/>
+    <w:lsdException w:name="Medium Grid 1 Accent 1" w:uiPriority="67"/>
+    <w:lsdException w:name="Medium Grid 2 Accent 1" w:uiPriority="68"/>
+    <w:lsdException w:name="Medium Grid 3 Accent 1" w:uiPriority="69"/>
+    <w:lsdException w:name="Dark List Accent 1" w:uiPriority="70"/>
+    <w:lsdException w:name="Colorful Shading Accent 1" w:uiPriority="71"/>
+    <w:lsdException w:name="Colorful List Accent 1" w:uiPriority="72"/>
+    <w:lsdException w:name="Colorful Grid Accent 1" w:uiPriority="73"/>
+    <w:lsdException w:name="Light Shading Accent 2" w:uiPriority="60"/>
+    <w:lsdException w:name="Light List Accent 2" w:uiPriority="61"/>
+    <w:lsdException w:name="Light Grid Accent 2" w:uiPriority="62"/>
+    <w:lsdException w:name="Medium Shading 1 Accent 2" w:uiPriority="63"/>
+    <w:lsdException w:name="Medium Shading 2 Accent 2" w:uiPriority="64"/>
+    <w:lsdException w:name="Medium List 1 Accent 2" w:uiPriority="65"/>
+    <w:lsdException w:name="Medium List 2 Accent 2" w:uiPriority="66"/>
+    <w:lsdException w:name="Medium Grid 1 Accent 2" w:uiPriority="67"/>
+    <w:lsdException w:name="Medium Grid 2 Accent 2" w:uiPriority="68"/>
+    <w:lsdException w:name="Medium Grid 3 Accent 2" w:uiPriority="69"/>
+    <w:lsdException w:name="Dark List Accent 2" w:uiPriority="70"/>
+    <w:lsdException w:name="Colorful Shading Accent 2" w:uiPriority="71"/>
+    <w:lsdException w:name="Colorful List Accent 2" w:uiPriority="72"/>
+    <w:lsdException w:name="Colorful Grid Accent 2" w:uiPriority="73"/>
+    <w:lsdException w:name="Light Shading Accent 3" w:uiPriority="60"/>
+    <w:lsdException w:name="Light List Accent 3" w:uiPriority="61"/>
+    <w:lsdException w:name="Light Grid Accent 3" w:uiPriority="62"/>
+    <w:lsdException w:name="Medium Shading 1 Accent 3" w:uiPriority="63"/>
+    <w:lsdException w:name="Medium Shading 2 Accent 3" w:uiPriority="64"/>
+    <w:lsdException w:name="Medium List 1 Accent 3" w:uiPriority="65"/>
+    <w:lsdException w:name="Medium List 2 Accent 3" w:uiPriority="66"/>
+    <w:lsdException w:name="Medium Grid 1 Accent 3" w:uiPriority="67"/>
+    <w:lsdException w:name="Medium Grid 2 Accent 3" w:uiPriority="68"/>
+    <w:lsdException w:name="Medium Grid 3 Accent 3" w:uiPriority="69"/>
+    <w:lsdException w:name="Dark List Accent 3" w:uiPriority="70"/>
+    <w:lsdException w:name="Colorful Shading Accent 3" w:uiPriority="71"/>
+    <w:lsdException w:name="Colorful List Accent 3" w:uiPriority="72"/>
+    <w:lsdException w:name="Colorful Grid Accent 3" w:uiPriority="73"/>
+    <w:lsdException w:name="Light Shading Accent 4" w:uiPriority="60"/>
+    <w:lsdException w:name="Light List Accent 4" w:uiPriority="61"/>
+    <w:lsdException w:name="Light Grid Accent 4" w:uiPriority="62"/>
+    <w:lsdException w:name="Medium Shading 1 Accent 4" w:uiPriority="63"/>
+    <w:lsdException w:name="Medium Shading 2 Accent 4" w:uiPriority="64"/>
+    <w:lsdException w:name="Medium List 1 Accent 4" w:uiPriority="65"/>
+    <w:lsdException w:name="Medium List 2 Accent 4" w:uiPriority="66"/>
+    <w:lsdException w:name="Medium Grid 1 Accent 4" w:uiPriority="67"/>
+    <w:lsdException w:name="Medium Grid 2 Accent 4" w:uiPriority="68"/>
+    <w:lsdException w:name="Medium Grid 3 Accent 4" w:uiPriority="69"/>
+    <w:lsdException w:name="Dark List Accent 4" w:uiPriority="70"/>
+    <w:lsdException w:name="Colorful Shading Accent 4" w:uiPriority="71"/>
+    <w:lsdException w:name="Colorful List Accent 4" w:uiPriority="72"/>
+    <w:lsdException w:name="Colorful Grid Accent 4" w:uiPriority="73"/>
+    <w:lsdException w:name="Light Shading Accent 5" w:uiPriority="60"/>
+    <w:lsdException w:name="Light List Accent 5" w:uiPriority="61"/>
+    <w:lsdException w:name="Light Grid Accent 5" w:uiPriority="62"/>
+    <w:lsdException w:name="Medium Shading 1 Accent 5" w:uiPriority="63"/>
+    <w:lsdException w:name="Medium Shading 2 Accent 5" w:uiPriority="64"/>
+    <w:lsdException w:name="Medium List 1 Accent 5" w:uiPriority="65"/>
+    <w:lsdException w:name="Medium List 2 Accent 5" w:uiPriority="66"/>
+    <w:lsdException w:name="Medium Grid 1 Accent 5" w:uiPriority="67"/>
+    <w:lsdException w:name="Medium Grid 2 Accent 5" w:uiPriority="68"/>
+    <w:lsdException w:name="Medium Grid 3 Accent 5" w:uiPriority="69"/>
+    <w:lsdException w:name="Dark List Accent 5" w:uiPriority="70"/>
+    <w:lsdException w:name="Colorful Shading Accent 5" w:uiPriority="71"/>
+    <w:lsdException w:name="Colorful List Accent 5" w:uiPriority="72"/>
+    <w:lsdException w:name="Colorful Grid Accent 5" w:uiPriority="73"/>
+    <w:lsdException w:name="Light Shading Accent 6" w:uiPriority="60"/>
+    <w:lsdException w:name="Light List Accent 6" w:uiPriority="61"/>
+    <w:lsdException w:name="Light Grid Accent 6" w:uiPriority="62"/>
+    <w:lsdException w:name="Medium Shading 1 Accent 6" w:uiPriority="63"/>
+    <w:lsdException w:name="Medium Shading 2 Accent 6" w:uiPriority="64"/>
+    <w:lsdException w:name="Medium List 1 Accent 6" w:uiPriority="65"/>
+    <w:lsdException w:name="Medium List 2 Accent 6" w:uiPriority="66"/>
+    <w:lsdException w:name="Medium Grid 1 Accent 6" w:uiPriority="67"/>
+    <w:lsdException w:name="Medium Grid 2 Accent 6" w:uiPriority="68"/>
+    <w:lsdException w:name="Medium Grid 3 Accent 6" w:uiPriority="69"/>
+    <w:lsdException w:name="Dark List Accent 6" w:uiPriority="70"/>
+    <w:lsdException w:name="Colorful Shading Accent 6" w:uiPriority="71"/>
+    <w:lsdException w:name="Colorful List Accent 6" w:uiPriority="72"/>
+    <w:lsdException w:name="Colorful Grid Accent 6" w:uiPriority="73"/>
+    <w:lsdException w:name="Subtle Emphasis" w:uiPriority="19" w:qFormat="1"/>
+    <w:lsdException w:name="Intense Emphasis" w:uiPriority="21" w:qFormat="1"/>
+    <w:lsdException w:name="Subtle Reference" w:uiPriority="31" w:qFormat="1"/>
+    <w:lsdException w:name="Intense Reference" w:uiPriority="32" w:qFormat="1"/>
+    <w:lsdException w:name="Book Title" w:uiPriority="33" w:qFormat="1"/>
+    <w:lsdException w:name="Bibliography" w:semiHidden="1" w:uiPriority="37" w:unhideWhenUsed="1"/>
+    <w:lsdException w:name="TOC Heading" w:semiHidden="1" w:uiPriority="39" w:unhideWhenUsed="1" w:qFormat="1"/>
+    <w:lsdException w:name="Plain Table 1" w:uiPriority="41"/>
+    <w:lsdException w:name="Plain Table 2" w:uiPriority="42"/>
+    <w:lsdException w:name="Plain Table 3" w:uiPriority="43"/>
+    <w:lsdException w:name="Plain Table 4" w:uiPriority="44"/>
+    <w:lsdException w:name="Plain Table 5" w:uiPriority="45"/>
+    <w:lsdException w:name="Grid Table Light" w:uiPriority="40"/>
+    <w:lsdException w:name="Grid Table 1 Light" w:uiPriority="46"/>
+    <w:lsdException w:name="Grid Table 2" w:uiPriority="47"/>
+    <w:lsdException w:name="Grid Table 3" w:uiPriority="48"/>
+    <w:lsdException w:name="Grid Table 4" w:uiPriority="49"/>
+    <w:lsdException w:name="Grid Table 5 Dark" w:uiPriority="50"/>
+    <w:lsdException w:name="Grid Table 6 Colorful" w:uiPriority="51"/>
+    <w:lsdException w:name="Grid Table 7 Colorful" w:uiPriority="52"/>
+    <w:lsdException w:name="Grid Table 1 Light Accent 1" w:uiPriority="46"/>
+    <w:lsdException w:name="Grid Table 2 Accent 1" w:uiPriority="47"/>
+    <w:lsdException w:name="Grid Table 3 Accent 1" w:uiPriority="48"/>
+    <w:lsdException w:name="Grid Table 4 Accent 1" w:uiPriority="49"/>
+    <w:lsdException w:name="Grid Table 5 Dark Accent 1" w:uiPriority="50"/>
+    <w:lsdException w:name="Grid Table 6 Colorful Accent 1" w:uiPriority="51"/>
+    <w:lsdException w:name="Grid Table 7 Colorful Accent 1" w:uiPriority="52"/>
+    <w:lsdException w:name="Grid Table 1 Light Accent 2" w:uiPriority="46"/>
+    <w:lsdException w:name="Grid Table 2 Accent 2" w:uiPriority="47"/>
+    <w:lsdException w:name="Grid Table 3 Accent 2" w:uiPriority="48"/>
+    <w:lsdException w:name="Grid Table 4 Accent 2" w:uiPriority="49"/>
+    <w:lsdException w:name="Grid Table 5 Dark Accent 2" w:uiPriority="50"/>
+    <w:lsdException w:name="Grid Table 6 Colorful Accent 2" w:uiPriority="51"/>
+    <w:lsdException w:name="Grid Table 7 Colorful Accent 2" w:uiPriority="52"/>
+    <w:lsdException w:name="Grid Table 1 Light Accent 3" w:uiPriority="46"/>
+    <w:lsdException w:name="Grid Table 2 Accent 3" w:uiPriority="47"/>
+    <w:lsdException w:name="Grid Table 3 Accent 3" w:uiPriority="48"/>
+    <w:lsdException w:name="Grid Table 4 Accent 3" w:uiPriority="49"/>
+    <w:lsdException w:name="Grid Table 5 Dark Accent 3" w:uiPriority="50"/>
+    <w:lsdException w:name="Grid Table 6 Colorful Accent 3" w:uiPriority="51"/>
+    <w:lsdException w:name="Grid Table 7 Colorful Accent 3" w:uiPriority="52"/>
+    <w:lsdException w:name="Grid Table 1 Light Accent 4" w:uiPriority="46"/>
+    <w:lsdException w:name="Grid Table 2 Accent 4" w:uiPriority="47"/>
+    <w:lsdException w:name="Grid Table 3 Accent 4" w:uiPriority="48"/>
+    <w:lsdException w:name="Grid Table 4 Accent 4" w:uiPriority="49"/>
+    <w:lsdException w:name="Grid Table 5 Dark Accent 4" w:uiPriority="50"/>
+    <w:lsdException w:name="Grid Table 6 Colorful Accent 4" w:uiPriority="51"/>
+    <w:lsdException w:name="Grid Table 7 Colorful Accent 4" w:uiPriority="52"/>
+    <w:lsdException w:name="Grid Table 1 Light Accent 5" w:uiPriority="46"/>
+    <w:lsdException w:name="Grid Table 2 Accent 5" w:uiPriority="47"/>
+    <w:lsdException w:name="Grid Table 3 Accent 5" w:uiPriority="48"/>
+    <w:lsdException w:name="Grid Table 4 Accent 5" w:uiPriority="49"/>
+    <w:lsdException w:name="Grid Table 5 Dark Accent 5" w:uiPriority="50"/>
+    <w:lsdException w:name="Grid Table 6 Colorful Accent 5" w:uiPriority="51"/>
+    <w:lsdException w:name="Grid Table 7 Colorful Accent 5" w:uiPriority="52"/>
+    <w:lsdException w:name="Grid Table 1 Light Accent 6" w:uiPriority="46"/>
+    <w:lsdException w:name="Grid Table 2 Accent 6" w:uiPriority="47"/>
+    <w:lsdException w:name="Grid Table 3 Accent 6" w:uiPriority="48"/>
+    <w:lsdException w:name="Grid Table 4 Accent 6" w:uiPriority="49"/>
+    <w:lsdException w:name="Grid Table 5 Dark Accent 6" w:uiPriority="50"/>
+    <w:lsdException w:name="Grid Table 6 Colorful Accent 6" w:uiPriority="51"/>
+    <w:lsdException w:name="Grid Table 7 Colorful Accent 6" w:uiPriority="52"/>
+    <w:lsdException w:name="List Table 1 Light" w:uiPriority="46"/>
+    <w:lsdException w:name="List Table 2" w:uiPriority="47"/>
+    <w:lsdException w:name="List Table 3" w:uiPriority="48"/>
+    <w:lsdException w:name="List Table 4" w:uiPriority="49"/>
+    <w:lsdException w:name="List Table 5 Dark" w:uiPriority="50"/>
+    <w:lsdException w:name="List Table 6 Colorful" w:uiPriority="51"/>
+    <w:lsdException w:name="List Table 7 Colorful" w:uiPriority="52"/>
+    <w:lsdException w:name="List Table 1 Light Accent 1" w:uiPriority="46"/>
+    <w:lsdException w:name="List Table 2 Accent 1" w:uiPriority="47"/>
+    <w:lsdException w:name="List Table 3 Accent 1" w:uiPriority="48"/>
+    <w:lsdException w:name="List Table 4 Accent 1" w:uiPriority="49"/>
+    <w:lsdException w:name="List Table 5 Dark Accent 1" w:uiPriority="50"/>
+    <w:lsdException w:name="List Table 6 Colorful Accent 1" w:uiPriority="51"/>
+    <w:lsdException w:name="List Table 7 Colorful Accent 1" w:uiPriority="52"/>
+    <w:lsdException w:name="List Table 1 Light Accent 2" w:uiPriority="46"/>
+    <w:lsdException w:name="List Table 2 Accent 2" w:uiPriority="47"/>
+    <w:lsdException w:name="List Table 3 Accent 2" w:uiPriority="48"/>
+    <w:lsdException w:name="List Table 4 Accent 2" w:uiPriority="49"/>
+    <w:lsdException w:name="List Table 5 Dark Accent 2" w:uiPriority="50"/>
+    <w:lsdException w:name="List Table 6 Colorful Accent 2" w:uiPriority="51"/>
+    <w:lsdException w:name="List Table 7 Colorful Accent 2" w:uiPriority="52"/>
+    <w:lsdException w:name="List Table 1 Light Accent 3" w:uiPriority="46"/>
+    <w:lsdException w:name="List Table 2 Accent 3" w:uiPriority="47"/>
+    <w:lsdException w:name="List Table 3 Accent 3" w:uiPriority="48"/>
+    <w:lsdException w:name="List Table 4 Accent 3" w:uiPriority="49"/>
+    <w:lsdException w:name="List Table 5 Dark Accent 3" w:uiPriority="50"/>
+    <w:lsdException w:name="List Table 6 Colorful Accent 3" w:uiPriority="51"/>
+    <w:lsdException w:name="List Table 7 Colorful Accent 3" w:uiPriority="52"/>
+    <w:lsdException w:name="List Table 1 Light Accent 4" w:uiPriority="46"/>
+    <w:lsdException w:name="List Table 2 Accent 4" w:uiPriority="47"/>
+    <w:lsdException w:name="List Table 3 Accent 4" w:uiPriority="48"/>
+    <w:lsdException w:name="List Table 4 Accent 4" w:uiPriority="49"/>
+    <w:lsdException w:name="List Table 5 Dark Accent 4" w:uiPriority="50"/>
+    <w:lsdException w:name="List Table 6 Colorful Accent 4" w:uiPriority="51"/>
+    <w:lsdException w:name="List Table 7 Colorful Accent 4" w:uiPriority="52"/>
+    <w:lsdException w:name="List Table 1 Light Accent 5" w:uiPriority="46"/>
+    <w:lsdException w:name="List Table 2 Accent 5" w:uiPriority="47"/>
+    <w:lsdException w:name="List Table 3 Accent 5" w:uiPriority="48"/>
+    <w:lsdException w:name="List Table 4 Accent 5" w:uiPriority="49"/>
+    <w:lsdException w:name="List Table 5 Dark Accent 5" w:uiPriority="50"/>
+    <w:lsdException w:name="List Table 6 Colorful Accent 5" w:uiPriority="51"/>
+    <w:lsdException w:name="List Table 7 Colorful Accent 5" w:uiPriority="52"/>
+    <w:lsdException w:name="List Table 1 Light Accent 6" w:uiPriority="46"/>
+    <w:lsdException w:name="List Table 2 Accent 6" w:uiPriority="47"/>
+    <w:lsdException w:name="List Table 3 Accent 6" w:uiPriority="48"/>
+    <w:lsdException w:name="List Table 4 Accent 6" w:uiPriority="49"/>
+    <w:lsdException w:name="List Table 5 Dark Accent 6" w:uiPriority="50"/>
+    <w:lsdException w:name="List Table 6 Colorful Accent 6" w:uiPriority="51"/>
+    <w:lsdException w:name="List Table 7 Colorful Accent 6" w:uiPriority="52"/>
+    <w:lsdException w:name="Mention" w:semiHidden="1" w:unhideWhenUsed="1"/>
+    <w:lsdException w:name="Smart Hyperlink" w:semiHidden="1" w:unhideWhenUsed="1"/>
+    <w:lsdException w:name="Hashtag" w:semiHidden="1" w:unhideWhenUsed="1"/>
+    <w:lsdException w:name="Unresolved Mention" w:semiHidden="1" w:unhideWhenUsed="1"/>
   </w:latentStyles>
   <w:style w:type="paragraph" w:default="1" w:styleId="Normal">
     <w:name w:val="Normal"/>
@@ -1304,13 +2507,13 @@
       <w:lang w:val="es-CO"/>
     </w:rPr>
   </w:style>
-  <w:style w:type="character" w:default="1" w:styleId="Fuentedeprrafopredeter">
+  <w:style w:type="character" w:default="1" w:styleId="DefaultParagraphFont">
     <w:name w:val="Default Paragraph Font"/>
     <w:uiPriority w:val="1"/>
     <w:semiHidden/>
     <w:unhideWhenUsed/>
   </w:style>
-  <w:style w:type="table" w:default="1" w:styleId="Tablanormal">
+  <w:style w:type="table" w:default="1" w:styleId="TableNormal">
     <w:name w:val="Normal Table"/>
     <w:uiPriority w:val="99"/>
     <w:semiHidden/>
@@ -1325,13 +2528,13 @@
       </w:tblCellMar>
     </w:tblPr>
   </w:style>
-  <w:style w:type="numbering" w:default="1" w:styleId="Sinlista">
+  <w:style w:type="numbering" w:default="1" w:styleId="NoList">
     <w:name w:val="No List"/>
     <w:uiPriority w:val="99"/>
     <w:semiHidden/>
     <w:unhideWhenUsed/>
   </w:style>
-  <w:style w:type="paragraph" w:styleId="Prrafodelista">
+  <w:style w:type="paragraph" w:styleId="ListParagraph">
     <w:name w:val="List Paragraph"/>
     <w:basedOn w:val="Normal"/>
     <w:uiPriority w:val="34"/>
@@ -1342,9 +2545,9 @@
       <w:contextualSpacing/>
     </w:pPr>
   </w:style>
-  <w:style w:type="character" w:styleId="Hipervnculo">
+  <w:style w:type="character" w:styleId="Hyperlink">
     <w:name w:val="Hyperlink"/>
-    <w:basedOn w:val="Fuentedeprrafopredeter"/>
+    <w:basedOn w:val="DefaultParagraphFont"/>
     <w:uiPriority w:val="99"/>
     <w:semiHidden/>
     <w:unhideWhenUsed/>
@@ -1354,10 +2557,10 @@
       <w:u w:val="single"/>
     </w:rPr>
   </w:style>
-  <w:style w:type="paragraph" w:styleId="Textodeglobo">
+  <w:style w:type="paragraph" w:styleId="BalloonText">
     <w:name w:val="Balloon Text"/>
     <w:basedOn w:val="Normal"/>
-    <w:link w:val="TextodegloboCar"/>
+    <w:link w:val="BalloonTextChar"/>
     <w:uiPriority w:val="99"/>
     <w:semiHidden/>
     <w:unhideWhenUsed/>
@@ -1371,257 +2574,10 @@
       <w:szCs w:val="16"/>
     </w:rPr>
   </w:style>
-  <w:style w:type="character" w:customStyle="1" w:styleId="TextodegloboCar">
-    <w:name w:val="Texto de globo Car"/>
-    <w:basedOn w:val="Fuentedeprrafopredeter"/>
-    <w:link w:val="Textodeglobo"/>
-    <w:uiPriority w:val="99"/>
-    <w:semiHidden/>
-    <w:rsid w:val="008740D1"/>
-    <w:rPr>
-      <w:rFonts w:ascii="Tahoma" w:hAnsi="Tahoma" w:cs="Tahoma"/>
-      <w:sz w:val="16"/>
-      <w:szCs w:val="16"/>
-      <w:lang w:val="es-CO"/>
-    </w:rPr>
-  </w:style>
-</w:styles>
-</file>
-
-<file path=word/stylesWithEffects.xml><?xml version="1.0" encoding="utf-8"?>
-<w:styles xmlns:wpc="http://schemas.microsoft.com/office/word/2010/wordprocessingCanvas" xmlns:mc="http://schemas.openxmlformats.org/markup-compatibility/2006" xmlns:o="urn:schemas-microsoft-com:office:office" xmlns:r="http://schemas.openxmlformats.org/officeDocument/2006/relationships" xmlns:m="http://schemas.openxmlformats.org/officeDocument/2006/math" xmlns:v="urn:schemas-microsoft-com:vml" xmlns:wp14="http://schemas.microsoft.com/office/word/2010/wordprocessingDrawing" xmlns:wp="http://schemas.openxmlformats.org/drawingml/2006/wordprocessingDrawing" xmlns:w10="urn:schemas-microsoft-com:office:word" xmlns:w="http://schemas.openxmlformats.org/wordprocessingml/2006/main" xmlns:w14="http://schemas.microsoft.com/office/word/2010/wordml" xmlns:wpg="http://schemas.microsoft.com/office/word/2010/wordprocessingGroup" xmlns:wpi="http://schemas.microsoft.com/office/word/2010/wordprocessingInk" xmlns:wne="http://schemas.microsoft.com/office/word/2006/wordml" xmlns:wps="http://schemas.microsoft.com/office/word/2010/wordprocessingShape" mc:Ignorable="w14 wp14">
-  <w:docDefaults>
-    <w:rPrDefault>
-      <w:rPr>
-        <w:rFonts w:asciiTheme="minorHAnsi" w:eastAsiaTheme="minorHAnsi" w:hAnsiTheme="minorHAnsi" w:cstheme="minorBidi"/>
-        <w:sz w:val="22"/>
-        <w:szCs w:val="22"/>
-        <w:lang w:val="en-US" w:eastAsia="en-US" w:bidi="ar-SA"/>
-      </w:rPr>
-    </w:rPrDefault>
-    <w:pPrDefault>
-      <w:pPr>
-        <w:spacing w:after="160" w:line="259" w:lineRule="auto"/>
-      </w:pPr>
-    </w:pPrDefault>
-  </w:docDefaults>
-  <w:latentStyles w:defLockedState="0" w:defUIPriority="99" w:defSemiHidden="1" w:defUnhideWhenUsed="1" w:defQFormat="0" w:count="267">
-    <w:lsdException w:name="Normal" w:semiHidden="0" w:uiPriority="0" w:unhideWhenUsed="0" w:qFormat="1"/>
-    <w:lsdException w:name="heading 1" w:semiHidden="0" w:uiPriority="9" w:unhideWhenUsed="0" w:qFormat="1"/>
-    <w:lsdException w:name="heading 2" w:uiPriority="9" w:qFormat="1"/>
-    <w:lsdException w:name="heading 3" w:uiPriority="9" w:qFormat="1"/>
-    <w:lsdException w:name="heading 4" w:uiPriority="9" w:qFormat="1"/>
-    <w:lsdException w:name="heading 5" w:uiPriority="9" w:qFormat="1"/>
-    <w:lsdException w:name="heading 6" w:uiPriority="9" w:qFormat="1"/>
-    <w:lsdException w:name="heading 7" w:uiPriority="9" w:qFormat="1"/>
-    <w:lsdException w:name="heading 8" w:uiPriority="9" w:qFormat="1"/>
-    <w:lsdException w:name="heading 9" w:uiPriority="9" w:qFormat="1"/>
-    <w:lsdException w:name="toc 1" w:uiPriority="39"/>
-    <w:lsdException w:name="toc 2" w:uiPriority="39"/>
-    <w:lsdException w:name="toc 3" w:uiPriority="39"/>
-    <w:lsdException w:name="toc 4" w:uiPriority="39"/>
-    <w:lsdException w:name="toc 5" w:uiPriority="39"/>
-    <w:lsdException w:name="toc 6" w:uiPriority="39"/>
-    <w:lsdException w:name="toc 7" w:uiPriority="39"/>
-    <w:lsdException w:name="toc 8" w:uiPriority="39"/>
-    <w:lsdException w:name="toc 9" w:uiPriority="39"/>
-    <w:lsdException w:name="caption" w:uiPriority="35" w:qFormat="1"/>
-    <w:lsdException w:name="Title" w:semiHidden="0" w:uiPriority="10" w:unhideWhenUsed="0" w:qFormat="1"/>
-    <w:lsdException w:name="Default Paragraph Font" w:uiPriority="1"/>
-    <w:lsdException w:name="Subtitle" w:semiHidden="0" w:uiPriority="11" w:unhideWhenUsed="0" w:qFormat="1"/>
-    <w:lsdException w:name="Strong" w:semiHidden="0" w:uiPriority="22" w:unhideWhenUsed="0" w:qFormat="1"/>
-    <w:lsdException w:name="Emphasis" w:semiHidden="0" w:uiPriority="20" w:unhideWhenUsed="0" w:qFormat="1"/>
-    <w:lsdException w:name="Table Grid" w:semiHidden="0" w:uiPriority="39" w:unhideWhenUsed="0"/>
-    <w:lsdException w:name="Placeholder Text" w:unhideWhenUsed="0"/>
-    <w:lsdException w:name="No Spacing" w:semiHidden="0" w:uiPriority="1" w:unhideWhenUsed="0" w:qFormat="1"/>
-    <w:lsdException w:name="Light Shading" w:semiHidden="0" w:uiPriority="60" w:unhideWhenUsed="0"/>
-    <w:lsdException w:name="Light List" w:semiHidden="0" w:uiPriority="61" w:unhideWhenUsed="0"/>
-    <w:lsdException w:name="Light Grid" w:semiHidden="0" w:uiPriority="62" w:unhideWhenUsed="0"/>
-    <w:lsdException w:name="Medium Shading 1" w:semiHidden="0" w:uiPriority="63" w:unhideWhenUsed="0"/>
-    <w:lsdException w:name="Medium Shading 2" w:semiHidden="0" w:uiPriority="64" w:unhideWhenUsed="0"/>
-    <w:lsdException w:name="Medium List 1" w:semiHidden="0" w:uiPriority="65" w:unhideWhenUsed="0"/>
-    <w:lsdException w:name="Medium List 2" w:semiHidden="0" w:uiPriority="66" w:unhideWhenUsed="0"/>
-    <w:lsdException w:name="Medium Grid 1" w:semiHidden="0" w:uiPriority="67" w:unhideWhenUsed="0"/>
-    <w:lsdException w:name="Medium Grid 2" w:semiHidden="0" w:uiPriority="68" w:unhideWhenUsed="0"/>
-    <w:lsdException w:name="Medium Grid 3" w:semiHidden="0" w:uiPriority="69" w:unhideWhenUsed="0"/>
-    <w:lsdException w:name="Dark List" w:semiHidden="0" w:uiPriority="70" w:unhideWhenUsed="0"/>
-    <w:lsdException w:name="Colorful Shading" w:semiHidden="0" w:uiPriority="71" w:unhideWhenUsed="0"/>
-    <w:lsdException w:name="Colorful List" w:semiHidden="0" w:uiPriority="72" w:unhideWhenUsed="0"/>
-    <w:lsdException w:name="Colorful Grid" w:semiHidden="0" w:uiPriority="73" w:unhideWhenUsed="0"/>
-    <w:lsdException w:name="Light Shading Accent 1" w:semiHidden="0" w:uiPriority="60" w:unhideWhenUsed="0"/>
-    <w:lsdException w:name="Light List Accent 1" w:semiHidden="0" w:uiPriority="61" w:unhideWhenUsed="0"/>
-    <w:lsdException w:name="Light Grid Accent 1" w:semiHidden="0" w:uiPriority="62" w:unhideWhenUsed="0"/>
-    <w:lsdException w:name="Medium Shading 1 Accent 1" w:semiHidden="0" w:uiPriority="63" w:unhideWhenUsed="0"/>
-    <w:lsdException w:name="Medium Shading 2 Accent 1" w:semiHidden="0" w:uiPriority="64" w:unhideWhenUsed="0"/>
-    <w:lsdException w:name="Medium List 1 Accent 1" w:semiHidden="0" w:uiPriority="65" w:unhideWhenUsed="0"/>
-    <w:lsdException w:name="Revision" w:unhideWhenUsed="0"/>
-    <w:lsdException w:name="List Paragraph" w:semiHidden="0" w:uiPriority="34" w:unhideWhenUsed="0" w:qFormat="1"/>
-    <w:lsdException w:name="Quote" w:semiHidden="0" w:uiPriority="29" w:unhideWhenUsed="0" w:qFormat="1"/>
-    <w:lsdException w:name="Intense Quote" w:semiHidden="0" w:uiPriority="30" w:unhideWhenUsed="0" w:qFormat="1"/>
-    <w:lsdException w:name="Medium List 2 Accent 1" w:semiHidden="0" w:uiPriority="66" w:unhideWhenUsed="0"/>
-    <w:lsdException w:name="Medium Grid 1 Accent 1" w:semiHidden="0" w:uiPriority="67" w:unhideWhenUsed="0"/>
-    <w:lsdException w:name="Medium Grid 2 Accent 1" w:semiHidden="0" w:uiPriority="68" w:unhideWhenUsed="0"/>
-    <w:lsdException w:name="Medium Grid 3 Accent 1" w:semiHidden="0" w:uiPriority="69" w:unhideWhenUsed="0"/>
-    <w:lsdException w:name="Dark List Accent 1" w:semiHidden="0" w:uiPriority="70" w:unhideWhenUsed="0"/>
-    <w:lsdException w:name="Colorful Shading Accent 1" w:semiHidden="0" w:uiPriority="71" w:unhideWhenUsed="0"/>
-    <w:lsdException w:name="Colorful List Accent 1" w:semiHidden="0" w:uiPriority="72" w:unhideWhenUsed="0"/>
-    <w:lsdException w:name="Colorful Grid Accent 1" w:semiHidden="0" w:uiPriority="73" w:unhideWhenUsed="0"/>
-    <w:lsdException w:name="Light Shading Accent 2" w:semiHidden="0" w:uiPriority="60" w:unhideWhenUsed="0"/>
-    <w:lsdException w:name="Light List Accent 2" w:semiHidden="0" w:uiPriority="61" w:unhideWhenUsed="0"/>
-    <w:lsdException w:name="Light Grid Accent 2" w:semiHidden="0" w:uiPriority="62" w:unhideWhenUsed="0"/>
-    <w:lsdException w:name="Medium Shading 1 Accent 2" w:semiHidden="0" w:uiPriority="63" w:unhideWhenUsed="0"/>
-    <w:lsdException w:name="Medium Shading 2 Accent 2" w:semiHidden="0" w:uiPriority="64" w:unhideWhenUsed="0"/>
-    <w:lsdException w:name="Medium List 1 Accent 2" w:semiHidden="0" w:uiPriority="65" w:unhideWhenUsed="0"/>
-    <w:lsdException w:name="Medium List 2 Accent 2" w:semiHidden="0" w:uiPriority="66" w:unhideWhenUsed="0"/>
-    <w:lsdException w:name="Medium Grid 1 Accent 2" w:semiHidden="0" w:uiPriority="67" w:unhideWhenUsed="0"/>
-    <w:lsdException w:name="Medium Grid 2 Accent 2" w:semiHidden="0" w:uiPriority="68" w:unhideWhenUsed="0"/>
-    <w:lsdException w:name="Medium Grid 3 Accent 2" w:semiHidden="0" w:uiPriority="69" w:unhideWhenUsed="0"/>
-    <w:lsdException w:name="Dark List Accent 2" w:semiHidden="0" w:uiPriority="70" w:unhideWhenUsed="0"/>
-    <w:lsdException w:name="Colorful Shading Accent 2" w:semiHidden="0" w:uiPriority="71" w:unhideWhenUsed="0"/>
-    <w:lsdException w:name="Colorful List Accent 2" w:semiHidden="0" w:uiPriority="72" w:unhideWhenUsed="0"/>
-    <w:lsdException w:name="Colorful Grid Accent 2" w:semiHidden="0" w:uiPriority="73" w:unhideWhenUsed="0"/>
-    <w:lsdException w:name="Light Shading Accent 3" w:semiHidden="0" w:uiPriority="60" w:unhideWhenUsed="0"/>
-    <w:lsdException w:name="Light List Accent 3" w:semiHidden="0" w:uiPriority="61" w:unhideWhenUsed="0"/>
-    <w:lsdException w:name="Light Grid Accent 3" w:semiHidden="0" w:uiPriority="62" w:unhideWhenUsed="0"/>
-    <w:lsdException w:name="Medium Shading 1 Accent 3" w:semiHidden="0" w:uiPriority="63" w:unhideWhenUsed="0"/>
-    <w:lsdException w:name="Medium Shading 2 Accent 3" w:semiHidden="0" w:uiPriority="64" w:unhideWhenUsed="0"/>
-    <w:lsdException w:name="Medium List 1 Accent 3" w:semiHidden="0" w:uiPriority="65" w:unhideWhenUsed="0"/>
-    <w:lsdException w:name="Medium List 2 Accent 3" w:semiHidden="0" w:uiPriority="66" w:unhideWhenUsed="0"/>
-    <w:lsdException w:name="Medium Grid 1 Accent 3" w:semiHidden="0" w:uiPriority="67" w:unhideWhenUsed="0"/>
-    <w:lsdException w:name="Medium Grid 2 Accent 3" w:semiHidden="0" w:uiPriority="68" w:unhideWhenUsed="0"/>
-    <w:lsdException w:name="Medium Grid 3 Accent 3" w:semiHidden="0" w:uiPriority="69" w:unhideWhenUsed="0"/>
-    <w:lsdException w:name="Dark List Accent 3" w:semiHidden="0" w:uiPriority="70" w:unhideWhenUsed="0"/>
-    <w:lsdException w:name="Colorful Shading Accent 3" w:semiHidden="0" w:uiPriority="71" w:unhideWhenUsed="0"/>
-    <w:lsdException w:name="Colorful List Accent 3" w:semiHidden="0" w:uiPriority="72" w:unhideWhenUsed="0"/>
-    <w:lsdException w:name="Colorful Grid Accent 3" w:semiHidden="0" w:uiPriority="73" w:unhideWhenUsed="0"/>
-    <w:lsdException w:name="Light Shading Accent 4" w:semiHidden="0" w:uiPriority="60" w:unhideWhenUsed="0"/>
-    <w:lsdException w:name="Light List Accent 4" w:semiHidden="0" w:uiPriority="61" w:unhideWhenUsed="0"/>
-    <w:lsdException w:name="Light Grid Accent 4" w:semiHidden="0" w:uiPriority="62" w:unhideWhenUsed="0"/>
-    <w:lsdException w:name="Medium Shading 1 Accent 4" w:semiHidden="0" w:uiPriority="63" w:unhideWhenUsed="0"/>
-    <w:lsdException w:name="Medium Shading 2 Accent 4" w:semiHidden="0" w:uiPriority="64" w:unhideWhenUsed="0"/>
-    <w:lsdException w:name="Medium List 1 Accent 4" w:semiHidden="0" w:uiPriority="65" w:unhideWhenUsed="0"/>
-    <w:lsdException w:name="Medium List 2 Accent 4" w:semiHidden="0" w:uiPriority="66" w:unhideWhenUsed="0"/>
-    <w:lsdException w:name="Medium Grid 1 Accent 4" w:semiHidden="0" w:uiPriority="67" w:unhideWhenUsed="0"/>
-    <w:lsdException w:name="Medium Grid 2 Accent 4" w:semiHidden="0" w:uiPriority="68" w:unhideWhenUsed="0"/>
-    <w:lsdException w:name="Medium Grid 3 Accent 4" w:semiHidden="0" w:uiPriority="69" w:unhideWhenUsed="0"/>
-    <w:lsdException w:name="Dark List Accent 4" w:semiHidden="0" w:uiPriority="70" w:unhideWhenUsed="0"/>
-    <w:lsdException w:name="Colorful Shading Accent 4" w:semiHidden="0" w:uiPriority="71" w:unhideWhenUsed="0"/>
-    <w:lsdException w:name="Colorful List Accent 4" w:semiHidden="0" w:uiPriority="72" w:unhideWhenUsed="0"/>
-    <w:lsdException w:name="Colorful Grid Accent 4" w:semiHidden="0" w:uiPriority="73" w:unhideWhenUsed="0"/>
-    <w:lsdException w:name="Light Shading Accent 5" w:semiHidden="0" w:uiPriority="60" w:unhideWhenUsed="0"/>
-    <w:lsdException w:name="Light List Accent 5" w:semiHidden="0" w:uiPriority="61" w:unhideWhenUsed="0"/>
-    <w:lsdException w:name="Light Grid Accent 5" w:semiHidden="0" w:uiPriority="62" w:unhideWhenUsed="0"/>
-    <w:lsdException w:name="Medium Shading 1 Accent 5" w:semiHidden="0" w:uiPriority="63" w:unhideWhenUsed="0"/>
-    <w:lsdException w:name="Medium Shading 2 Accent 5" w:semiHidden="0" w:uiPriority="64" w:unhideWhenUsed="0"/>
-    <w:lsdException w:name="Medium List 1 Accent 5" w:semiHidden="0" w:uiPriority="65" w:unhideWhenUsed="0"/>
-    <w:lsdException w:name="Medium List 2 Accent 5" w:semiHidden="0" w:uiPriority="66" w:unhideWhenUsed="0"/>
-    <w:lsdException w:name="Medium Grid 1 Accent 5" w:semiHidden="0" w:uiPriority="67" w:unhideWhenUsed="0"/>
-    <w:lsdException w:name="Medium Grid 2 Accent 5" w:semiHidden="0" w:uiPriority="68" w:unhideWhenUsed="0"/>
-    <w:lsdException w:name="Medium Grid 3 Accent 5" w:semiHidden="0" w:uiPriority="69" w:unhideWhenUsed="0"/>
-    <w:lsdException w:name="Dark List Accent 5" w:semiHidden="0" w:uiPriority="70" w:unhideWhenUsed="0"/>
-    <w:lsdException w:name="Colorful Shading Accent 5" w:semiHidden="0" w:uiPriority="71" w:unhideWhenUsed="0"/>
-    <w:lsdException w:name="Colorful List Accent 5" w:semiHidden="0" w:uiPriority="72" w:unhideWhenUsed="0"/>
-    <w:lsdException w:name="Colorful Grid Accent 5" w:semiHidden="0" w:uiPriority="73" w:unhideWhenUsed="0"/>
-    <w:lsdException w:name="Light Shading Accent 6" w:semiHidden="0" w:uiPriority="60" w:unhideWhenUsed="0"/>
-    <w:lsdException w:name="Light List Accent 6" w:semiHidden="0" w:uiPriority="61" w:unhideWhenUsed="0"/>
-    <w:lsdException w:name="Light Grid Accent 6" w:semiHidden="0" w:uiPriority="62" w:unhideWhenUsed="0"/>
-    <w:lsdException w:name="Medium Shading 1 Accent 6" w:semiHidden="0" w:uiPriority="63" w:unhideWhenUsed="0"/>
-    <w:lsdException w:name="Medium Shading 2 Accent 6" w:semiHidden="0" w:uiPriority="64" w:unhideWhenUsed="0"/>
-    <w:lsdException w:name="Medium List 1 Accent 6" w:semiHidden="0" w:uiPriority="65" w:unhideWhenUsed="0"/>
-    <w:lsdException w:name="Medium List 2 Accent 6" w:semiHidden="0" w:uiPriority="66" w:unhideWhenUsed="0"/>
-    <w:lsdException w:name="Medium Grid 1 Accent 6" w:semiHidden="0" w:uiPriority="67" w:unhideWhenUsed="0"/>
-    <w:lsdException w:name="Medium Grid 2 Accent 6" w:semiHidden="0" w:uiPriority="68" w:unhideWhenUsed="0"/>
-    <w:lsdException w:name="Medium Grid 3 Accent 6" w:semiHidden="0" w:uiPriority="69" w:unhideWhenUsed="0"/>
-    <w:lsdException w:name="Dark List Accent 6" w:semiHidden="0" w:uiPriority="70" w:unhideWhenUsed="0"/>
-    <w:lsdException w:name="Colorful Shading Accent 6" w:semiHidden="0" w:uiPriority="71" w:unhideWhenUsed="0"/>
-    <w:lsdException w:name="Colorful List Accent 6" w:semiHidden="0" w:uiPriority="72" w:unhideWhenUsed="0"/>
-    <w:lsdException w:name="Colorful Grid Accent 6" w:semiHidden="0" w:uiPriority="73" w:unhideWhenUsed="0"/>
-    <w:lsdException w:name="Subtle Emphasis" w:semiHidden="0" w:uiPriority="19" w:unhideWhenUsed="0" w:qFormat="1"/>
-    <w:lsdException w:name="Intense Emphasis" w:semiHidden="0" w:uiPriority="21" w:unhideWhenUsed="0" w:qFormat="1"/>
-    <w:lsdException w:name="Subtle Reference" w:semiHidden="0" w:uiPriority="31" w:unhideWhenUsed="0" w:qFormat="1"/>
-    <w:lsdException w:name="Intense Reference" w:semiHidden="0" w:uiPriority="32" w:unhideWhenUsed="0" w:qFormat="1"/>
-    <w:lsdException w:name="Book Title" w:semiHidden="0" w:uiPriority="33" w:unhideWhenUsed="0" w:qFormat="1"/>
-    <w:lsdException w:name="Bibliography" w:uiPriority="37"/>
-    <w:lsdException w:name="TOC Heading" w:uiPriority="39" w:qFormat="1"/>
-  </w:latentStyles>
-  <w:style w:type="paragraph" w:default="1" w:styleId="Normal">
-    <w:name w:val="Normal"/>
-    <w:qFormat/>
-    <w:rPr>
-      <w:lang w:val="es-CO"/>
-    </w:rPr>
-  </w:style>
-  <w:style w:type="character" w:default="1" w:styleId="Fuentedeprrafopredeter">
-    <w:name w:val="Default Paragraph Font"/>
-    <w:uiPriority w:val="1"/>
-    <w:semiHidden/>
-    <w:unhideWhenUsed/>
-  </w:style>
-  <w:style w:type="table" w:default="1" w:styleId="Tablanormal">
-    <w:name w:val="Normal Table"/>
-    <w:uiPriority w:val="99"/>
-    <w:semiHidden/>
-    <w:unhideWhenUsed/>
-    <w:tblPr>
-      <w:tblInd w:w="0" w:type="dxa"/>
-      <w:tblCellMar>
-        <w:top w:w="0" w:type="dxa"/>
-        <w:left w:w="108" w:type="dxa"/>
-        <w:bottom w:w="0" w:type="dxa"/>
-        <w:right w:w="108" w:type="dxa"/>
-      </w:tblCellMar>
-    </w:tblPr>
-  </w:style>
-  <w:style w:type="numbering" w:default="1" w:styleId="Sinlista">
-    <w:name w:val="No List"/>
-    <w:uiPriority w:val="99"/>
-    <w:semiHidden/>
-    <w:unhideWhenUsed/>
-  </w:style>
-  <w:style w:type="paragraph" w:styleId="Prrafodelista">
-    <w:name w:val="List Paragraph"/>
-    <w:basedOn w:val="Normal"/>
-    <w:uiPriority w:val="34"/>
-    <w:qFormat/>
-    <w:rsid w:val="00D553EB"/>
-    <w:pPr>
-      <w:ind w:left="720"/>
-      <w:contextualSpacing/>
-    </w:pPr>
-  </w:style>
-  <w:style w:type="character" w:styleId="Hipervnculo">
-    <w:name w:val="Hyperlink"/>
-    <w:basedOn w:val="Fuentedeprrafopredeter"/>
-    <w:uiPriority w:val="99"/>
-    <w:semiHidden/>
-    <w:unhideWhenUsed/>
-    <w:rsid w:val="00B178B2"/>
-    <w:rPr>
-      <w:color w:val="0000FF"/>
-      <w:u w:val="single"/>
-    </w:rPr>
-  </w:style>
-  <w:style w:type="paragraph" w:styleId="Textodeglobo">
-    <w:name w:val="Balloon Text"/>
-    <w:basedOn w:val="Normal"/>
-    <w:link w:val="TextodegloboCar"/>
-    <w:uiPriority w:val="99"/>
-    <w:semiHidden/>
-    <w:unhideWhenUsed/>
-    <w:rsid w:val="008740D1"/>
-    <w:pPr>
-      <w:spacing w:after="0" w:line="240" w:lineRule="auto"/>
-    </w:pPr>
-    <w:rPr>
-      <w:rFonts w:ascii="Tahoma" w:hAnsi="Tahoma" w:cs="Tahoma"/>
-      <w:sz w:val="16"/>
-      <w:szCs w:val="16"/>
-    </w:rPr>
-  </w:style>
-  <w:style w:type="character" w:customStyle="1" w:styleId="TextodegloboCar">
-    <w:name w:val="Texto de globo Car"/>
-    <w:basedOn w:val="Fuentedeprrafopredeter"/>
-    <w:link w:val="Textodeglobo"/>
+  <w:style w:type="character" w:customStyle="1" w:styleId="BalloonTextChar">
+    <w:name w:val="Balloon Text Char"/>
+    <w:basedOn w:val="DefaultParagraphFont"/>
+    <w:link w:val="BalloonText"/>
     <w:uiPriority w:val="99"/>
     <w:semiHidden/>
     <w:rsid w:val="008740D1"/>
@@ -1890,7 +2846,7 @@
   <a:extraClrSchemeLst/>
   <a:extLst>
     <a:ext uri="{05A4C25C-085E-4340-85A3-A5531E510DB2}">
-      <thm15:themeFamily xmlns:thm15="http://schemas.microsoft.com/office/thememl/2012/main" xmlns="" name="Office Theme" id="{62F939B6-93AF-4DB8-9C6B-D6C7DFDC589F}" vid="{4A3C46E8-61CC-4603-A589-7422A47A8E4A}"/>
+      <thm15:themeFamily xmlns:thm15="http://schemas.microsoft.com/office/thememl/2012/main" name="Office Theme" id="{62F939B6-93AF-4DB8-9C6B-D6C7DFDC589F}" vid="{4A3C46E8-61CC-4603-A589-7422A47A8E4A}"/>
     </a:ext>
   </a:extLst>
 </a:theme>

</xml_diff>

<commit_message>
juego de la vida funcional sin pruebas
</commit_message>
<xml_diff>
--- a/automata/automata/lab03.docx
+++ b/automata/automata/lab03.docx
@@ -1,6 +1,6 @@
 
 <file path=word/document.xml><?xml version="1.0" encoding="utf-8"?>
-<w:document xmlns:wpc="http://schemas.microsoft.com/office/word/2010/wordprocessingCanvas" xmlns:mc="http://schemas.openxmlformats.org/markup-compatibility/2006" xmlns:o="urn:schemas-microsoft-com:office:office" xmlns:r="http://schemas.openxmlformats.org/officeDocument/2006/relationships" xmlns:m="http://schemas.openxmlformats.org/officeDocument/2006/math" xmlns:v="urn:schemas-microsoft-com:vml" xmlns:wp14="http://schemas.microsoft.com/office/word/2010/wordprocessingDrawing" xmlns:wp="http://schemas.openxmlformats.org/drawingml/2006/wordprocessingDrawing" xmlns:w10="urn:schemas-microsoft-com:office:word" xmlns:w="http://schemas.openxmlformats.org/wordprocessingml/2006/main" xmlns:w14="http://schemas.microsoft.com/office/word/2010/wordml" xmlns:wpg="http://schemas.microsoft.com/office/word/2010/wordprocessingGroup" xmlns:wpi="http://schemas.microsoft.com/office/word/2010/wordprocessingInk" xmlns:wne="http://schemas.microsoft.com/office/word/2006/wordml" xmlns:wps="http://schemas.microsoft.com/office/word/2010/wordprocessingShape" mc:Ignorable="w14 wp14">
+<w:document xmlns:wpc="http://schemas.microsoft.com/office/word/2010/wordprocessingCanvas" xmlns:cx="http://schemas.microsoft.com/office/drawing/2014/chartex" xmlns:cx1="http://schemas.microsoft.com/office/drawing/2015/9/8/chartex" xmlns:cx2="http://schemas.microsoft.com/office/drawing/2015/10/21/chartex" xmlns:cx3="http://schemas.microsoft.com/office/drawing/2016/5/9/chartex" xmlns:cx4="http://schemas.microsoft.com/office/drawing/2016/5/10/chartex" xmlns:cx5="http://schemas.microsoft.com/office/drawing/2016/5/11/chartex" xmlns:cx6="http://schemas.microsoft.com/office/drawing/2016/5/12/chartex" xmlns:cx7="http://schemas.microsoft.com/office/drawing/2016/5/13/chartex" xmlns:cx8="http://schemas.microsoft.com/office/drawing/2016/5/14/chartex" xmlns:mc="http://schemas.openxmlformats.org/markup-compatibility/2006" xmlns:aink="http://schemas.microsoft.com/office/drawing/2016/ink" xmlns:am3d="http://schemas.microsoft.com/office/drawing/2017/model3d" xmlns:o="urn:schemas-microsoft-com:office:office" xmlns:r="http://schemas.openxmlformats.org/officeDocument/2006/relationships" xmlns:m="http://schemas.openxmlformats.org/officeDocument/2006/math" xmlns:v="urn:schemas-microsoft-com:vml" xmlns:wp14="http://schemas.microsoft.com/office/word/2010/wordprocessingDrawing" xmlns:wp="http://schemas.openxmlformats.org/drawingml/2006/wordprocessingDrawing" xmlns:w10="urn:schemas-microsoft-com:office:word" xmlns:w="http://schemas.openxmlformats.org/wordprocessingml/2006/main" xmlns:w14="http://schemas.microsoft.com/office/word/2010/wordml" xmlns:w15="http://schemas.microsoft.com/office/word/2012/wordml" xmlns:w16cid="http://schemas.microsoft.com/office/word/2016/wordml/cid" xmlns:w16se="http://schemas.microsoft.com/office/word/2015/wordml/symex" xmlns:wpg="http://schemas.microsoft.com/office/word/2010/wordprocessingGroup" xmlns:wpi="http://schemas.microsoft.com/office/word/2010/wordprocessingInk" xmlns:wne="http://schemas.microsoft.com/office/word/2006/wordml" xmlns:wps="http://schemas.microsoft.com/office/word/2010/wordprocessingShape" mc:Ignorable="w14 w15 w16se w16cid wp14">
   <w:body>
     <w:p>
       <w:pPr>
@@ -23,7 +23,7 @@
     </w:p>
     <w:p>
       <w:pPr>
-        <w:pStyle w:val="Prrafodelista"/>
+        <w:pStyle w:val="ListParagraph"/>
         <w:numPr>
           <w:ilvl w:val="0"/>
           <w:numId w:val="1"/>
@@ -45,7 +45,7 @@
     </w:p>
     <w:p>
       <w:pPr>
-        <w:pStyle w:val="Prrafodelista"/>
+        <w:pStyle w:val="ListParagraph"/>
         <w:rPr>
           <w:rFonts w:cstheme="minorHAnsi"/>
           <w:sz w:val="24"/>
@@ -63,7 +63,7 @@
     </w:p>
     <w:p>
       <w:pPr>
-        <w:pStyle w:val="Prrafodelista"/>
+        <w:pStyle w:val="ListParagraph"/>
         <w:rPr>
           <w:rFonts w:cstheme="minorHAnsi"/>
           <w:sz w:val="24"/>
@@ -144,7 +144,93 @@
     </w:p>
     <w:p>
       <w:pPr>
-        <w:pStyle w:val="Prrafodelista"/>
+        <w:pStyle w:val="ListParagraph"/>
+        <w:numPr>
+          <w:ilvl w:val="0"/>
+          <w:numId w:val="2"/>
+        </w:numPr>
+        <w:rPr>
+          <w:rFonts w:cstheme="minorHAnsi"/>
+          <w:color w:val="222222"/>
+          <w:sz w:val="24"/>
+          <w:szCs w:val="24"/>
+          <w:shd w:val="clear" w:color="auto" w:fill="FFFFFF"/>
+        </w:rPr>
+      </w:pPr>
+      <w:r>
+        <w:rPr>
+          <w:rFonts w:cstheme="minorHAnsi"/>
+          <w:color w:val="222222"/>
+          <w:sz w:val="24"/>
+          <w:szCs w:val="24"/>
+          <w:shd w:val="clear" w:color="auto" w:fill="FFFFFF"/>
+        </w:rPr>
+        <w:t>Un Paquete en Java es un contenedor de </w:t>
+      </w:r>
+      <w:hyperlink r:id="rId5" w:tooltip="Clase (informática)" w:history="1">
+        <w:r>
+          <w:rPr>
+            <w:color w:val="222222"/>
+          </w:rPr>
+          <w:t>clases</w:t>
+        </w:r>
+      </w:hyperlink>
+      <w:r>
+        <w:rPr>
+          <w:rFonts w:cstheme="minorHAnsi"/>
+          <w:color w:val="222222"/>
+          <w:sz w:val="24"/>
+          <w:szCs w:val="24"/>
+          <w:shd w:val="clear" w:color="auto" w:fill="FFFFFF"/>
+        </w:rPr>
+        <w:t> que permite agrupar las distintas partes de un programa y que por lo general tiene una funcionalidad y elementos comunes.</w:t>
+      </w:r>
+      <w:r>
+        <w:rPr>
+          <w:rFonts w:cstheme="minorHAnsi"/>
+          <w:color w:val="222222"/>
+          <w:sz w:val="24"/>
+          <w:szCs w:val="24"/>
+          <w:shd w:val="clear" w:color="auto" w:fill="FFFFFF"/>
+        </w:rPr>
+        <w:t xml:space="preserve"> Por ejemplo el paquete aplicación.</w:t>
+      </w:r>
+    </w:p>
+    <w:p>
+      <w:pPr>
+        <w:pStyle w:val="ListParagraph"/>
+        <w:rPr>
+          <w:rFonts w:cstheme="minorHAnsi"/>
+          <w:color w:val="222222"/>
+          <w:sz w:val="24"/>
+          <w:szCs w:val="24"/>
+          <w:shd w:val="clear" w:color="auto" w:fill="FFFFFF"/>
+        </w:rPr>
+      </w:pPr>
+      <w:r>
+        <w:rPr>
+          <w:rFonts w:cstheme="minorHAnsi"/>
+          <w:color w:val="222222"/>
+          <w:sz w:val="24"/>
+          <w:szCs w:val="24"/>
+          <w:shd w:val="clear" w:color="auto" w:fill="FFFFFF"/>
+        </w:rPr>
+        <w:t>La cláusula import en esta acepción simplemente indica al compilador dónde debe buscar clases adicionales cuando no pueda encontrarlas en el package actual</w:t>
+      </w:r>
+      <w:r>
+        <w:rPr>
+          <w:rFonts w:cstheme="minorHAnsi"/>
+          <w:color w:val="222222"/>
+          <w:sz w:val="24"/>
+          <w:szCs w:val="24"/>
+          <w:shd w:val="clear" w:color="auto" w:fill="FFFFFF"/>
+        </w:rPr>
+        <w:t>, por ejemplo en el paquete presentación se importan las clases del paquete aplicación</w:t>
+      </w:r>
+    </w:p>
+    <w:p>
+      <w:pPr>
+        <w:pStyle w:val="ListParagraph"/>
         <w:numPr>
           <w:ilvl w:val="0"/>
           <w:numId w:val="2"/>
@@ -185,100 +271,14 @@
         </w:rPr>
         <w:t> que permite agrupar las distintas partes de un programa y que por lo general tiene una funcionalidad y elementos comunes.</w:t>
       </w:r>
-      <w:r>
-        <w:rPr>
-          <w:rFonts w:cstheme="minorHAnsi"/>
-          <w:color w:val="222222"/>
-          <w:sz w:val="24"/>
-          <w:szCs w:val="24"/>
-          <w:shd w:val="clear" w:color="auto" w:fill="FFFFFF"/>
-        </w:rPr>
-        <w:t xml:space="preserve"> Por ejemplo el paquete aplicación.</w:t>
-      </w:r>
-    </w:p>
-    <w:p>
-      <w:pPr>
-        <w:pStyle w:val="Prrafodelista"/>
-        <w:rPr>
-          <w:rFonts w:cstheme="minorHAnsi"/>
-          <w:color w:val="222222"/>
-          <w:sz w:val="24"/>
-          <w:szCs w:val="24"/>
-          <w:shd w:val="clear" w:color="auto" w:fill="FFFFFF"/>
-        </w:rPr>
-      </w:pPr>
-      <w:r>
-        <w:rPr>
-          <w:rFonts w:cstheme="minorHAnsi"/>
-          <w:color w:val="222222"/>
-          <w:sz w:val="24"/>
-          <w:szCs w:val="24"/>
-          <w:shd w:val="clear" w:color="auto" w:fill="FFFFFF"/>
-        </w:rPr>
-        <w:t>La cláusula import en esta acepción simplemente indica al compilador dónde debe buscar clases adicionales cuando no pueda encontrarlas en el package actual</w:t>
-      </w:r>
-      <w:r>
-        <w:rPr>
-          <w:rFonts w:cstheme="minorHAnsi"/>
-          <w:color w:val="222222"/>
-          <w:sz w:val="24"/>
-          <w:szCs w:val="24"/>
-          <w:shd w:val="clear" w:color="auto" w:fill="FFFFFF"/>
-        </w:rPr>
-        <w:t>, por ejemplo en el paquete presentación se importan las clases del paquete aplicación</w:t>
-      </w:r>
-    </w:p>
-    <w:p>
-      <w:pPr>
-        <w:pStyle w:val="Prrafodelista"/>
+    </w:p>
+    <w:p>
+      <w:pPr>
+        <w:pStyle w:val="ListParagraph"/>
         <w:numPr>
           <w:ilvl w:val="0"/>
           <w:numId w:val="2"/>
         </w:numPr>
-        <w:rPr>
-          <w:rFonts w:cstheme="minorHAnsi"/>
-          <w:color w:val="222222"/>
-          <w:sz w:val="24"/>
-          <w:szCs w:val="24"/>
-          <w:shd w:val="clear" w:color="auto" w:fill="FFFFFF"/>
-        </w:rPr>
-      </w:pPr>
-      <w:r>
-        <w:rPr>
-          <w:rFonts w:cstheme="minorHAnsi"/>
-          <w:color w:val="222222"/>
-          <w:sz w:val="24"/>
-          <w:szCs w:val="24"/>
-          <w:shd w:val="clear" w:color="auto" w:fill="FFFFFF"/>
-        </w:rPr>
-        <w:t>Un Paquete en Java es un contenedor de </w:t>
-      </w:r>
-      <w:hyperlink r:id="rId7" w:tooltip="Clase (informática)" w:history="1">
-        <w:r>
-          <w:rPr>
-            <w:color w:val="222222"/>
-          </w:rPr>
-          <w:t>clases</w:t>
-        </w:r>
-      </w:hyperlink>
-      <w:r>
-        <w:rPr>
-          <w:rFonts w:cstheme="minorHAnsi"/>
-          <w:color w:val="222222"/>
-          <w:sz w:val="24"/>
-          <w:szCs w:val="24"/>
-          <w:shd w:val="clear" w:color="auto" w:fill="FFFFFF"/>
-        </w:rPr>
-        <w:t> que permite agrupar las distintas partes de un programa y que por lo general tiene una funcionalidad y elementos comunes.</w:t>
-      </w:r>
-    </w:p>
-    <w:p>
-      <w:pPr>
-        <w:pStyle w:val="Prrafodelista"/>
-        <w:numPr>
-          <w:ilvl w:val="0"/>
-          <w:numId w:val="2"/>
-        </w:numPr>
       </w:pPr>
       <w:r>
         <w:t xml:space="preserve">Se parecen en que ambos </w:t>
@@ -289,7 +289,7 @@
     </w:p>
     <w:p>
       <w:pPr>
-        <w:pStyle w:val="Prrafodelista"/>
+        <w:pStyle w:val="ListParagraph"/>
       </w:pPr>
     </w:p>
     <w:p>
@@ -344,7 +344,7 @@
     </w:p>
     <w:p>
       <w:pPr>
-        <w:pStyle w:val="Prrafodelista"/>
+        <w:pStyle w:val="ListParagraph"/>
         <w:numPr>
           <w:ilvl w:val="0"/>
           <w:numId w:val="3"/>
@@ -374,7 +374,7 @@
     </w:p>
     <w:p>
       <w:pPr>
-        <w:pStyle w:val="Prrafodelista"/>
+        <w:pStyle w:val="ListParagraph"/>
         <w:numPr>
           <w:ilvl w:val="0"/>
           <w:numId w:val="3"/>
@@ -398,7 +398,7 @@
     </w:p>
     <w:p>
       <w:pPr>
-        <w:pStyle w:val="Prrafodelista"/>
+        <w:pStyle w:val="ListParagraph"/>
         <w:numPr>
           <w:ilvl w:val="0"/>
           <w:numId w:val="3"/>
@@ -416,7 +416,7 @@
     </w:p>
     <w:p>
       <w:pPr>
-        <w:pStyle w:val="Prrafodelista"/>
+        <w:pStyle w:val="ListParagraph"/>
         <w:numPr>
           <w:ilvl w:val="0"/>
           <w:numId w:val="3"/>
@@ -431,7 +431,7 @@
     </w:p>
     <w:p>
       <w:pPr>
-        <w:pStyle w:val="Prrafodelista"/>
+        <w:pStyle w:val="ListParagraph"/>
         <w:numPr>
           <w:ilvl w:val="0"/>
           <w:numId w:val="3"/>
@@ -446,7 +446,7 @@
     </w:p>
     <w:p>
       <w:pPr>
-        <w:pStyle w:val="Prrafodelista"/>
+        <w:pStyle w:val="ListParagraph"/>
       </w:pPr>
       <w:r>
         <w:t xml:space="preserve">Decide si la edad es mayor o igual que dos su siguiente estado es MUERTA. </w:t>
@@ -454,7 +454,7 @@
     </w:p>
     <w:p>
       <w:pPr>
-        <w:pStyle w:val="Prrafodelista"/>
+        <w:pStyle w:val="ListParagraph"/>
       </w:pPr>
       <w:r>
         <w:t xml:space="preserve">Cambia, aumentando la edad en 1, y avanzando a su siguiente estado. </w:t>
@@ -462,7 +462,7 @@
     </w:p>
     <w:p>
       <w:pPr>
-        <w:pStyle w:val="Prrafodelista"/>
+        <w:pStyle w:val="ListParagraph"/>
         <w:numPr>
           <w:ilvl w:val="0"/>
           <w:numId w:val="3"/>
@@ -471,7 +471,7 @@
     </w:p>
     <w:p>
       <w:pPr>
-        <w:pStyle w:val="Prrafodelista"/>
+        <w:pStyle w:val="ListParagraph"/>
         <w:rPr>
           <w:highlight w:val="yellow"/>
         </w:rPr>
@@ -479,7 +479,7 @@
     </w:p>
     <w:p>
       <w:pPr>
-        <w:pStyle w:val="Prrafodelista"/>
+        <w:pStyle w:val="ListParagraph"/>
       </w:pPr>
       <w:r>
         <w:rPr>
@@ -503,7 +503,7 @@
                     <pic:cNvPicPr/>
                   </pic:nvPicPr>
                   <pic:blipFill>
-                    <a:blip r:embed="rId8" cstate="print">
+                    <a:blip r:embed="rId7" cstate="print">
                       <a:extLst>
                         <a:ext uri="{28A0092B-C50C-407E-A947-70E740481C1C}">
                           <a14:useLocalDpi xmlns:a14="http://schemas.microsoft.com/office/drawing/2010/main" val="0"/>
@@ -532,7 +532,7 @@
     </w:p>
     <w:p>
       <w:pPr>
-        <w:pStyle w:val="Prrafodelista"/>
+        <w:pStyle w:val="ListParagraph"/>
         <w:numPr>
           <w:ilvl w:val="0"/>
           <w:numId w:val="3"/>
@@ -559,7 +559,7 @@
                     <pic:cNvPicPr/>
                   </pic:nvPicPr>
                   <pic:blipFill>
-                    <a:blip r:embed="rId9" cstate="print">
+                    <a:blip r:embed="rId8" cstate="print">
                       <a:extLst>
                         <a:ext uri="{28A0092B-C50C-407E-A947-70E740481C1C}">
                           <a14:useLocalDpi xmlns:a14="http://schemas.microsoft.com/office/drawing/2010/main" val="0"/>
@@ -595,6 +595,53 @@
             <wp:extent cx="1727316" cy="1887709"/>
             <wp:effectExtent l="0" t="0" r="0" b="5080"/>
             <wp:docPr id="2" name="Picture 2"/>
+            <wp:cNvGraphicFramePr>
+              <a:graphicFrameLocks xmlns:a="http://schemas.openxmlformats.org/drawingml/2006/main" noChangeAspect="1"/>
+            </wp:cNvGraphicFramePr>
+            <a:graphic xmlns:a="http://schemas.openxmlformats.org/drawingml/2006/main">
+              <a:graphicData uri="http://schemas.openxmlformats.org/drawingml/2006/picture">
+                <pic:pic xmlns:pic="http://schemas.openxmlformats.org/drawingml/2006/picture">
+                  <pic:nvPicPr>
+                    <pic:cNvPr id="2" name="Screen Shot 2018-09-30 at 10.42.55 PM.png"/>
+                    <pic:cNvPicPr/>
+                  </pic:nvPicPr>
+                  <pic:blipFill>
+                    <a:blip r:embed="rId9" cstate="print">
+                      <a:extLst>
+                        <a:ext uri="{28A0092B-C50C-407E-A947-70E740481C1C}">
+                          <a14:useLocalDpi xmlns:a14="http://schemas.microsoft.com/office/drawing/2010/main" val="0"/>
+                        </a:ext>
+                      </a:extLst>
+                    </a:blip>
+                    <a:stretch>
+                      <a:fillRect/>
+                    </a:stretch>
+                  </pic:blipFill>
+                  <pic:spPr>
+                    <a:xfrm>
+                      <a:off x="0" y="0"/>
+                      <a:ext cx="1749014" cy="1911422"/>
+                    </a:xfrm>
+                    <a:prstGeom prst="rect">
+                      <a:avLst/>
+                    </a:prstGeom>
+                  </pic:spPr>
+                </pic:pic>
+              </a:graphicData>
+            </a:graphic>
+          </wp:inline>
+        </w:drawing>
+      </w:r>
+      <w:r>
+        <w:rPr>
+          <w:noProof/>
+          <w:lang w:eastAsia="es-CO"/>
+        </w:rPr>
+        <w:drawing>
+          <wp:inline distT="0" distB="0" distL="0" distR="0" wp14:anchorId="68CCAA24" wp14:editId="0EA827BC">
+            <wp:extent cx="1743710" cy="1905625"/>
+            <wp:effectExtent l="0" t="0" r="0" b="0"/>
+            <wp:docPr id="4" name="Picture 4"/>
             <wp:cNvGraphicFramePr>
               <a:graphicFrameLocks xmlns:a="http://schemas.openxmlformats.org/drawingml/2006/main" noChangeAspect="1"/>
             </wp:cNvGraphicFramePr>
@@ -620,7 +667,7 @@
                   <pic:spPr>
                     <a:xfrm>
                       <a:off x="0" y="0"/>
-                      <a:ext cx="1749014" cy="1911422"/>
+                      <a:ext cx="1787734" cy="1953737"/>
                     </a:xfrm>
                     <a:prstGeom prst="rect">
                       <a:avLst/>
@@ -632,16 +679,66 @@
           </wp:inline>
         </w:drawing>
       </w:r>
+    </w:p>
+    <w:p/>
+    <w:p>
+      <w:r>
+        <w:lastRenderedPageBreak/>
+        <w:t xml:space="preserve">Ciclo 2 </w:t>
+      </w:r>
+    </w:p>
+    <w:p>
+      <w:pPr>
+        <w:pStyle w:val="ListParagraph"/>
+        <w:numPr>
+          <w:ilvl w:val="0"/>
+          <w:numId w:val="5"/>
+        </w:numPr>
+      </w:pPr>
+      <w:r>
+        <w:t xml:space="preserve">Despues del primer click, las celulas Viven, despues del segundo click la celula a la izquierda muere, al tercer click la otra celula muere. </w:t>
+      </w:r>
+    </w:p>
+    <w:p>
+      <w:pPr>
+        <w:pStyle w:val="ListParagraph"/>
+        <w:numPr>
+          <w:ilvl w:val="0"/>
+          <w:numId w:val="5"/>
+        </w:numPr>
+      </w:pPr>
+      <w:r>
+        <w:t xml:space="preserve">  </w:t>
+      </w:r>
+      <w:r>
+        <w:t xml:space="preserve">En el diseno es necesario agregar el nuevo objeto Izquierdosas, y realmente solo se debe agregar  en algunosElementos() una nueva celula izquierdosa </w:t>
+      </w:r>
+    </w:p>
+    <w:p>
+      <w:pPr>
+        <w:pStyle w:val="ListParagraph"/>
+        <w:numPr>
+          <w:ilvl w:val="0"/>
+          <w:numId w:val="5"/>
+        </w:numPr>
+      </w:pPr>
+      <w:r>
+        <w:t xml:space="preserve">Solamente es necesario adicionar el nuevo objeto en algunosElementos(). </w:t>
+      </w:r>
+    </w:p>
+    <w:p>
+      <w:pPr>
+        <w:pStyle w:val="ListParagraph"/>
+      </w:pPr>
       <w:r>
         <w:rPr>
           <w:noProof/>
-          <w:lang w:eastAsia="es-CO"/>
         </w:rPr>
         <w:drawing>
-          <wp:inline distT="0" distB="0" distL="0" distR="0" wp14:anchorId="68CCAA24" wp14:editId="0EA827BC">
-            <wp:extent cx="1743710" cy="1905625"/>
+          <wp:inline distT="0" distB="0" distL="0" distR="0" wp14:anchorId="6BA490F6" wp14:editId="235A13A5">
+            <wp:extent cx="2553337" cy="2743200"/>
             <wp:effectExtent l="0" t="0" r="0" b="0"/>
-            <wp:docPr id="4" name="Picture 4"/>
+            <wp:docPr id="6" name="Picture 6"/>
             <wp:cNvGraphicFramePr>
               <a:graphicFrameLocks xmlns:a="http://schemas.openxmlformats.org/drawingml/2006/main" noChangeAspect="1"/>
             </wp:cNvGraphicFramePr>
@@ -649,7 +746,7 @@
               <a:graphicData uri="http://schemas.openxmlformats.org/drawingml/2006/picture">
                 <pic:pic xmlns:pic="http://schemas.openxmlformats.org/drawingml/2006/picture">
                   <pic:nvPicPr>
-                    <pic:cNvPr id="2" name="Screen Shot 2018-09-30 at 10.42.55 PM.png"/>
+                    <pic:cNvPr id="6" name="Screen Shot 2018-10-03 at 9.14.25 PM.png"/>
                     <pic:cNvPicPr/>
                   </pic:nvPicPr>
                   <pic:blipFill>
@@ -667,7 +764,7 @@
                   <pic:spPr>
                     <a:xfrm>
                       <a:off x="0" y="0"/>
-                      <a:ext cx="1787734" cy="1953737"/>
+                      <a:ext cx="2553337" cy="2743200"/>
                     </a:xfrm>
                     <a:prstGeom prst="rect">
                       <a:avLst/>
@@ -679,17 +776,115 @@
           </wp:inline>
         </w:drawing>
       </w:r>
-    </w:p>
-    <w:p/>
-    <w:p>
-      <w:r>
-        <w:lastRenderedPageBreak/>
+      <w:r>
+        <w:rPr>
+          <w:noProof/>
+        </w:rPr>
+        <w:drawing>
+          <wp:inline distT="0" distB="0" distL="0" distR="0" wp14:anchorId="29F4F850" wp14:editId="35E6F0DA">
+            <wp:extent cx="2553339" cy="2743200"/>
+            <wp:effectExtent l="0" t="0" r="0" b="0"/>
+            <wp:docPr id="5" name="Picture 5" descr="A picture containing shoji&#13;&#10;&#13;&#10;Description generated with high confidence"/>
+            <wp:cNvGraphicFramePr>
+              <a:graphicFrameLocks xmlns:a="http://schemas.openxmlformats.org/drawingml/2006/main" noChangeAspect="1"/>
+            </wp:cNvGraphicFramePr>
+            <a:graphic xmlns:a="http://schemas.openxmlformats.org/drawingml/2006/main">
+              <a:graphicData uri="http://schemas.openxmlformats.org/drawingml/2006/picture">
+                <pic:pic xmlns:pic="http://schemas.openxmlformats.org/drawingml/2006/picture">
+                  <pic:nvPicPr>
+                    <pic:cNvPr id="5" name="Screen Shot 2018-10-03 at 9.14.21 PM.png"/>
+                    <pic:cNvPicPr/>
+                  </pic:nvPicPr>
+                  <pic:blipFill>
+                    <a:blip r:embed="rId12" cstate="print">
+                      <a:extLst>
+                        <a:ext uri="{28A0092B-C50C-407E-A947-70E740481C1C}">
+                          <a14:useLocalDpi xmlns:a14="http://schemas.microsoft.com/office/drawing/2010/main" val="0"/>
+                        </a:ext>
+                      </a:extLst>
+                    </a:blip>
+                    <a:stretch>
+                      <a:fillRect/>
+                    </a:stretch>
+                  </pic:blipFill>
+                  <pic:spPr>
+                    <a:xfrm>
+                      <a:off x="0" y="0"/>
+                      <a:ext cx="2553339" cy="2743200"/>
+                    </a:xfrm>
+                    <a:prstGeom prst="rect">
+                      <a:avLst/>
+                    </a:prstGeom>
+                  </pic:spPr>
+                </pic:pic>
+              </a:graphicData>
+            </a:graphic>
+          </wp:inline>
+        </w:drawing>
+      </w:r>
+    </w:p>
+    <w:p>
+      <w:pPr>
+        <w:ind w:left="360"/>
+      </w:pPr>
+      <w:r>
+        <w:t xml:space="preserve">6. </w:t>
+      </w:r>
+      <w:r>
+        <w:rPr>
+          <w:noProof/>
+        </w:rPr>
+        <w:drawing>
+          <wp:inline distT="0" distB="0" distL="0" distR="0">
+            <wp:extent cx="2553337" cy="2743200"/>
+            <wp:effectExtent l="0" t="0" r="0" b="0"/>
+            <wp:docPr id="7" name="Picture 7" descr="A close up of a logo&#13;&#10;&#13;&#10;Description generated with high confidence"/>
+            <wp:cNvGraphicFramePr>
+              <a:graphicFrameLocks xmlns:a="http://schemas.openxmlformats.org/drawingml/2006/main" noChangeAspect="1"/>
+            </wp:cNvGraphicFramePr>
+            <a:graphic xmlns:a="http://schemas.openxmlformats.org/drawingml/2006/main">
+              <a:graphicData uri="http://schemas.openxmlformats.org/drawingml/2006/picture">
+                <pic:pic xmlns:pic="http://schemas.openxmlformats.org/drawingml/2006/picture">
+                  <pic:nvPicPr>
+                    <pic:cNvPr id="7" name="Screen Shot 2018-10-03 at 9.14.52 PM.png"/>
+                    <pic:cNvPicPr/>
+                  </pic:nvPicPr>
+                  <pic:blipFill>
+                    <a:blip r:embed="rId13" cstate="print">
+                      <a:extLst>
+                        <a:ext uri="{28A0092B-C50C-407E-A947-70E740481C1C}">
+                          <a14:useLocalDpi xmlns:a14="http://schemas.microsoft.com/office/drawing/2010/main" val="0"/>
+                        </a:ext>
+                      </a:extLst>
+                    </a:blip>
+                    <a:stretch>
+                      <a:fillRect/>
+                    </a:stretch>
+                  </pic:blipFill>
+                  <pic:spPr>
+                    <a:xfrm>
+                      <a:off x="0" y="0"/>
+                      <a:ext cx="2553337" cy="2743200"/>
+                    </a:xfrm>
+                    <a:prstGeom prst="rect">
+                      <a:avLst/>
+                    </a:prstGeom>
+                  </pic:spPr>
+                </pic:pic>
+              </a:graphicData>
+            </a:graphic>
+          </wp:inline>
+        </w:drawing>
+      </w:r>
+    </w:p>
+    <w:p>
+      <w:r>
         <w:t>Ciclo 3</w:t>
       </w:r>
     </w:p>
     <w:p>
       <w:pPr>
-        <w:pStyle w:val="Prrafodelista"/>
+        <w:pStyle w:val="ListParagraph"/>
         <w:numPr>
           <w:ilvl w:val="0"/>
           <w:numId w:val="4"/>
@@ -701,43 +896,19 @@
     </w:p>
     <w:p>
       <w:pPr>
-        <w:pStyle w:val="Prrafodelista"/>
+        <w:pStyle w:val="ListParagraph"/>
         <w:numPr>
           <w:ilvl w:val="0"/>
           <w:numId w:val="4"/>
         </w:numPr>
       </w:pPr>
       <w:r>
-        <w:t xml:space="preserve">No, en nada puesto que se hace una </w:t>
-      </w:r>
-      <w:proofErr w:type="spellStart"/>
-      <w:r>
-        <w:t>implementacion</w:t>
-      </w:r>
-      <w:proofErr w:type="spellEnd"/>
-      <w:r>
-        <w:t xml:space="preserve"> de Elemento para evitar cambios </w:t>
-      </w:r>
-      <w:proofErr w:type="spellStart"/>
-      <w:r>
-        <w:t>mas</w:t>
-      </w:r>
-      <w:proofErr w:type="spellEnd"/>
-      <w:r>
-        <w:t xml:space="preserve"> grandes en </w:t>
-      </w:r>
-      <w:proofErr w:type="spellStart"/>
-      <w:r>
-        <w:t>automataCelular</w:t>
-      </w:r>
-      <w:proofErr w:type="spellEnd"/>
-      <w:r>
-        <w:t>()</w:t>
-      </w:r>
-    </w:p>
-    <w:p>
-      <w:pPr>
-        <w:pStyle w:val="Prrafodelista"/>
+        <w:t>No, en nada puesto que se hace una implementacion de Elemento para evitar cambios mas grandes en automataCelular()</w:t>
+      </w:r>
+    </w:p>
+    <w:p>
+      <w:pPr>
+        <w:pStyle w:val="ListParagraph"/>
         <w:numPr>
           <w:ilvl w:val="0"/>
           <w:numId w:val="4"/>
@@ -749,13 +920,715 @@
     </w:p>
     <w:p>
       <w:pPr>
-        <w:pStyle w:val="Prrafodelista"/>
+        <w:pStyle w:val="ListParagraph"/>
+      </w:pPr>
+      <w:r>
+        <w:rPr>
+          <w:noProof/>
+        </w:rPr>
+        <w:lastRenderedPageBreak/>
+        <w:drawing>
+          <wp:inline distT="0" distB="0" distL="0" distR="0">
+            <wp:extent cx="2547763" cy="2743200"/>
+            <wp:effectExtent l="0" t="0" r="0" b="0"/>
+            <wp:docPr id="8" name="Picture 8" descr="A picture containing text&#13;&#10;&#13;&#10;Description generated with high confidence"/>
+            <wp:cNvGraphicFramePr>
+              <a:graphicFrameLocks xmlns:a="http://schemas.openxmlformats.org/drawingml/2006/main" noChangeAspect="1"/>
+            </wp:cNvGraphicFramePr>
+            <a:graphic xmlns:a="http://schemas.openxmlformats.org/drawingml/2006/main">
+              <a:graphicData uri="http://schemas.openxmlformats.org/drawingml/2006/picture">
+                <pic:pic xmlns:pic="http://schemas.openxmlformats.org/drawingml/2006/picture">
+                  <pic:nvPicPr>
+                    <pic:cNvPr id="8" name="Screen Shot 2018-10-03 at 9.27.34 PM.png"/>
+                    <pic:cNvPicPr/>
+                  </pic:nvPicPr>
+                  <pic:blipFill>
+                    <a:blip r:embed="rId14" cstate="print">
+                      <a:extLst>
+                        <a:ext uri="{28A0092B-C50C-407E-A947-70E740481C1C}">
+                          <a14:useLocalDpi xmlns:a14="http://schemas.microsoft.com/office/drawing/2010/main" val="0"/>
+                        </a:ext>
+                      </a:extLst>
+                    </a:blip>
+                    <a:stretch>
+                      <a:fillRect/>
+                    </a:stretch>
+                  </pic:blipFill>
+                  <pic:spPr>
+                    <a:xfrm>
+                      <a:off x="0" y="0"/>
+                      <a:ext cx="2547763" cy="2743200"/>
+                    </a:xfrm>
+                    <a:prstGeom prst="rect">
+                      <a:avLst/>
+                    </a:prstGeom>
+                  </pic:spPr>
+                </pic:pic>
+              </a:graphicData>
+            </a:graphic>
+          </wp:inline>
+        </w:drawing>
+      </w:r>
+      <w:r>
+        <w:rPr>
+          <w:noProof/>
+        </w:rPr>
+        <w:drawing>
+          <wp:inline distT="0" distB="0" distL="0" distR="0">
+            <wp:extent cx="2553337" cy="2743200"/>
+            <wp:effectExtent l="0" t="0" r="0" b="0"/>
+            <wp:docPr id="9" name="Picture 9" descr="A close up of a logo&#13;&#10;&#13;&#10;Description generated with high confidence"/>
+            <wp:cNvGraphicFramePr>
+              <a:graphicFrameLocks xmlns:a="http://schemas.openxmlformats.org/drawingml/2006/main" noChangeAspect="1"/>
+            </wp:cNvGraphicFramePr>
+            <a:graphic xmlns:a="http://schemas.openxmlformats.org/drawingml/2006/main">
+              <a:graphicData uri="http://schemas.openxmlformats.org/drawingml/2006/picture">
+                <pic:pic xmlns:pic="http://schemas.openxmlformats.org/drawingml/2006/picture">
+                  <pic:nvPicPr>
+                    <pic:cNvPr id="9" name="Screen Shot 2018-10-03 at 9.27.30 PM.png"/>
+                    <pic:cNvPicPr/>
+                  </pic:nvPicPr>
+                  <pic:blipFill>
+                    <a:blip r:embed="rId15" cstate="print">
+                      <a:extLst>
+                        <a:ext uri="{28A0092B-C50C-407E-A947-70E740481C1C}">
+                          <a14:useLocalDpi xmlns:a14="http://schemas.microsoft.com/office/drawing/2010/main" val="0"/>
+                        </a:ext>
+                      </a:extLst>
+                    </a:blip>
+                    <a:stretch>
+                      <a:fillRect/>
+                    </a:stretch>
+                  </pic:blipFill>
+                  <pic:spPr>
+                    <a:xfrm>
+                      <a:off x="0" y="0"/>
+                      <a:ext cx="2553337" cy="2743200"/>
+                    </a:xfrm>
+                    <a:prstGeom prst="rect">
+                      <a:avLst/>
+                    </a:prstGeom>
+                  </pic:spPr>
+                </pic:pic>
+              </a:graphicData>
+            </a:graphic>
+          </wp:inline>
+        </w:drawing>
+      </w:r>
+      <w:r>
+        <w:rPr>
+          <w:noProof/>
+        </w:rPr>
+        <w:drawing>
+          <wp:inline distT="0" distB="0" distL="0" distR="0">
+            <wp:extent cx="2553337" cy="2743200"/>
+            <wp:effectExtent l="0" t="0" r="0" b="0"/>
+            <wp:docPr id="10" name="Picture 10" descr="A close up of a screen&#13;&#10;&#13;&#10;Description generated with high confidence"/>
+            <wp:cNvGraphicFramePr>
+              <a:graphicFrameLocks xmlns:a="http://schemas.openxmlformats.org/drawingml/2006/main" noChangeAspect="1"/>
+            </wp:cNvGraphicFramePr>
+            <a:graphic xmlns:a="http://schemas.openxmlformats.org/drawingml/2006/main">
+              <a:graphicData uri="http://schemas.openxmlformats.org/drawingml/2006/picture">
+                <pic:pic xmlns:pic="http://schemas.openxmlformats.org/drawingml/2006/picture">
+                  <pic:nvPicPr>
+                    <pic:cNvPr id="10" name="Screen Shot 2018-10-03 at 9.27.27 PM.png"/>
+                    <pic:cNvPicPr/>
+                  </pic:nvPicPr>
+                  <pic:blipFill>
+                    <a:blip r:embed="rId16" cstate="print">
+                      <a:extLst>
+                        <a:ext uri="{28A0092B-C50C-407E-A947-70E740481C1C}">
+                          <a14:useLocalDpi xmlns:a14="http://schemas.microsoft.com/office/drawing/2010/main" val="0"/>
+                        </a:ext>
+                      </a:extLst>
+                    </a:blip>
+                    <a:stretch>
+                      <a:fillRect/>
+                    </a:stretch>
+                  </pic:blipFill>
+                  <pic:spPr>
+                    <a:xfrm>
+                      <a:off x="0" y="0"/>
+                      <a:ext cx="2553337" cy="2743200"/>
+                    </a:xfrm>
+                    <a:prstGeom prst="rect">
+                      <a:avLst/>
+                    </a:prstGeom>
+                  </pic:spPr>
+                </pic:pic>
+              </a:graphicData>
+            </a:graphic>
+          </wp:inline>
+        </w:drawing>
+      </w:r>
+    </w:p>
+    <w:p>
+      <w:pPr>
+        <w:pStyle w:val="ListParagraph"/>
+      </w:pPr>
+    </w:p>
+    <w:p>
+      <w:pPr>
+        <w:pStyle w:val="ListParagraph"/>
+      </w:pPr>
+      <w:r>
+        <w:t>Ciclo 4</w:t>
+      </w:r>
+    </w:p>
+    <w:p>
+      <w:pPr>
+        <w:pStyle w:val="ListParagraph"/>
         <w:rPr>
           <w:u w:val="single"/>
         </w:rPr>
       </w:pPr>
+    </w:p>
+    <w:p>
+      <w:pPr>
+        <w:pStyle w:val="ListParagraph"/>
+      </w:pPr>
+      <w:r>
+        <w:rPr>
+          <w:noProof/>
+        </w:rPr>
+        <w:lastRenderedPageBreak/>
+        <w:drawing>
+          <wp:inline distT="0" distB="0" distL="0" distR="0">
+            <wp:extent cx="5943600" cy="6385560"/>
+            <wp:effectExtent l="0" t="0" r="0" b="0"/>
+            <wp:docPr id="11" name="Picture 11" descr="A close up of a screen&#13;&#10;&#13;&#10;Description generated with high confidence"/>
+            <wp:cNvGraphicFramePr>
+              <a:graphicFrameLocks xmlns:a="http://schemas.openxmlformats.org/drawingml/2006/main" noChangeAspect="1"/>
+            </wp:cNvGraphicFramePr>
+            <a:graphic xmlns:a="http://schemas.openxmlformats.org/drawingml/2006/main">
+              <a:graphicData uri="http://schemas.openxmlformats.org/drawingml/2006/picture">
+                <pic:pic xmlns:pic="http://schemas.openxmlformats.org/drawingml/2006/picture">
+                  <pic:nvPicPr>
+                    <pic:cNvPr id="11" name="Screen Shot 2018-10-03 at 9.29.09 PM.png"/>
+                    <pic:cNvPicPr/>
+                  </pic:nvPicPr>
+                  <pic:blipFill>
+                    <a:blip r:embed="rId17" cstate="print">
+                      <a:extLst>
+                        <a:ext uri="{28A0092B-C50C-407E-A947-70E740481C1C}">
+                          <a14:useLocalDpi xmlns:a14="http://schemas.microsoft.com/office/drawing/2010/main" val="0"/>
+                        </a:ext>
+                      </a:extLst>
+                    </a:blip>
+                    <a:stretch>
+                      <a:fillRect/>
+                    </a:stretch>
+                  </pic:blipFill>
+                  <pic:spPr>
+                    <a:xfrm>
+                      <a:off x="0" y="0"/>
+                      <a:ext cx="5943600" cy="6385560"/>
+                    </a:xfrm>
+                    <a:prstGeom prst="rect">
+                      <a:avLst/>
+                    </a:prstGeom>
+                  </pic:spPr>
+                </pic:pic>
+              </a:graphicData>
+            </a:graphic>
+          </wp:inline>
+        </w:drawing>
+      </w:r>
+      <w:r>
+        <w:rPr>
+          <w:noProof/>
+        </w:rPr>
+        <w:lastRenderedPageBreak/>
+        <w:drawing>
+          <wp:inline distT="0" distB="0" distL="0" distR="0">
+            <wp:extent cx="5943600" cy="6385560"/>
+            <wp:effectExtent l="0" t="0" r="0" b="0"/>
+            <wp:docPr id="12" name="Picture 12" descr="A screenshot of a cell phone&#13;&#10;&#13;&#10;Description generated with high confidence"/>
+            <wp:cNvGraphicFramePr>
+              <a:graphicFrameLocks xmlns:a="http://schemas.openxmlformats.org/drawingml/2006/main" noChangeAspect="1"/>
+            </wp:cNvGraphicFramePr>
+            <a:graphic xmlns:a="http://schemas.openxmlformats.org/drawingml/2006/main">
+              <a:graphicData uri="http://schemas.openxmlformats.org/drawingml/2006/picture">
+                <pic:pic xmlns:pic="http://schemas.openxmlformats.org/drawingml/2006/picture">
+                  <pic:nvPicPr>
+                    <pic:cNvPr id="12" name="Screen Shot 2018-10-03 at 9.29.12 PM.png"/>
+                    <pic:cNvPicPr/>
+                  </pic:nvPicPr>
+                  <pic:blipFill>
+                    <a:blip r:embed="rId18" cstate="print">
+                      <a:extLst>
+                        <a:ext uri="{28A0092B-C50C-407E-A947-70E740481C1C}">
+                          <a14:useLocalDpi xmlns:a14="http://schemas.microsoft.com/office/drawing/2010/main" val="0"/>
+                        </a:ext>
+                      </a:extLst>
+                    </a:blip>
+                    <a:stretch>
+                      <a:fillRect/>
+                    </a:stretch>
+                  </pic:blipFill>
+                  <pic:spPr>
+                    <a:xfrm>
+                      <a:off x="0" y="0"/>
+                      <a:ext cx="5943600" cy="6385560"/>
+                    </a:xfrm>
+                    <a:prstGeom prst="rect">
+                      <a:avLst/>
+                    </a:prstGeom>
+                  </pic:spPr>
+                </pic:pic>
+              </a:graphicData>
+            </a:graphic>
+          </wp:inline>
+        </w:drawing>
+      </w:r>
+      <w:r>
+        <w:rPr>
+          <w:noProof/>
+        </w:rPr>
+        <w:lastRenderedPageBreak/>
+        <w:drawing>
+          <wp:inline distT="0" distB="0" distL="0" distR="0">
+            <wp:extent cx="5943600" cy="6385560"/>
+            <wp:effectExtent l="0" t="0" r="0" b="0"/>
+            <wp:docPr id="13" name="Picture 13" descr="A picture containing text&#13;&#10;&#13;&#10;Description generated with high confidence"/>
+            <wp:cNvGraphicFramePr>
+              <a:graphicFrameLocks xmlns:a="http://schemas.openxmlformats.org/drawingml/2006/main" noChangeAspect="1"/>
+            </wp:cNvGraphicFramePr>
+            <a:graphic xmlns:a="http://schemas.openxmlformats.org/drawingml/2006/main">
+              <a:graphicData uri="http://schemas.openxmlformats.org/drawingml/2006/picture">
+                <pic:pic xmlns:pic="http://schemas.openxmlformats.org/drawingml/2006/picture">
+                  <pic:nvPicPr>
+                    <pic:cNvPr id="13" name="Screen Shot 2018-10-03 at 9.29.14 PM.png"/>
+                    <pic:cNvPicPr/>
+                  </pic:nvPicPr>
+                  <pic:blipFill>
+                    <a:blip r:embed="rId19" cstate="print">
+                      <a:extLst>
+                        <a:ext uri="{28A0092B-C50C-407E-A947-70E740481C1C}">
+                          <a14:useLocalDpi xmlns:a14="http://schemas.microsoft.com/office/drawing/2010/main" val="0"/>
+                        </a:ext>
+                      </a:extLst>
+                    </a:blip>
+                    <a:stretch>
+                      <a:fillRect/>
+                    </a:stretch>
+                  </pic:blipFill>
+                  <pic:spPr>
+                    <a:xfrm>
+                      <a:off x="0" y="0"/>
+                      <a:ext cx="5943600" cy="6385560"/>
+                    </a:xfrm>
+                    <a:prstGeom prst="rect">
+                      <a:avLst/>
+                    </a:prstGeom>
+                  </pic:spPr>
+                </pic:pic>
+              </a:graphicData>
+            </a:graphic>
+          </wp:inline>
+        </w:drawing>
+      </w:r>
+      <w:r>
+        <w:rPr>
+          <w:noProof/>
+        </w:rPr>
+        <w:lastRenderedPageBreak/>
+        <w:drawing>
+          <wp:inline distT="0" distB="0" distL="0" distR="0">
+            <wp:extent cx="5943600" cy="6385560"/>
+            <wp:effectExtent l="0" t="0" r="0" b="0"/>
+            <wp:docPr id="14" name="Picture 14" descr="A picture containing text&#13;&#10;&#13;&#10;Description generated with high confidence"/>
+            <wp:cNvGraphicFramePr>
+              <a:graphicFrameLocks xmlns:a="http://schemas.openxmlformats.org/drawingml/2006/main" noChangeAspect="1"/>
+            </wp:cNvGraphicFramePr>
+            <a:graphic xmlns:a="http://schemas.openxmlformats.org/drawingml/2006/main">
+              <a:graphicData uri="http://schemas.openxmlformats.org/drawingml/2006/picture">
+                <pic:pic xmlns:pic="http://schemas.openxmlformats.org/drawingml/2006/picture">
+                  <pic:nvPicPr>
+                    <pic:cNvPr id="14" name="Screen Shot 2018-10-03 at 9.29.15 PM.png"/>
+                    <pic:cNvPicPr/>
+                  </pic:nvPicPr>
+                  <pic:blipFill>
+                    <a:blip r:embed="rId19" cstate="print">
+                      <a:extLst>
+                        <a:ext uri="{28A0092B-C50C-407E-A947-70E740481C1C}">
+                          <a14:useLocalDpi xmlns:a14="http://schemas.microsoft.com/office/drawing/2010/main" val="0"/>
+                        </a:ext>
+                      </a:extLst>
+                    </a:blip>
+                    <a:stretch>
+                      <a:fillRect/>
+                    </a:stretch>
+                  </pic:blipFill>
+                  <pic:spPr>
+                    <a:xfrm>
+                      <a:off x="0" y="0"/>
+                      <a:ext cx="5943600" cy="6385560"/>
+                    </a:xfrm>
+                    <a:prstGeom prst="rect">
+                      <a:avLst/>
+                    </a:prstGeom>
+                  </pic:spPr>
+                </pic:pic>
+              </a:graphicData>
+            </a:graphic>
+          </wp:inline>
+        </w:drawing>
+      </w:r>
+      <w:r>
+        <w:rPr>
+          <w:noProof/>
+        </w:rPr>
+        <w:lastRenderedPageBreak/>
+        <w:drawing>
+          <wp:inline distT="0" distB="0" distL="0" distR="0">
+            <wp:extent cx="5943600" cy="6385560"/>
+            <wp:effectExtent l="0" t="0" r="0" b="0"/>
+            <wp:docPr id="15" name="Picture 15" descr="A screenshot of a cell phone&#13;&#10;&#13;&#10;Description generated with high confidence"/>
+            <wp:cNvGraphicFramePr>
+              <a:graphicFrameLocks xmlns:a="http://schemas.openxmlformats.org/drawingml/2006/main" noChangeAspect="1"/>
+            </wp:cNvGraphicFramePr>
+            <a:graphic xmlns:a="http://schemas.openxmlformats.org/drawingml/2006/main">
+              <a:graphicData uri="http://schemas.openxmlformats.org/drawingml/2006/picture">
+                <pic:pic xmlns:pic="http://schemas.openxmlformats.org/drawingml/2006/picture">
+                  <pic:nvPicPr>
+                    <pic:cNvPr id="15" name="Screen Shot 2018-10-03 at 9.29.18 PM.png"/>
+                    <pic:cNvPicPr/>
+                  </pic:nvPicPr>
+                  <pic:blipFill>
+                    <a:blip r:embed="rId20" cstate="print">
+                      <a:extLst>
+                        <a:ext uri="{28A0092B-C50C-407E-A947-70E740481C1C}">
+                          <a14:useLocalDpi xmlns:a14="http://schemas.microsoft.com/office/drawing/2010/main" val="0"/>
+                        </a:ext>
+                      </a:extLst>
+                    </a:blip>
+                    <a:stretch>
+                      <a:fillRect/>
+                    </a:stretch>
+                  </pic:blipFill>
+                  <pic:spPr>
+                    <a:xfrm>
+                      <a:off x="0" y="0"/>
+                      <a:ext cx="5943600" cy="6385560"/>
+                    </a:xfrm>
+                    <a:prstGeom prst="rect">
+                      <a:avLst/>
+                    </a:prstGeom>
+                  </pic:spPr>
+                </pic:pic>
+              </a:graphicData>
+            </a:graphic>
+          </wp:inline>
+        </w:drawing>
+      </w:r>
+      <w:r>
+        <w:rPr>
+          <w:noProof/>
+        </w:rPr>
+        <w:lastRenderedPageBreak/>
+        <w:drawing>
+          <wp:inline distT="0" distB="0" distL="0" distR="0">
+            <wp:extent cx="5943600" cy="6385560"/>
+            <wp:effectExtent l="0" t="0" r="0" b="0"/>
+            <wp:docPr id="16" name="Picture 16" descr="A screenshot of a cell phone&#13;&#10;&#13;&#10;Description generated with high confidence"/>
+            <wp:cNvGraphicFramePr>
+              <a:graphicFrameLocks xmlns:a="http://schemas.openxmlformats.org/drawingml/2006/main" noChangeAspect="1"/>
+            </wp:cNvGraphicFramePr>
+            <a:graphic xmlns:a="http://schemas.openxmlformats.org/drawingml/2006/main">
+              <a:graphicData uri="http://schemas.openxmlformats.org/drawingml/2006/picture">
+                <pic:pic xmlns:pic="http://schemas.openxmlformats.org/drawingml/2006/picture">
+                  <pic:nvPicPr>
+                    <pic:cNvPr id="16" name="Screen Shot 2018-10-03 at 9.29.19 PM.png"/>
+                    <pic:cNvPicPr/>
+                  </pic:nvPicPr>
+                  <pic:blipFill>
+                    <a:blip r:embed="rId20" cstate="print">
+                      <a:extLst>
+                        <a:ext uri="{28A0092B-C50C-407E-A947-70E740481C1C}">
+                          <a14:useLocalDpi xmlns:a14="http://schemas.microsoft.com/office/drawing/2010/main" val="0"/>
+                        </a:ext>
+                      </a:extLst>
+                    </a:blip>
+                    <a:stretch>
+                      <a:fillRect/>
+                    </a:stretch>
+                  </pic:blipFill>
+                  <pic:spPr>
+                    <a:xfrm>
+                      <a:off x="0" y="0"/>
+                      <a:ext cx="5943600" cy="6385560"/>
+                    </a:xfrm>
+                    <a:prstGeom prst="rect">
+                      <a:avLst/>
+                    </a:prstGeom>
+                  </pic:spPr>
+                </pic:pic>
+              </a:graphicData>
+            </a:graphic>
+          </wp:inline>
+        </w:drawing>
+      </w:r>
+      <w:r>
+        <w:rPr>
+          <w:noProof/>
+        </w:rPr>
+        <w:lastRenderedPageBreak/>
+        <w:drawing>
+          <wp:inline distT="0" distB="0" distL="0" distR="0">
+            <wp:extent cx="5943600" cy="6385560"/>
+            <wp:effectExtent l="0" t="0" r="0" b="0"/>
+            <wp:docPr id="17" name="Picture 17" descr="A close up of a screen&#13;&#10;&#13;&#10;Description generated with high confidence"/>
+            <wp:cNvGraphicFramePr>
+              <a:graphicFrameLocks xmlns:a="http://schemas.openxmlformats.org/drawingml/2006/main" noChangeAspect="1"/>
+            </wp:cNvGraphicFramePr>
+            <a:graphic xmlns:a="http://schemas.openxmlformats.org/drawingml/2006/main">
+              <a:graphicData uri="http://schemas.openxmlformats.org/drawingml/2006/picture">
+                <pic:pic xmlns:pic="http://schemas.openxmlformats.org/drawingml/2006/picture">
+                  <pic:nvPicPr>
+                    <pic:cNvPr id="17" name="Screen Shot 2018-10-03 at 9.29.21 PM.png"/>
+                    <pic:cNvPicPr/>
+                  </pic:nvPicPr>
+                  <pic:blipFill>
+                    <a:blip r:embed="rId21" cstate="print">
+                      <a:extLst>
+                        <a:ext uri="{28A0092B-C50C-407E-A947-70E740481C1C}">
+                          <a14:useLocalDpi xmlns:a14="http://schemas.microsoft.com/office/drawing/2010/main" val="0"/>
+                        </a:ext>
+                      </a:extLst>
+                    </a:blip>
+                    <a:stretch>
+                      <a:fillRect/>
+                    </a:stretch>
+                  </pic:blipFill>
+                  <pic:spPr>
+                    <a:xfrm>
+                      <a:off x="0" y="0"/>
+                      <a:ext cx="5943600" cy="6385560"/>
+                    </a:xfrm>
+                    <a:prstGeom prst="rect">
+                      <a:avLst/>
+                    </a:prstGeom>
+                  </pic:spPr>
+                </pic:pic>
+              </a:graphicData>
+            </a:graphic>
+          </wp:inline>
+        </w:drawing>
+      </w:r>
+    </w:p>
+    <w:p>
+      <w:pPr>
+        <w:pStyle w:val="ListParagraph"/>
+      </w:pPr>
+    </w:p>
+    <w:p>
+      <w:pPr>
+        <w:pStyle w:val="ListParagraph"/>
+      </w:pPr>
+    </w:p>
+    <w:p>
+      <w:r>
+        <w:br w:type="page"/>
+      </w:r>
+    </w:p>
+    <w:p>
+      <w:pPr>
+        <w:pStyle w:val="ListParagraph"/>
+      </w:pPr>
+      <w:r>
+        <w:lastRenderedPageBreak/>
+        <w:t>Ciclo 5</w:t>
+      </w:r>
       <w:bookmarkStart w:id="0" w:name="_GoBack"/>
       <w:bookmarkEnd w:id="0"/>
+      <w:r>
+        <w:rPr>
+          <w:noProof/>
+        </w:rPr>
+        <w:drawing>
+          <wp:inline distT="0" distB="0" distL="0" distR="0">
+            <wp:extent cx="5943600" cy="6385560"/>
+            <wp:effectExtent l="0" t="0" r="0" b="0"/>
+            <wp:docPr id="18" name="Picture 18" descr="A picture containing text&#13;&#10;&#13;&#10;Description generated with high confidence"/>
+            <wp:cNvGraphicFramePr>
+              <a:graphicFrameLocks xmlns:a="http://schemas.openxmlformats.org/drawingml/2006/main" noChangeAspect="1"/>
+            </wp:cNvGraphicFramePr>
+            <a:graphic xmlns:a="http://schemas.openxmlformats.org/drawingml/2006/main">
+              <a:graphicData uri="http://schemas.openxmlformats.org/drawingml/2006/picture">
+                <pic:pic xmlns:pic="http://schemas.openxmlformats.org/drawingml/2006/picture">
+                  <pic:nvPicPr>
+                    <pic:cNvPr id="18" name="Screen Shot 2018-10-03 at 11.14.15 PM.png"/>
+                    <pic:cNvPicPr/>
+                  </pic:nvPicPr>
+                  <pic:blipFill>
+                    <a:blip r:embed="rId22" cstate="print">
+                      <a:extLst>
+                        <a:ext uri="{28A0092B-C50C-407E-A947-70E740481C1C}">
+                          <a14:useLocalDpi xmlns:a14="http://schemas.microsoft.com/office/drawing/2010/main" val="0"/>
+                        </a:ext>
+                      </a:extLst>
+                    </a:blip>
+                    <a:stretch>
+                      <a:fillRect/>
+                    </a:stretch>
+                  </pic:blipFill>
+                  <pic:spPr>
+                    <a:xfrm>
+                      <a:off x="0" y="0"/>
+                      <a:ext cx="5943600" cy="6385560"/>
+                    </a:xfrm>
+                    <a:prstGeom prst="rect">
+                      <a:avLst/>
+                    </a:prstGeom>
+                  </pic:spPr>
+                </pic:pic>
+              </a:graphicData>
+            </a:graphic>
+          </wp:inline>
+        </w:drawing>
+      </w:r>
+      <w:r>
+        <w:rPr>
+          <w:noProof/>
+        </w:rPr>
+        <w:lastRenderedPageBreak/>
+        <w:drawing>
+          <wp:inline distT="0" distB="0" distL="0" distR="0">
+            <wp:extent cx="5943600" cy="6385560"/>
+            <wp:effectExtent l="0" t="0" r="0" b="0"/>
+            <wp:docPr id="19" name="Picture 19" descr="A screenshot of a cell phone&#13;&#10;&#13;&#10;Description generated with high confidence"/>
+            <wp:cNvGraphicFramePr>
+              <a:graphicFrameLocks xmlns:a="http://schemas.openxmlformats.org/drawingml/2006/main" noChangeAspect="1"/>
+            </wp:cNvGraphicFramePr>
+            <a:graphic xmlns:a="http://schemas.openxmlformats.org/drawingml/2006/main">
+              <a:graphicData uri="http://schemas.openxmlformats.org/drawingml/2006/picture">
+                <pic:pic xmlns:pic="http://schemas.openxmlformats.org/drawingml/2006/picture">
+                  <pic:nvPicPr>
+                    <pic:cNvPr id="19" name="Screen Shot 2018-10-03 at 11.14.17 PM.png"/>
+                    <pic:cNvPicPr/>
+                  </pic:nvPicPr>
+                  <pic:blipFill>
+                    <a:blip r:embed="rId23" cstate="print">
+                      <a:extLst>
+                        <a:ext uri="{28A0092B-C50C-407E-A947-70E740481C1C}">
+                          <a14:useLocalDpi xmlns:a14="http://schemas.microsoft.com/office/drawing/2010/main" val="0"/>
+                        </a:ext>
+                      </a:extLst>
+                    </a:blip>
+                    <a:stretch>
+                      <a:fillRect/>
+                    </a:stretch>
+                  </pic:blipFill>
+                  <pic:spPr>
+                    <a:xfrm>
+                      <a:off x="0" y="0"/>
+                      <a:ext cx="5943600" cy="6385560"/>
+                    </a:xfrm>
+                    <a:prstGeom prst="rect">
+                      <a:avLst/>
+                    </a:prstGeom>
+                  </pic:spPr>
+                </pic:pic>
+              </a:graphicData>
+            </a:graphic>
+          </wp:inline>
+        </w:drawing>
+      </w:r>
+      <w:r>
+        <w:rPr>
+          <w:noProof/>
+        </w:rPr>
+        <w:lastRenderedPageBreak/>
+        <w:drawing>
+          <wp:inline distT="0" distB="0" distL="0" distR="0">
+            <wp:extent cx="5943600" cy="6385560"/>
+            <wp:effectExtent l="0" t="0" r="0" b="0"/>
+            <wp:docPr id="20" name="Picture 20" descr="A screenshot of a cell phone&#13;&#10;&#13;&#10;Description generated with high confidence"/>
+            <wp:cNvGraphicFramePr>
+              <a:graphicFrameLocks xmlns:a="http://schemas.openxmlformats.org/drawingml/2006/main" noChangeAspect="1"/>
+            </wp:cNvGraphicFramePr>
+            <a:graphic xmlns:a="http://schemas.openxmlformats.org/drawingml/2006/main">
+              <a:graphicData uri="http://schemas.openxmlformats.org/drawingml/2006/picture">
+                <pic:pic xmlns:pic="http://schemas.openxmlformats.org/drawingml/2006/picture">
+                  <pic:nvPicPr>
+                    <pic:cNvPr id="20" name="Screen Shot 2018-10-03 at 11.14.19 PM.png"/>
+                    <pic:cNvPicPr/>
+                  </pic:nvPicPr>
+                  <pic:blipFill>
+                    <a:blip r:embed="rId24" cstate="print">
+                      <a:extLst>
+                        <a:ext uri="{28A0092B-C50C-407E-A947-70E740481C1C}">
+                          <a14:useLocalDpi xmlns:a14="http://schemas.microsoft.com/office/drawing/2010/main" val="0"/>
+                        </a:ext>
+                      </a:extLst>
+                    </a:blip>
+                    <a:stretch>
+                      <a:fillRect/>
+                    </a:stretch>
+                  </pic:blipFill>
+                  <pic:spPr>
+                    <a:xfrm>
+                      <a:off x="0" y="0"/>
+                      <a:ext cx="5943600" cy="6385560"/>
+                    </a:xfrm>
+                    <a:prstGeom prst="rect">
+                      <a:avLst/>
+                    </a:prstGeom>
+                  </pic:spPr>
+                </pic:pic>
+              </a:graphicData>
+            </a:graphic>
+          </wp:inline>
+        </w:drawing>
+      </w:r>
+      <w:r>
+        <w:rPr>
+          <w:noProof/>
+        </w:rPr>
+        <w:lastRenderedPageBreak/>
+        <w:drawing>
+          <wp:inline distT="0" distB="0" distL="0" distR="0">
+            <wp:extent cx="5943600" cy="6385560"/>
+            <wp:effectExtent l="0" t="0" r="0" b="0"/>
+            <wp:docPr id="21" name="Picture 21" descr="A close up of a device&#13;&#10;&#13;&#10;Description generated with high confidence"/>
+            <wp:cNvGraphicFramePr>
+              <a:graphicFrameLocks xmlns:a="http://schemas.openxmlformats.org/drawingml/2006/main" noChangeAspect="1"/>
+            </wp:cNvGraphicFramePr>
+            <a:graphic xmlns:a="http://schemas.openxmlformats.org/drawingml/2006/main">
+              <a:graphicData uri="http://schemas.openxmlformats.org/drawingml/2006/picture">
+                <pic:pic xmlns:pic="http://schemas.openxmlformats.org/drawingml/2006/picture">
+                  <pic:nvPicPr>
+                    <pic:cNvPr id="21" name="Screen Shot 2018-10-03 at 11.14.21 PM.png"/>
+                    <pic:cNvPicPr/>
+                  </pic:nvPicPr>
+                  <pic:blipFill>
+                    <a:blip r:embed="rId25" cstate="print">
+                      <a:extLst>
+                        <a:ext uri="{28A0092B-C50C-407E-A947-70E740481C1C}">
+                          <a14:useLocalDpi xmlns:a14="http://schemas.microsoft.com/office/drawing/2010/main" val="0"/>
+                        </a:ext>
+                      </a:extLst>
+                    </a:blip>
+                    <a:stretch>
+                      <a:fillRect/>
+                    </a:stretch>
+                  </pic:blipFill>
+                  <pic:spPr>
+                    <a:xfrm>
+                      <a:off x="0" y="0"/>
+                      <a:ext cx="5943600" cy="6385560"/>
+                    </a:xfrm>
+                    <a:prstGeom prst="rect">
+                      <a:avLst/>
+                    </a:prstGeom>
+                  </pic:spPr>
+                </pic:pic>
+              </a:graphicData>
+            </a:graphic>
+          </wp:inline>
+        </w:drawing>
+      </w:r>
     </w:p>
     <w:sectPr>
       <w:pgSz w:w="12240" w:h="15840"/>
@@ -768,8 +1641,97 @@
 </file>
 
 <file path=word/numbering.xml><?xml version="1.0" encoding="utf-8"?>
-<w:numbering xmlns:wpc="http://schemas.microsoft.com/office/word/2010/wordprocessingCanvas" xmlns:mc="http://schemas.openxmlformats.org/markup-compatibility/2006" xmlns:o="urn:schemas-microsoft-com:office:office" xmlns:r="http://schemas.openxmlformats.org/officeDocument/2006/relationships" xmlns:m="http://schemas.openxmlformats.org/officeDocument/2006/math" xmlns:v="urn:schemas-microsoft-com:vml" xmlns:wp14="http://schemas.microsoft.com/office/word/2010/wordprocessingDrawing" xmlns:wp="http://schemas.openxmlformats.org/drawingml/2006/wordprocessingDrawing" xmlns:w10="urn:schemas-microsoft-com:office:word" xmlns:w="http://schemas.openxmlformats.org/wordprocessingml/2006/main" xmlns:w14="http://schemas.microsoft.com/office/word/2010/wordml" xmlns:wpg="http://schemas.microsoft.com/office/word/2010/wordprocessingGroup" xmlns:wpi="http://schemas.microsoft.com/office/word/2010/wordprocessingInk" xmlns:wne="http://schemas.microsoft.com/office/word/2006/wordml" xmlns:wps="http://schemas.microsoft.com/office/word/2010/wordprocessingShape" mc:Ignorable="w14 wp14">
-  <w:abstractNum w:abstractNumId="0">
+<w:numbering xmlns:wpc="http://schemas.microsoft.com/office/word/2010/wordprocessingCanvas" xmlns:cx="http://schemas.microsoft.com/office/drawing/2014/chartex" xmlns:cx1="http://schemas.microsoft.com/office/drawing/2015/9/8/chartex" xmlns:cx2="http://schemas.microsoft.com/office/drawing/2015/10/21/chartex" xmlns:cx3="http://schemas.microsoft.com/office/drawing/2016/5/9/chartex" xmlns:cx4="http://schemas.microsoft.com/office/drawing/2016/5/10/chartex" xmlns:cx5="http://schemas.microsoft.com/office/drawing/2016/5/11/chartex" xmlns:cx6="http://schemas.microsoft.com/office/drawing/2016/5/12/chartex" xmlns:cx7="http://schemas.microsoft.com/office/drawing/2016/5/13/chartex" xmlns:cx8="http://schemas.microsoft.com/office/drawing/2016/5/14/chartex" xmlns:mc="http://schemas.openxmlformats.org/markup-compatibility/2006" xmlns:aink="http://schemas.microsoft.com/office/drawing/2016/ink" xmlns:am3d="http://schemas.microsoft.com/office/drawing/2017/model3d" xmlns:o="urn:schemas-microsoft-com:office:office" xmlns:r="http://schemas.openxmlformats.org/officeDocument/2006/relationships" xmlns:m="http://schemas.openxmlformats.org/officeDocument/2006/math" xmlns:v="urn:schemas-microsoft-com:vml" xmlns:wp14="http://schemas.microsoft.com/office/word/2010/wordprocessingDrawing" xmlns:wp="http://schemas.openxmlformats.org/drawingml/2006/wordprocessingDrawing" xmlns:w10="urn:schemas-microsoft-com:office:word" xmlns:w="http://schemas.openxmlformats.org/wordprocessingml/2006/main" xmlns:w14="http://schemas.microsoft.com/office/word/2010/wordml" xmlns:w15="http://schemas.microsoft.com/office/word/2012/wordml" xmlns:w16cid="http://schemas.microsoft.com/office/word/2016/wordml/cid" xmlns:w16se="http://schemas.microsoft.com/office/word/2015/wordml/symex" xmlns:wpg="http://schemas.microsoft.com/office/word/2010/wordprocessingGroup" xmlns:wpi="http://schemas.microsoft.com/office/word/2010/wordprocessingInk" xmlns:wne="http://schemas.microsoft.com/office/word/2006/wordml" xmlns:wps="http://schemas.microsoft.com/office/word/2010/wordprocessingShape" mc:Ignorable="w14 w15 w16se w16cid wp14">
+  <w:abstractNum w:abstractNumId="0" w15:restartNumberingAfterBreak="0">
+    <w:nsid w:val="14287C29"/>
+    <w:multiLevelType w:val="hybridMultilevel"/>
+    <w:tmpl w:val="D206DC60"/>
+    <w:lvl w:ilvl="0" w:tplc="0409000F">
+      <w:start w:val="1"/>
+      <w:numFmt w:val="decimal"/>
+      <w:lvlText w:val="%1."/>
+      <w:lvlJc w:val="left"/>
+      <w:pPr>
+        <w:ind w:left="720" w:hanging="360"/>
+      </w:pPr>
+      <w:rPr>
+        <w:rFonts w:hint="default"/>
+      </w:rPr>
+    </w:lvl>
+    <w:lvl w:ilvl="1" w:tplc="04090019" w:tentative="1">
+      <w:start w:val="1"/>
+      <w:numFmt w:val="lowerLetter"/>
+      <w:lvlText w:val="%2."/>
+      <w:lvlJc w:val="left"/>
+      <w:pPr>
+        <w:ind w:left="1440" w:hanging="360"/>
+      </w:pPr>
+    </w:lvl>
+    <w:lvl w:ilvl="2" w:tplc="0409001B" w:tentative="1">
+      <w:start w:val="1"/>
+      <w:numFmt w:val="lowerRoman"/>
+      <w:lvlText w:val="%3."/>
+      <w:lvlJc w:val="right"/>
+      <w:pPr>
+        <w:ind w:left="2160" w:hanging="180"/>
+      </w:pPr>
+    </w:lvl>
+    <w:lvl w:ilvl="3" w:tplc="0409000F" w:tentative="1">
+      <w:start w:val="1"/>
+      <w:numFmt w:val="decimal"/>
+      <w:lvlText w:val="%4."/>
+      <w:lvlJc w:val="left"/>
+      <w:pPr>
+        <w:ind w:left="2880" w:hanging="360"/>
+      </w:pPr>
+    </w:lvl>
+    <w:lvl w:ilvl="4" w:tplc="04090019" w:tentative="1">
+      <w:start w:val="1"/>
+      <w:numFmt w:val="lowerLetter"/>
+      <w:lvlText w:val="%5."/>
+      <w:lvlJc w:val="left"/>
+      <w:pPr>
+        <w:ind w:left="3600" w:hanging="360"/>
+      </w:pPr>
+    </w:lvl>
+    <w:lvl w:ilvl="5" w:tplc="0409001B" w:tentative="1">
+      <w:start w:val="1"/>
+      <w:numFmt w:val="lowerRoman"/>
+      <w:lvlText w:val="%6."/>
+      <w:lvlJc w:val="right"/>
+      <w:pPr>
+        <w:ind w:left="4320" w:hanging="180"/>
+      </w:pPr>
+    </w:lvl>
+    <w:lvl w:ilvl="6" w:tplc="0409000F" w:tentative="1">
+      <w:start w:val="1"/>
+      <w:numFmt w:val="decimal"/>
+      <w:lvlText w:val="%7."/>
+      <w:lvlJc w:val="left"/>
+      <w:pPr>
+        <w:ind w:left="5040" w:hanging="360"/>
+      </w:pPr>
+    </w:lvl>
+    <w:lvl w:ilvl="7" w:tplc="04090019" w:tentative="1">
+      <w:start w:val="1"/>
+      <w:numFmt w:val="lowerLetter"/>
+      <w:lvlText w:val="%8."/>
+      <w:lvlJc w:val="left"/>
+      <w:pPr>
+        <w:ind w:left="5760" w:hanging="360"/>
+      </w:pPr>
+    </w:lvl>
+    <w:lvl w:ilvl="8" w:tplc="0409001B" w:tentative="1">
+      <w:start w:val="1"/>
+      <w:numFmt w:val="lowerRoman"/>
+      <w:lvlText w:val="%9."/>
+      <w:lvlJc w:val="right"/>
+      <w:pPr>
+        <w:ind w:left="6480" w:hanging="180"/>
+      </w:pPr>
+    </w:lvl>
+  </w:abstractNum>
+  <w:abstractNum w:abstractNumId="1" w15:restartNumberingAfterBreak="0">
     <w:nsid w:val="1FE42AD1"/>
     <w:multiLevelType w:val="hybridMultilevel"/>
     <w:tmpl w:val="C37AC106"/>
@@ -858,7 +1820,7 @@
       </w:pPr>
     </w:lvl>
   </w:abstractNum>
-  <w:abstractNum w:abstractNumId="1">
+  <w:abstractNum w:abstractNumId="2" w15:restartNumberingAfterBreak="0">
     <w:nsid w:val="26E8425C"/>
     <w:multiLevelType w:val="hybridMultilevel"/>
     <w:tmpl w:val="99A8720E"/>
@@ -947,7 +1909,7 @@
       </w:pPr>
     </w:lvl>
   </w:abstractNum>
-  <w:abstractNum w:abstractNumId="2">
+  <w:abstractNum w:abstractNumId="3" w15:restartNumberingAfterBreak="0">
     <w:nsid w:val="4B0544B8"/>
     <w:multiLevelType w:val="hybridMultilevel"/>
     <w:tmpl w:val="47BA1100"/>
@@ -1037,7 +1999,7 @@
       </w:pPr>
     </w:lvl>
   </w:abstractNum>
-  <w:abstractNum w:abstractNumId="3">
+  <w:abstractNum w:abstractNumId="4" w15:restartNumberingAfterBreak="0">
     <w:nsid w:val="712E3069"/>
     <w:multiLevelType w:val="hybridMultilevel"/>
     <w:tmpl w:val="3C001B60"/>
@@ -1127,22 +2089,25 @@
     </w:lvl>
   </w:abstractNum>
   <w:num w:numId="1">
+    <w:abstractNumId w:val="4"/>
+  </w:num>
+  <w:num w:numId="2">
+    <w:abstractNumId w:val="2"/>
+  </w:num>
+  <w:num w:numId="3">
     <w:abstractNumId w:val="3"/>
   </w:num>
-  <w:num w:numId="2">
+  <w:num w:numId="4">
     <w:abstractNumId w:val="1"/>
   </w:num>
-  <w:num w:numId="3">
-    <w:abstractNumId w:val="2"/>
-  </w:num>
-  <w:num w:numId="4">
+  <w:num w:numId="5">
     <w:abstractNumId w:val="0"/>
   </w:num>
 </w:numbering>
 </file>
 
 <file path=word/styles.xml><?xml version="1.0" encoding="utf-8"?>
-<w:styles xmlns:mc="http://schemas.openxmlformats.org/markup-compatibility/2006" xmlns:r="http://schemas.openxmlformats.org/officeDocument/2006/relationships" xmlns:w="http://schemas.openxmlformats.org/wordprocessingml/2006/main" xmlns:w14="http://schemas.microsoft.com/office/word/2010/wordml" mc:Ignorable="w14">
+<w:styles xmlns:mc="http://schemas.openxmlformats.org/markup-compatibility/2006" xmlns:r="http://schemas.openxmlformats.org/officeDocument/2006/relationships" xmlns:w="http://schemas.openxmlformats.org/wordprocessingml/2006/main" xmlns:w14="http://schemas.microsoft.com/office/word/2010/wordml" xmlns:w15="http://schemas.microsoft.com/office/word/2012/wordml" xmlns:w16cid="http://schemas.microsoft.com/office/word/2016/wordml/cid" xmlns:w16se="http://schemas.microsoft.com/office/word/2015/wordml/symex" mc:Ignorable="w14 w15 w16se w16cid">
   <w:docDefaults>
     <w:rPrDefault>
       <w:rPr>
@@ -1158,144 +2123,382 @@
       </w:pPr>
     </w:pPrDefault>
   </w:docDefaults>
-  <w:latentStyles w:defLockedState="0" w:defUIPriority="99" w:defSemiHidden="1" w:defUnhideWhenUsed="1" w:defQFormat="0" w:count="267">
-    <w:lsdException w:name="Normal" w:semiHidden="0" w:uiPriority="0" w:unhideWhenUsed="0" w:qFormat="1"/>
-    <w:lsdException w:name="heading 1" w:semiHidden="0" w:uiPriority="9" w:unhideWhenUsed="0" w:qFormat="1"/>
-    <w:lsdException w:name="heading 2" w:uiPriority="9" w:qFormat="1"/>
-    <w:lsdException w:name="heading 3" w:uiPriority="9" w:qFormat="1"/>
-    <w:lsdException w:name="heading 4" w:uiPriority="9" w:qFormat="1"/>
-    <w:lsdException w:name="heading 5" w:uiPriority="9" w:qFormat="1"/>
-    <w:lsdException w:name="heading 6" w:uiPriority="9" w:qFormat="1"/>
-    <w:lsdException w:name="heading 7" w:uiPriority="9" w:qFormat="1"/>
-    <w:lsdException w:name="heading 8" w:uiPriority="9" w:qFormat="1"/>
-    <w:lsdException w:name="heading 9" w:uiPriority="9" w:qFormat="1"/>
-    <w:lsdException w:name="toc 1" w:uiPriority="39"/>
-    <w:lsdException w:name="toc 2" w:uiPriority="39"/>
-    <w:lsdException w:name="toc 3" w:uiPriority="39"/>
-    <w:lsdException w:name="toc 4" w:uiPriority="39"/>
-    <w:lsdException w:name="toc 5" w:uiPriority="39"/>
-    <w:lsdException w:name="toc 6" w:uiPriority="39"/>
-    <w:lsdException w:name="toc 7" w:uiPriority="39"/>
-    <w:lsdException w:name="toc 8" w:uiPriority="39"/>
-    <w:lsdException w:name="toc 9" w:uiPriority="39"/>
-    <w:lsdException w:name="caption" w:uiPriority="35" w:qFormat="1"/>
-    <w:lsdException w:name="Title" w:semiHidden="0" w:uiPriority="10" w:unhideWhenUsed="0" w:qFormat="1"/>
-    <w:lsdException w:name="Default Paragraph Font" w:uiPriority="1"/>
-    <w:lsdException w:name="Subtitle" w:semiHidden="0" w:uiPriority="11" w:unhideWhenUsed="0" w:qFormat="1"/>
-    <w:lsdException w:name="Strong" w:semiHidden="0" w:uiPriority="22" w:unhideWhenUsed="0" w:qFormat="1"/>
-    <w:lsdException w:name="Emphasis" w:semiHidden="0" w:uiPriority="20" w:unhideWhenUsed="0" w:qFormat="1"/>
-    <w:lsdException w:name="Table Grid" w:semiHidden="0" w:uiPriority="39" w:unhideWhenUsed="0"/>
-    <w:lsdException w:name="Placeholder Text" w:unhideWhenUsed="0"/>
-    <w:lsdException w:name="No Spacing" w:semiHidden="0" w:uiPriority="1" w:unhideWhenUsed="0" w:qFormat="1"/>
-    <w:lsdException w:name="Light Shading" w:semiHidden="0" w:uiPriority="60" w:unhideWhenUsed="0"/>
-    <w:lsdException w:name="Light List" w:semiHidden="0" w:uiPriority="61" w:unhideWhenUsed="0"/>
-    <w:lsdException w:name="Light Grid" w:semiHidden="0" w:uiPriority="62" w:unhideWhenUsed="0"/>
-    <w:lsdException w:name="Medium Shading 1" w:semiHidden="0" w:uiPriority="63" w:unhideWhenUsed="0"/>
-    <w:lsdException w:name="Medium Shading 2" w:semiHidden="0" w:uiPriority="64" w:unhideWhenUsed="0"/>
-    <w:lsdException w:name="Medium List 1" w:semiHidden="0" w:uiPriority="65" w:unhideWhenUsed="0"/>
-    <w:lsdException w:name="Medium List 2" w:semiHidden="0" w:uiPriority="66" w:unhideWhenUsed="0"/>
-    <w:lsdException w:name="Medium Grid 1" w:semiHidden="0" w:uiPriority="67" w:unhideWhenUsed="0"/>
-    <w:lsdException w:name="Medium Grid 2" w:semiHidden="0" w:uiPriority="68" w:unhideWhenUsed="0"/>
-    <w:lsdException w:name="Medium Grid 3" w:semiHidden="0" w:uiPriority="69" w:unhideWhenUsed="0"/>
-    <w:lsdException w:name="Dark List" w:semiHidden="0" w:uiPriority="70" w:unhideWhenUsed="0"/>
-    <w:lsdException w:name="Colorful Shading" w:semiHidden="0" w:uiPriority="71" w:unhideWhenUsed="0"/>
-    <w:lsdException w:name="Colorful List" w:semiHidden="0" w:uiPriority="72" w:unhideWhenUsed="0"/>
-    <w:lsdException w:name="Colorful Grid" w:semiHidden="0" w:uiPriority="73" w:unhideWhenUsed="0"/>
-    <w:lsdException w:name="Light Shading Accent 1" w:semiHidden="0" w:uiPriority="60" w:unhideWhenUsed="0"/>
-    <w:lsdException w:name="Light List Accent 1" w:semiHidden="0" w:uiPriority="61" w:unhideWhenUsed="0"/>
-    <w:lsdException w:name="Light Grid Accent 1" w:semiHidden="0" w:uiPriority="62" w:unhideWhenUsed="0"/>
-    <w:lsdException w:name="Medium Shading 1 Accent 1" w:semiHidden="0" w:uiPriority="63" w:unhideWhenUsed="0"/>
-    <w:lsdException w:name="Medium Shading 2 Accent 1" w:semiHidden="0" w:uiPriority="64" w:unhideWhenUsed="0"/>
-    <w:lsdException w:name="Medium List 1 Accent 1" w:semiHidden="0" w:uiPriority="65" w:unhideWhenUsed="0"/>
-    <w:lsdException w:name="Revision" w:unhideWhenUsed="0"/>
-    <w:lsdException w:name="List Paragraph" w:semiHidden="0" w:uiPriority="34" w:unhideWhenUsed="0" w:qFormat="1"/>
-    <w:lsdException w:name="Quote" w:semiHidden="0" w:uiPriority="29" w:unhideWhenUsed="0" w:qFormat="1"/>
-    <w:lsdException w:name="Intense Quote" w:semiHidden="0" w:uiPriority="30" w:unhideWhenUsed="0" w:qFormat="1"/>
-    <w:lsdException w:name="Medium List 2 Accent 1" w:semiHidden="0" w:uiPriority="66" w:unhideWhenUsed="0"/>
-    <w:lsdException w:name="Medium Grid 1 Accent 1" w:semiHidden="0" w:uiPriority="67" w:unhideWhenUsed="0"/>
-    <w:lsdException w:name="Medium Grid 2 Accent 1" w:semiHidden="0" w:uiPriority="68" w:unhideWhenUsed="0"/>
-    <w:lsdException w:name="Medium Grid 3 Accent 1" w:semiHidden="0" w:uiPriority="69" w:unhideWhenUsed="0"/>
-    <w:lsdException w:name="Dark List Accent 1" w:semiHidden="0" w:uiPriority="70" w:unhideWhenUsed="0"/>
-    <w:lsdException w:name="Colorful Shading Accent 1" w:semiHidden="0" w:uiPriority="71" w:unhideWhenUsed="0"/>
-    <w:lsdException w:name="Colorful List Accent 1" w:semiHidden="0" w:uiPriority="72" w:unhideWhenUsed="0"/>
-    <w:lsdException w:name="Colorful Grid Accent 1" w:semiHidden="0" w:uiPriority="73" w:unhideWhenUsed="0"/>
-    <w:lsdException w:name="Light Shading Accent 2" w:semiHidden="0" w:uiPriority="60" w:unhideWhenUsed="0"/>
-    <w:lsdException w:name="Light List Accent 2" w:semiHidden="0" w:uiPriority="61" w:unhideWhenUsed="0"/>
-    <w:lsdException w:name="Light Grid Accent 2" w:semiHidden="0" w:uiPriority="62" w:unhideWhenUsed="0"/>
-    <w:lsdException w:name="Medium Shading 1 Accent 2" w:semiHidden="0" w:uiPriority="63" w:unhideWhenUsed="0"/>
-    <w:lsdException w:name="Medium Shading 2 Accent 2" w:semiHidden="0" w:uiPriority="64" w:unhideWhenUsed="0"/>
-    <w:lsdException w:name="Medium List 1 Accent 2" w:semiHidden="0" w:uiPriority="65" w:unhideWhenUsed="0"/>
-    <w:lsdException w:name="Medium List 2 Accent 2" w:semiHidden="0" w:uiPriority="66" w:unhideWhenUsed="0"/>
-    <w:lsdException w:name="Medium Grid 1 Accent 2" w:semiHidden="0" w:uiPriority="67" w:unhideWhenUsed="0"/>
-    <w:lsdException w:name="Medium Grid 2 Accent 2" w:semiHidden="0" w:uiPriority="68" w:unhideWhenUsed="0"/>
-    <w:lsdException w:name="Medium Grid 3 Accent 2" w:semiHidden="0" w:uiPriority="69" w:unhideWhenUsed="0"/>
-    <w:lsdException w:name="Dark List Accent 2" w:semiHidden="0" w:uiPriority="70" w:unhideWhenUsed="0"/>
-    <w:lsdException w:name="Colorful Shading Accent 2" w:semiHidden="0" w:uiPriority="71" w:unhideWhenUsed="0"/>
-    <w:lsdException w:name="Colorful List Accent 2" w:semiHidden="0" w:uiPriority="72" w:unhideWhenUsed="0"/>
-    <w:lsdException w:name="Colorful Grid Accent 2" w:semiHidden="0" w:uiPriority="73" w:unhideWhenUsed="0"/>
-    <w:lsdException w:name="Light Shading Accent 3" w:semiHidden="0" w:uiPriority="60" w:unhideWhenUsed="0"/>
-    <w:lsdException w:name="Light List Accent 3" w:semiHidden="0" w:uiPriority="61" w:unhideWhenUsed="0"/>
-    <w:lsdException w:name="Light Grid Accent 3" w:semiHidden="0" w:uiPriority="62" w:unhideWhenUsed="0"/>
-    <w:lsdException w:name="Medium Shading 1 Accent 3" w:semiHidden="0" w:uiPriority="63" w:unhideWhenUsed="0"/>
-    <w:lsdException w:name="Medium Shading 2 Accent 3" w:semiHidden="0" w:uiPriority="64" w:unhideWhenUsed="0"/>
-    <w:lsdException w:name="Medium List 1 Accent 3" w:semiHidden="0" w:uiPriority="65" w:unhideWhenUsed="0"/>
-    <w:lsdException w:name="Medium List 2 Accent 3" w:semiHidden="0" w:uiPriority="66" w:unhideWhenUsed="0"/>
-    <w:lsdException w:name="Medium Grid 1 Accent 3" w:semiHidden="0" w:uiPriority="67" w:unhideWhenUsed="0"/>
-    <w:lsdException w:name="Medium Grid 2 Accent 3" w:semiHidden="0" w:uiPriority="68" w:unhideWhenUsed="0"/>
-    <w:lsdException w:name="Medium Grid 3 Accent 3" w:semiHidden="0" w:uiPriority="69" w:unhideWhenUsed="0"/>
-    <w:lsdException w:name="Dark List Accent 3" w:semiHidden="0" w:uiPriority="70" w:unhideWhenUsed="0"/>
-    <w:lsdException w:name="Colorful Shading Accent 3" w:semiHidden="0" w:uiPriority="71" w:unhideWhenUsed="0"/>
-    <w:lsdException w:name="Colorful List Accent 3" w:semiHidden="0" w:uiPriority="72" w:unhideWhenUsed="0"/>
-    <w:lsdException w:name="Colorful Grid Accent 3" w:semiHidden="0" w:uiPriority="73" w:unhideWhenUsed="0"/>
-    <w:lsdException w:name="Light Shading Accent 4" w:semiHidden="0" w:uiPriority="60" w:unhideWhenUsed="0"/>
-    <w:lsdException w:name="Light List Accent 4" w:semiHidden="0" w:uiPriority="61" w:unhideWhenUsed="0"/>
-    <w:lsdException w:name="Light Grid Accent 4" w:semiHidden="0" w:uiPriority="62" w:unhideWhenUsed="0"/>
-    <w:lsdException w:name="Medium Shading 1 Accent 4" w:semiHidden="0" w:uiPriority="63" w:unhideWhenUsed="0"/>
-    <w:lsdException w:name="Medium Shading 2 Accent 4" w:semiHidden="0" w:uiPriority="64" w:unhideWhenUsed="0"/>
-    <w:lsdException w:name="Medium List 1 Accent 4" w:semiHidden="0" w:uiPriority="65" w:unhideWhenUsed="0"/>
-    <w:lsdException w:name="Medium List 2 Accent 4" w:semiHidden="0" w:uiPriority="66" w:unhideWhenUsed="0"/>
-    <w:lsdException w:name="Medium Grid 1 Accent 4" w:semiHidden="0" w:uiPriority="67" w:unhideWhenUsed="0"/>
-    <w:lsdException w:name="Medium Grid 2 Accent 4" w:semiHidden="0" w:uiPriority="68" w:unhideWhenUsed="0"/>
-    <w:lsdException w:name="Medium Grid 3 Accent 4" w:semiHidden="0" w:uiPriority="69" w:unhideWhenUsed="0"/>
-    <w:lsdException w:name="Dark List Accent 4" w:semiHidden="0" w:uiPriority="70" w:unhideWhenUsed="0"/>
-    <w:lsdException w:name="Colorful Shading Accent 4" w:semiHidden="0" w:uiPriority="71" w:unhideWhenUsed="0"/>
-    <w:lsdException w:name="Colorful List Accent 4" w:semiHidden="0" w:uiPriority="72" w:unhideWhenUsed="0"/>
-    <w:lsdException w:name="Colorful Grid Accent 4" w:semiHidden="0" w:uiPriority="73" w:unhideWhenUsed="0"/>
-    <w:lsdException w:name="Light Shading Accent 5" w:semiHidden="0" w:uiPriority="60" w:unhideWhenUsed="0"/>
-    <w:lsdException w:name="Light List Accent 5" w:semiHidden="0" w:uiPriority="61" w:unhideWhenUsed="0"/>
-    <w:lsdException w:name="Light Grid Accent 5" w:semiHidden="0" w:uiPriority="62" w:unhideWhenUsed="0"/>
-    <w:lsdException w:name="Medium Shading 1 Accent 5" w:semiHidden="0" w:uiPriority="63" w:unhideWhenUsed="0"/>
-    <w:lsdException w:name="Medium Shading 2 Accent 5" w:semiHidden="0" w:uiPriority="64" w:unhideWhenUsed="0"/>
-    <w:lsdException w:name="Medium List 1 Accent 5" w:semiHidden="0" w:uiPriority="65" w:unhideWhenUsed="0"/>
-    <w:lsdException w:name="Medium List 2 Accent 5" w:semiHidden="0" w:uiPriority="66" w:unhideWhenUsed="0"/>
-    <w:lsdException w:name="Medium Grid 1 Accent 5" w:semiHidden="0" w:uiPriority="67" w:unhideWhenUsed="0"/>
-    <w:lsdException w:name="Medium Grid 2 Accent 5" w:semiHidden="0" w:uiPriority="68" w:unhideWhenUsed="0"/>
-    <w:lsdException w:name="Medium Grid 3 Accent 5" w:semiHidden="0" w:uiPriority="69" w:unhideWhenUsed="0"/>
-    <w:lsdException w:name="Dark List Accent 5" w:semiHidden="0" w:uiPriority="70" w:unhideWhenUsed="0"/>
-    <w:lsdException w:name="Colorful Shading Accent 5" w:semiHidden="0" w:uiPriority="71" w:unhideWhenUsed="0"/>
-    <w:lsdException w:name="Colorful List Accent 5" w:semiHidden="0" w:uiPriority="72" w:unhideWhenUsed="0"/>
-    <w:lsdException w:name="Colorful Grid Accent 5" w:semiHidden="0" w:uiPriority="73" w:unhideWhenUsed="0"/>
-    <w:lsdException w:name="Light Shading Accent 6" w:semiHidden="0" w:uiPriority="60" w:unhideWhenUsed="0"/>
-    <w:lsdException w:name="Light List Accent 6" w:semiHidden="0" w:uiPriority="61" w:unhideWhenUsed="0"/>
-    <w:lsdException w:name="Light Grid Accent 6" w:semiHidden="0" w:uiPriority="62" w:unhideWhenUsed="0"/>
-    <w:lsdException w:name="Medium Shading 1 Accent 6" w:semiHidden="0" w:uiPriority="63" w:unhideWhenUsed="0"/>
-    <w:lsdException w:name="Medium Shading 2 Accent 6" w:semiHidden="0" w:uiPriority="64" w:unhideWhenUsed="0"/>
-    <w:lsdException w:name="Medium List 1 Accent 6" w:semiHidden="0" w:uiPriority="65" w:unhideWhenUsed="0"/>
-    <w:lsdException w:name="Medium List 2 Accent 6" w:semiHidden="0" w:uiPriority="66" w:unhideWhenUsed="0"/>
-    <w:lsdException w:name="Medium Grid 1 Accent 6" w:semiHidden="0" w:uiPriority="67" w:unhideWhenUsed="0"/>
-    <w:lsdException w:name="Medium Grid 2 Accent 6" w:semiHidden="0" w:uiPriority="68" w:unhideWhenUsed="0"/>
-    <w:lsdException w:name="Medium Grid 3 Accent 6" w:semiHidden="0" w:uiPriority="69" w:unhideWhenUsed="0"/>
-    <w:lsdException w:name="Dark List Accent 6" w:semiHidden="0" w:uiPriority="70" w:unhideWhenUsed="0"/>
-    <w:lsdException w:name="Colorful Shading Accent 6" w:semiHidden="0" w:uiPriority="71" w:unhideWhenUsed="0"/>
-    <w:lsdException w:name="Colorful List Accent 6" w:semiHidden="0" w:uiPriority="72" w:unhideWhenUsed="0"/>
-    <w:lsdException w:name="Colorful Grid Accent 6" w:semiHidden="0" w:uiPriority="73" w:unhideWhenUsed="0"/>
-    <w:lsdException w:name="Subtle Emphasis" w:semiHidden="0" w:uiPriority="19" w:unhideWhenUsed="0" w:qFormat="1"/>
-    <w:lsdException w:name="Intense Emphasis" w:semiHidden="0" w:uiPriority="21" w:unhideWhenUsed="0" w:qFormat="1"/>
-    <w:lsdException w:name="Subtle Reference" w:semiHidden="0" w:uiPriority="31" w:unhideWhenUsed="0" w:qFormat="1"/>
-    <w:lsdException w:name="Intense Reference" w:semiHidden="0" w:uiPriority="32" w:unhideWhenUsed="0" w:qFormat="1"/>
-    <w:lsdException w:name="Book Title" w:semiHidden="0" w:uiPriority="33" w:unhideWhenUsed="0" w:qFormat="1"/>
-    <w:lsdException w:name="Bibliography" w:uiPriority="37"/>
-    <w:lsdException w:name="TOC Heading" w:uiPriority="39" w:qFormat="1"/>
+  <w:latentStyles w:defLockedState="0" w:defUIPriority="99" w:defSemiHidden="0" w:defUnhideWhenUsed="0" w:defQFormat="0" w:count="375">
+    <w:lsdException w:name="Normal" w:uiPriority="0" w:qFormat="1"/>
+    <w:lsdException w:name="heading 1" w:uiPriority="9" w:qFormat="1"/>
+    <w:lsdException w:name="heading 2" w:semiHidden="1" w:uiPriority="9" w:unhideWhenUsed="1" w:qFormat="1"/>
+    <w:lsdException w:name="heading 3" w:semiHidden="1" w:uiPriority="9" w:unhideWhenUsed="1" w:qFormat="1"/>
+    <w:lsdException w:name="heading 4" w:semiHidden="1" w:uiPriority="9" w:unhideWhenUsed="1" w:qFormat="1"/>
+    <w:lsdException w:name="heading 5" w:semiHidden="1" w:uiPriority="9" w:unhideWhenUsed="1" w:qFormat="1"/>
+    <w:lsdException w:name="heading 6" w:semiHidden="1" w:uiPriority="9" w:unhideWhenUsed="1" w:qFormat="1"/>
+    <w:lsdException w:name="heading 7" w:semiHidden="1" w:uiPriority="9" w:unhideWhenUsed="1" w:qFormat="1"/>
+    <w:lsdException w:name="heading 8" w:semiHidden="1" w:uiPriority="9" w:unhideWhenUsed="1" w:qFormat="1"/>
+    <w:lsdException w:name="heading 9" w:semiHidden="1" w:uiPriority="9" w:unhideWhenUsed="1" w:qFormat="1"/>
+    <w:lsdException w:name="index 1" w:semiHidden="1" w:unhideWhenUsed="1"/>
+    <w:lsdException w:name="index 2" w:semiHidden="1" w:unhideWhenUsed="1"/>
+    <w:lsdException w:name="index 3" w:semiHidden="1" w:unhideWhenUsed="1"/>
+    <w:lsdException w:name="index 4" w:semiHidden="1" w:unhideWhenUsed="1"/>
+    <w:lsdException w:name="index 5" w:semiHidden="1" w:unhideWhenUsed="1"/>
+    <w:lsdException w:name="index 6" w:semiHidden="1" w:unhideWhenUsed="1"/>
+    <w:lsdException w:name="index 7" w:semiHidden="1" w:unhideWhenUsed="1"/>
+    <w:lsdException w:name="index 8" w:semiHidden="1" w:unhideWhenUsed="1"/>
+    <w:lsdException w:name="index 9" w:semiHidden="1" w:unhideWhenUsed="1"/>
+    <w:lsdException w:name="toc 1" w:semiHidden="1" w:uiPriority="39" w:unhideWhenUsed="1"/>
+    <w:lsdException w:name="toc 2" w:semiHidden="1" w:uiPriority="39" w:unhideWhenUsed="1"/>
+    <w:lsdException w:name="toc 3" w:semiHidden="1" w:uiPriority="39" w:unhideWhenUsed="1"/>
+    <w:lsdException w:name="toc 4" w:semiHidden="1" w:uiPriority="39" w:unhideWhenUsed="1"/>
+    <w:lsdException w:name="toc 5" w:semiHidden="1" w:uiPriority="39" w:unhideWhenUsed="1"/>
+    <w:lsdException w:name="toc 6" w:semiHidden="1" w:uiPriority="39" w:unhideWhenUsed="1"/>
+    <w:lsdException w:name="toc 7" w:semiHidden="1" w:uiPriority="39" w:unhideWhenUsed="1"/>
+    <w:lsdException w:name="toc 8" w:semiHidden="1" w:uiPriority="39" w:unhideWhenUsed="1"/>
+    <w:lsdException w:name="toc 9" w:semiHidden="1" w:uiPriority="39" w:unhideWhenUsed="1"/>
+    <w:lsdException w:name="Normal Indent" w:semiHidden="1" w:unhideWhenUsed="1"/>
+    <w:lsdException w:name="footnote text" w:semiHidden="1" w:unhideWhenUsed="1"/>
+    <w:lsdException w:name="annotation text" w:semiHidden="1" w:unhideWhenUsed="1"/>
+    <w:lsdException w:name="header" w:semiHidden="1" w:unhideWhenUsed="1"/>
+    <w:lsdException w:name="footer" w:semiHidden="1" w:unhideWhenUsed="1"/>
+    <w:lsdException w:name="index heading" w:semiHidden="1" w:unhideWhenUsed="1"/>
+    <w:lsdException w:name="caption" w:semiHidden="1" w:uiPriority="35" w:unhideWhenUsed="1" w:qFormat="1"/>
+    <w:lsdException w:name="table of figures" w:semiHidden="1" w:unhideWhenUsed="1"/>
+    <w:lsdException w:name="envelope address" w:semiHidden="1" w:unhideWhenUsed="1"/>
+    <w:lsdException w:name="envelope return" w:semiHidden="1" w:unhideWhenUsed="1"/>
+    <w:lsdException w:name="footnote reference" w:semiHidden="1" w:unhideWhenUsed="1"/>
+    <w:lsdException w:name="annotation reference" w:semiHidden="1" w:unhideWhenUsed="1"/>
+    <w:lsdException w:name="line number" w:semiHidden="1" w:unhideWhenUsed="1"/>
+    <w:lsdException w:name="page number" w:semiHidden="1" w:unhideWhenUsed="1"/>
+    <w:lsdException w:name="endnote reference" w:semiHidden="1" w:unhideWhenUsed="1"/>
+    <w:lsdException w:name="endnote text" w:semiHidden="1" w:unhideWhenUsed="1"/>
+    <w:lsdException w:name="table of authorities" w:semiHidden="1" w:unhideWhenUsed="1"/>
+    <w:lsdException w:name="macro" w:semiHidden="1" w:unhideWhenUsed="1"/>
+    <w:lsdException w:name="toa heading" w:semiHidden="1" w:unhideWhenUsed="1"/>
+    <w:lsdException w:name="List" w:semiHidden="1" w:unhideWhenUsed="1"/>
+    <w:lsdException w:name="List Bullet" w:semiHidden="1" w:unhideWhenUsed="1"/>
+    <w:lsdException w:name="List Number" w:semiHidden="1" w:unhideWhenUsed="1"/>
+    <w:lsdException w:name="List 2" w:semiHidden="1" w:unhideWhenUsed="1"/>
+    <w:lsdException w:name="List 3" w:semiHidden="1" w:unhideWhenUsed="1"/>
+    <w:lsdException w:name="List 4" w:semiHidden="1" w:unhideWhenUsed="1"/>
+    <w:lsdException w:name="List 5" w:semiHidden="1" w:unhideWhenUsed="1"/>
+    <w:lsdException w:name="List Bullet 2" w:semiHidden="1" w:unhideWhenUsed="1"/>
+    <w:lsdException w:name="List Bullet 3" w:semiHidden="1" w:unhideWhenUsed="1"/>
+    <w:lsdException w:name="List Bullet 4" w:semiHidden="1" w:unhideWhenUsed="1"/>
+    <w:lsdException w:name="List Bullet 5" w:semiHidden="1" w:unhideWhenUsed="1"/>
+    <w:lsdException w:name="List Number 2" w:semiHidden="1" w:unhideWhenUsed="1"/>
+    <w:lsdException w:name="List Number 3" w:semiHidden="1" w:unhideWhenUsed="1"/>
+    <w:lsdException w:name="List Number 4" w:semiHidden="1" w:unhideWhenUsed="1"/>
+    <w:lsdException w:name="List Number 5" w:semiHidden="1" w:unhideWhenUsed="1"/>
+    <w:lsdException w:name="Title" w:uiPriority="10" w:qFormat="1"/>
+    <w:lsdException w:name="Closing" w:semiHidden="1" w:unhideWhenUsed="1"/>
+    <w:lsdException w:name="Signature" w:semiHidden="1" w:unhideWhenUsed="1"/>
+    <w:lsdException w:name="Default Paragraph Font" w:semiHidden="1" w:uiPriority="1" w:unhideWhenUsed="1"/>
+    <w:lsdException w:name="Body Text" w:semiHidden="1" w:unhideWhenUsed="1"/>
+    <w:lsdException w:name="Body Text Indent" w:semiHidden="1" w:unhideWhenUsed="1"/>
+    <w:lsdException w:name="List Continue" w:semiHidden="1" w:unhideWhenUsed="1"/>
+    <w:lsdException w:name="List Continue 2" w:semiHidden="1" w:unhideWhenUsed="1"/>
+    <w:lsdException w:name="List Continue 3" w:semiHidden="1" w:unhideWhenUsed="1"/>
+    <w:lsdException w:name="List Continue 4" w:semiHidden="1" w:unhideWhenUsed="1"/>
+    <w:lsdException w:name="List Continue 5" w:semiHidden="1" w:unhideWhenUsed="1"/>
+    <w:lsdException w:name="Message Header" w:semiHidden="1" w:unhideWhenUsed="1"/>
+    <w:lsdException w:name="Subtitle" w:uiPriority="11" w:qFormat="1"/>
+    <w:lsdException w:name="Salutation" w:semiHidden="1" w:unhideWhenUsed="1"/>
+    <w:lsdException w:name="Date" w:semiHidden="1" w:unhideWhenUsed="1"/>
+    <w:lsdException w:name="Body Text First Indent" w:semiHidden="1" w:unhideWhenUsed="1"/>
+    <w:lsdException w:name="Body Text First Indent 2" w:semiHidden="1" w:unhideWhenUsed="1"/>
+    <w:lsdException w:name="Note Heading" w:semiHidden="1" w:unhideWhenUsed="1"/>
+    <w:lsdException w:name="Body Text 2" w:semiHidden="1" w:unhideWhenUsed="1"/>
+    <w:lsdException w:name="Body Text 3" w:semiHidden="1" w:unhideWhenUsed="1"/>
+    <w:lsdException w:name="Body Text Indent 2" w:semiHidden="1" w:unhideWhenUsed="1"/>
+    <w:lsdException w:name="Body Text Indent 3" w:semiHidden="1" w:unhideWhenUsed="1"/>
+    <w:lsdException w:name="Block Text" w:semiHidden="1" w:unhideWhenUsed="1"/>
+    <w:lsdException w:name="Hyperlink" w:semiHidden="1" w:unhideWhenUsed="1"/>
+    <w:lsdException w:name="FollowedHyperlink" w:semiHidden="1" w:unhideWhenUsed="1"/>
+    <w:lsdException w:name="Strong" w:uiPriority="22" w:qFormat="1"/>
+    <w:lsdException w:name="Emphasis" w:uiPriority="20" w:qFormat="1"/>
+    <w:lsdException w:name="Document Map" w:semiHidden="1" w:unhideWhenUsed="1"/>
+    <w:lsdException w:name="Plain Text" w:semiHidden="1" w:unhideWhenUsed="1"/>
+    <w:lsdException w:name="E-mail Signature" w:semiHidden="1" w:unhideWhenUsed="1"/>
+    <w:lsdException w:name="HTML Top of Form" w:semiHidden="1" w:unhideWhenUsed="1"/>
+    <w:lsdException w:name="HTML Bottom of Form" w:semiHidden="1" w:unhideWhenUsed="1"/>
+    <w:lsdException w:name="Normal (Web)" w:semiHidden="1" w:unhideWhenUsed="1"/>
+    <w:lsdException w:name="HTML Acronym" w:semiHidden="1" w:unhideWhenUsed="1"/>
+    <w:lsdException w:name="HTML Address" w:semiHidden="1" w:unhideWhenUsed="1"/>
+    <w:lsdException w:name="HTML Cite" w:semiHidden="1" w:unhideWhenUsed="1"/>
+    <w:lsdException w:name="HTML Code" w:semiHidden="1" w:unhideWhenUsed="1"/>
+    <w:lsdException w:name="HTML Definition" w:semiHidden="1" w:unhideWhenUsed="1"/>
+    <w:lsdException w:name="HTML Keyboard" w:semiHidden="1" w:unhideWhenUsed="1"/>
+    <w:lsdException w:name="HTML Preformatted" w:semiHidden="1" w:unhideWhenUsed="1"/>
+    <w:lsdException w:name="HTML Sample" w:semiHidden="1" w:unhideWhenUsed="1"/>
+    <w:lsdException w:name="HTML Typewriter" w:semiHidden="1" w:unhideWhenUsed="1"/>
+    <w:lsdException w:name="HTML Variable" w:semiHidden="1" w:unhideWhenUsed="1"/>
+    <w:lsdException w:name="Normal Table" w:semiHidden="1" w:unhideWhenUsed="1"/>
+    <w:lsdException w:name="annotation subject" w:semiHidden="1" w:unhideWhenUsed="1"/>
+    <w:lsdException w:name="No List" w:semiHidden="1" w:unhideWhenUsed="1"/>
+    <w:lsdException w:name="Outline List 1" w:semiHidden="1" w:unhideWhenUsed="1"/>
+    <w:lsdException w:name="Outline List 2" w:semiHidden="1" w:unhideWhenUsed="1"/>
+    <w:lsdException w:name="Outline List 3" w:semiHidden="1" w:unhideWhenUsed="1"/>
+    <w:lsdException w:name="Table Simple 1" w:semiHidden="1" w:unhideWhenUsed="1"/>
+    <w:lsdException w:name="Table Simple 2" w:semiHidden="1" w:unhideWhenUsed="1"/>
+    <w:lsdException w:name="Table Simple 3" w:semiHidden="1" w:unhideWhenUsed="1"/>
+    <w:lsdException w:name="Table Classic 1" w:semiHidden="1" w:unhideWhenUsed="1"/>
+    <w:lsdException w:name="Table Classic 2" w:semiHidden="1" w:unhideWhenUsed="1"/>
+    <w:lsdException w:name="Table Classic 3" w:semiHidden="1" w:unhideWhenUsed="1"/>
+    <w:lsdException w:name="Table Classic 4" w:semiHidden="1" w:unhideWhenUsed="1"/>
+    <w:lsdException w:name="Table Colorful 1" w:semiHidden="1" w:unhideWhenUsed="1"/>
+    <w:lsdException w:name="Table Colorful 2" w:semiHidden="1" w:unhideWhenUsed="1"/>
+    <w:lsdException w:name="Table Colorful 3" w:semiHidden="1" w:unhideWhenUsed="1"/>
+    <w:lsdException w:name="Table Columns 1" w:semiHidden="1" w:unhideWhenUsed="1"/>
+    <w:lsdException w:name="Table Columns 2" w:semiHidden="1" w:unhideWhenUsed="1"/>
+    <w:lsdException w:name="Table Columns 3" w:semiHidden="1" w:unhideWhenUsed="1"/>
+    <w:lsdException w:name="Table Columns 4" w:semiHidden="1" w:unhideWhenUsed="1"/>
+    <w:lsdException w:name="Table Columns 5" w:semiHidden="1" w:unhideWhenUsed="1"/>
+    <w:lsdException w:name="Table Grid 1" w:semiHidden="1" w:unhideWhenUsed="1"/>
+    <w:lsdException w:name="Table Grid 2" w:semiHidden="1" w:unhideWhenUsed="1"/>
+    <w:lsdException w:name="Table Grid 3" w:semiHidden="1" w:unhideWhenUsed="1"/>
+    <w:lsdException w:name="Table Grid 4" w:semiHidden="1" w:unhideWhenUsed="1"/>
+    <w:lsdException w:name="Table Grid 5" w:semiHidden="1" w:unhideWhenUsed="1"/>
+    <w:lsdException w:name="Table Grid 6" w:semiHidden="1" w:unhideWhenUsed="1"/>
+    <w:lsdException w:name="Table Grid 7" w:semiHidden="1" w:unhideWhenUsed="1"/>
+    <w:lsdException w:name="Table Grid 8" w:semiHidden="1" w:unhideWhenUsed="1"/>
+    <w:lsdException w:name="Table List 1" w:semiHidden="1" w:unhideWhenUsed="1"/>
+    <w:lsdException w:name="Table List 2" w:semiHidden="1" w:unhideWhenUsed="1"/>
+    <w:lsdException w:name="Table List 3" w:semiHidden="1" w:unhideWhenUsed="1"/>
+    <w:lsdException w:name="Table List 4" w:semiHidden="1" w:unhideWhenUsed="1"/>
+    <w:lsdException w:name="Table List 5" w:semiHidden="1" w:unhideWhenUsed="1"/>
+    <w:lsdException w:name="Table List 6" w:semiHidden="1" w:unhideWhenUsed="1"/>
+    <w:lsdException w:name="Table List 7" w:semiHidden="1" w:unhideWhenUsed="1"/>
+    <w:lsdException w:name="Table List 8" w:semiHidden="1" w:unhideWhenUsed="1"/>
+    <w:lsdException w:name="Table 3D effects 1" w:semiHidden="1" w:unhideWhenUsed="1"/>
+    <w:lsdException w:name="Table 3D effects 2" w:semiHidden="1" w:unhideWhenUsed="1"/>
+    <w:lsdException w:name="Table 3D effects 3" w:semiHidden="1" w:unhideWhenUsed="1"/>
+    <w:lsdException w:name="Table Contemporary" w:semiHidden="1" w:unhideWhenUsed="1"/>
+    <w:lsdException w:name="Table Elegant" w:semiHidden="1" w:unhideWhenUsed="1"/>
+    <w:lsdException w:name="Table Professional" w:semiHidden="1" w:unhideWhenUsed="1"/>
+    <w:lsdException w:name="Table Subtle 1" w:semiHidden="1" w:unhideWhenUsed="1"/>
+    <w:lsdException w:name="Table Subtle 2" w:semiHidden="1" w:unhideWhenUsed="1"/>
+    <w:lsdException w:name="Table Web 1" w:semiHidden="1" w:unhideWhenUsed="1"/>
+    <w:lsdException w:name="Table Web 2" w:semiHidden="1" w:unhideWhenUsed="1"/>
+    <w:lsdException w:name="Table Web 3" w:semiHidden="1" w:unhideWhenUsed="1"/>
+    <w:lsdException w:name="Balloon Text" w:semiHidden="1" w:unhideWhenUsed="1"/>
+    <w:lsdException w:name="Table Grid" w:semiHidden="1" w:uiPriority="39" w:unhideWhenUsed="1"/>
+    <w:lsdException w:name="Table Theme" w:semiHidden="1" w:unhideWhenUsed="1"/>
+    <w:lsdException w:name="Placeholder Text" w:semiHidden="1"/>
+    <w:lsdException w:name="No Spacing" w:uiPriority="1" w:qFormat="1"/>
+    <w:lsdException w:name="Light Shading" w:uiPriority="60"/>
+    <w:lsdException w:name="Light List" w:uiPriority="61"/>
+    <w:lsdException w:name="Light Grid" w:uiPriority="62"/>
+    <w:lsdException w:name="Medium Shading 1" w:uiPriority="63"/>
+    <w:lsdException w:name="Medium Shading 2" w:uiPriority="64"/>
+    <w:lsdException w:name="Medium List 1" w:uiPriority="65"/>
+    <w:lsdException w:name="Medium List 2" w:uiPriority="66"/>
+    <w:lsdException w:name="Medium Grid 1" w:uiPriority="67"/>
+    <w:lsdException w:name="Medium Grid 2" w:uiPriority="68"/>
+    <w:lsdException w:name="Medium Grid 3" w:uiPriority="69"/>
+    <w:lsdException w:name="Dark List" w:uiPriority="70"/>
+    <w:lsdException w:name="Colorful Shading" w:uiPriority="71"/>
+    <w:lsdException w:name="Colorful List" w:uiPriority="72"/>
+    <w:lsdException w:name="Colorful Grid" w:uiPriority="73"/>
+    <w:lsdException w:name="Light Shading Accent 1" w:uiPriority="60"/>
+    <w:lsdException w:name="Light List Accent 1" w:uiPriority="61"/>
+    <w:lsdException w:name="Light Grid Accent 1" w:uiPriority="62"/>
+    <w:lsdException w:name="Medium Shading 1 Accent 1" w:uiPriority="63"/>
+    <w:lsdException w:name="Medium Shading 2 Accent 1" w:uiPriority="64"/>
+    <w:lsdException w:name="Medium List 1 Accent 1" w:uiPriority="65"/>
+    <w:lsdException w:name="Revision" w:semiHidden="1"/>
+    <w:lsdException w:name="List Paragraph" w:uiPriority="34" w:qFormat="1"/>
+    <w:lsdException w:name="Quote" w:uiPriority="29" w:qFormat="1"/>
+    <w:lsdException w:name="Intense Quote" w:uiPriority="30" w:qFormat="1"/>
+    <w:lsdException w:name="Medium List 2 Accent 1" w:uiPriority="66"/>
+    <w:lsdException w:name="Medium Grid 1 Accent 1" w:uiPriority="67"/>
+    <w:lsdException w:name="Medium Grid 2 Accent 1" w:uiPriority="68"/>
+    <w:lsdException w:name="Medium Grid 3 Accent 1" w:uiPriority="69"/>
+    <w:lsdException w:name="Dark List Accent 1" w:uiPriority="70"/>
+    <w:lsdException w:name="Colorful Shading Accent 1" w:uiPriority="71"/>
+    <w:lsdException w:name="Colorful List Accent 1" w:uiPriority="72"/>
+    <w:lsdException w:name="Colorful Grid Accent 1" w:uiPriority="73"/>
+    <w:lsdException w:name="Light Shading Accent 2" w:uiPriority="60"/>
+    <w:lsdException w:name="Light List Accent 2" w:uiPriority="61"/>
+    <w:lsdException w:name="Light Grid Accent 2" w:uiPriority="62"/>
+    <w:lsdException w:name="Medium Shading 1 Accent 2" w:uiPriority="63"/>
+    <w:lsdException w:name="Medium Shading 2 Accent 2" w:uiPriority="64"/>
+    <w:lsdException w:name="Medium List 1 Accent 2" w:uiPriority="65"/>
+    <w:lsdException w:name="Medium List 2 Accent 2" w:uiPriority="66"/>
+    <w:lsdException w:name="Medium Grid 1 Accent 2" w:uiPriority="67"/>
+    <w:lsdException w:name="Medium Grid 2 Accent 2" w:uiPriority="68"/>
+    <w:lsdException w:name="Medium Grid 3 Accent 2" w:uiPriority="69"/>
+    <w:lsdException w:name="Dark List Accent 2" w:uiPriority="70"/>
+    <w:lsdException w:name="Colorful Shading Accent 2" w:uiPriority="71"/>
+    <w:lsdException w:name="Colorful List Accent 2" w:uiPriority="72"/>
+    <w:lsdException w:name="Colorful Grid Accent 2" w:uiPriority="73"/>
+    <w:lsdException w:name="Light Shading Accent 3" w:uiPriority="60"/>
+    <w:lsdException w:name="Light List Accent 3" w:uiPriority="61"/>
+    <w:lsdException w:name="Light Grid Accent 3" w:uiPriority="62"/>
+    <w:lsdException w:name="Medium Shading 1 Accent 3" w:uiPriority="63"/>
+    <w:lsdException w:name="Medium Shading 2 Accent 3" w:uiPriority="64"/>
+    <w:lsdException w:name="Medium List 1 Accent 3" w:uiPriority="65"/>
+    <w:lsdException w:name="Medium List 2 Accent 3" w:uiPriority="66"/>
+    <w:lsdException w:name="Medium Grid 1 Accent 3" w:uiPriority="67"/>
+    <w:lsdException w:name="Medium Grid 2 Accent 3" w:uiPriority="68"/>
+    <w:lsdException w:name="Medium Grid 3 Accent 3" w:uiPriority="69"/>
+    <w:lsdException w:name="Dark List Accent 3" w:uiPriority="70"/>
+    <w:lsdException w:name="Colorful Shading Accent 3" w:uiPriority="71"/>
+    <w:lsdException w:name="Colorful List Accent 3" w:uiPriority="72"/>
+    <w:lsdException w:name="Colorful Grid Accent 3" w:uiPriority="73"/>
+    <w:lsdException w:name="Light Shading Accent 4" w:uiPriority="60"/>
+    <w:lsdException w:name="Light List Accent 4" w:uiPriority="61"/>
+    <w:lsdException w:name="Light Grid Accent 4" w:uiPriority="62"/>
+    <w:lsdException w:name="Medium Shading 1 Accent 4" w:uiPriority="63"/>
+    <w:lsdException w:name="Medium Shading 2 Accent 4" w:uiPriority="64"/>
+    <w:lsdException w:name="Medium List 1 Accent 4" w:uiPriority="65"/>
+    <w:lsdException w:name="Medium List 2 Accent 4" w:uiPriority="66"/>
+    <w:lsdException w:name="Medium Grid 1 Accent 4" w:uiPriority="67"/>
+    <w:lsdException w:name="Medium Grid 2 Accent 4" w:uiPriority="68"/>
+    <w:lsdException w:name="Medium Grid 3 Accent 4" w:uiPriority="69"/>
+    <w:lsdException w:name="Dark List Accent 4" w:uiPriority="70"/>
+    <w:lsdException w:name="Colorful Shading Accent 4" w:uiPriority="71"/>
+    <w:lsdException w:name="Colorful List Accent 4" w:uiPriority="72"/>
+    <w:lsdException w:name="Colorful Grid Accent 4" w:uiPriority="73"/>
+    <w:lsdException w:name="Light Shading Accent 5" w:uiPriority="60"/>
+    <w:lsdException w:name="Light List Accent 5" w:uiPriority="61"/>
+    <w:lsdException w:name="Light Grid Accent 5" w:uiPriority="62"/>
+    <w:lsdException w:name="Medium Shading 1 Accent 5" w:uiPriority="63"/>
+    <w:lsdException w:name="Medium Shading 2 Accent 5" w:uiPriority="64"/>
+    <w:lsdException w:name="Medium List 1 Accent 5" w:uiPriority="65"/>
+    <w:lsdException w:name="Medium List 2 Accent 5" w:uiPriority="66"/>
+    <w:lsdException w:name="Medium Grid 1 Accent 5" w:uiPriority="67"/>
+    <w:lsdException w:name="Medium Grid 2 Accent 5" w:uiPriority="68"/>
+    <w:lsdException w:name="Medium Grid 3 Accent 5" w:uiPriority="69"/>
+    <w:lsdException w:name="Dark List Accent 5" w:uiPriority="70"/>
+    <w:lsdException w:name="Colorful Shading Accent 5" w:uiPriority="71"/>
+    <w:lsdException w:name="Colorful List Accent 5" w:uiPriority="72"/>
+    <w:lsdException w:name="Colorful Grid Accent 5" w:uiPriority="73"/>
+    <w:lsdException w:name="Light Shading Accent 6" w:uiPriority="60"/>
+    <w:lsdException w:name="Light List Accent 6" w:uiPriority="61"/>
+    <w:lsdException w:name="Light Grid Accent 6" w:uiPriority="62"/>
+    <w:lsdException w:name="Medium Shading 1 Accent 6" w:uiPriority="63"/>
+    <w:lsdException w:name="Medium Shading 2 Accent 6" w:uiPriority="64"/>
+    <w:lsdException w:name="Medium List 1 Accent 6" w:uiPriority="65"/>
+    <w:lsdException w:name="Medium List 2 Accent 6" w:uiPriority="66"/>
+    <w:lsdException w:name="Medium Grid 1 Accent 6" w:uiPriority="67"/>
+    <w:lsdException w:name="Medium Grid 2 Accent 6" w:uiPriority="68"/>
+    <w:lsdException w:name="Medium Grid 3 Accent 6" w:uiPriority="69"/>
+    <w:lsdException w:name="Dark List Accent 6" w:uiPriority="70"/>
+    <w:lsdException w:name="Colorful Shading Accent 6" w:uiPriority="71"/>
+    <w:lsdException w:name="Colorful List Accent 6" w:uiPriority="72"/>
+    <w:lsdException w:name="Colorful Grid Accent 6" w:uiPriority="73"/>
+    <w:lsdException w:name="Subtle Emphasis" w:uiPriority="19" w:qFormat="1"/>
+    <w:lsdException w:name="Intense Emphasis" w:uiPriority="21" w:qFormat="1"/>
+    <w:lsdException w:name="Subtle Reference" w:uiPriority="31" w:qFormat="1"/>
+    <w:lsdException w:name="Intense Reference" w:uiPriority="32" w:qFormat="1"/>
+    <w:lsdException w:name="Book Title" w:uiPriority="33" w:qFormat="1"/>
+    <w:lsdException w:name="Bibliography" w:semiHidden="1" w:uiPriority="37" w:unhideWhenUsed="1"/>
+    <w:lsdException w:name="TOC Heading" w:semiHidden="1" w:uiPriority="39" w:unhideWhenUsed="1" w:qFormat="1"/>
+    <w:lsdException w:name="Plain Table 1" w:uiPriority="41"/>
+    <w:lsdException w:name="Plain Table 2" w:uiPriority="42"/>
+    <w:lsdException w:name="Plain Table 3" w:uiPriority="43"/>
+    <w:lsdException w:name="Plain Table 4" w:uiPriority="44"/>
+    <w:lsdException w:name="Plain Table 5" w:uiPriority="45"/>
+    <w:lsdException w:name="Grid Table Light" w:uiPriority="40"/>
+    <w:lsdException w:name="Grid Table 1 Light" w:uiPriority="46"/>
+    <w:lsdException w:name="Grid Table 2" w:uiPriority="47"/>
+    <w:lsdException w:name="Grid Table 3" w:uiPriority="48"/>
+    <w:lsdException w:name="Grid Table 4" w:uiPriority="49"/>
+    <w:lsdException w:name="Grid Table 5 Dark" w:uiPriority="50"/>
+    <w:lsdException w:name="Grid Table 6 Colorful" w:uiPriority="51"/>
+    <w:lsdException w:name="Grid Table 7 Colorful" w:uiPriority="52"/>
+    <w:lsdException w:name="Grid Table 1 Light Accent 1" w:uiPriority="46"/>
+    <w:lsdException w:name="Grid Table 2 Accent 1" w:uiPriority="47"/>
+    <w:lsdException w:name="Grid Table 3 Accent 1" w:uiPriority="48"/>
+    <w:lsdException w:name="Grid Table 4 Accent 1" w:uiPriority="49"/>
+    <w:lsdException w:name="Grid Table 5 Dark Accent 1" w:uiPriority="50"/>
+    <w:lsdException w:name="Grid Table 6 Colorful Accent 1" w:uiPriority="51"/>
+    <w:lsdException w:name="Grid Table 7 Colorful Accent 1" w:uiPriority="52"/>
+    <w:lsdException w:name="Grid Table 1 Light Accent 2" w:uiPriority="46"/>
+    <w:lsdException w:name="Grid Table 2 Accent 2" w:uiPriority="47"/>
+    <w:lsdException w:name="Grid Table 3 Accent 2" w:uiPriority="48"/>
+    <w:lsdException w:name="Grid Table 4 Accent 2" w:uiPriority="49"/>
+    <w:lsdException w:name="Grid Table 5 Dark Accent 2" w:uiPriority="50"/>
+    <w:lsdException w:name="Grid Table 6 Colorful Accent 2" w:uiPriority="51"/>
+    <w:lsdException w:name="Grid Table 7 Colorful Accent 2" w:uiPriority="52"/>
+    <w:lsdException w:name="Grid Table 1 Light Accent 3" w:uiPriority="46"/>
+    <w:lsdException w:name="Grid Table 2 Accent 3" w:uiPriority="47"/>
+    <w:lsdException w:name="Grid Table 3 Accent 3" w:uiPriority="48"/>
+    <w:lsdException w:name="Grid Table 4 Accent 3" w:uiPriority="49"/>
+    <w:lsdException w:name="Grid Table 5 Dark Accent 3" w:uiPriority="50"/>
+    <w:lsdException w:name="Grid Table 6 Colorful Accent 3" w:uiPriority="51"/>
+    <w:lsdException w:name="Grid Table 7 Colorful Accent 3" w:uiPriority="52"/>
+    <w:lsdException w:name="Grid Table 1 Light Accent 4" w:uiPriority="46"/>
+    <w:lsdException w:name="Grid Table 2 Accent 4" w:uiPriority="47"/>
+    <w:lsdException w:name="Grid Table 3 Accent 4" w:uiPriority="48"/>
+    <w:lsdException w:name="Grid Table 4 Accent 4" w:uiPriority="49"/>
+    <w:lsdException w:name="Grid Table 5 Dark Accent 4" w:uiPriority="50"/>
+    <w:lsdException w:name="Grid Table 6 Colorful Accent 4" w:uiPriority="51"/>
+    <w:lsdException w:name="Grid Table 7 Colorful Accent 4" w:uiPriority="52"/>
+    <w:lsdException w:name="Grid Table 1 Light Accent 5" w:uiPriority="46"/>
+    <w:lsdException w:name="Grid Table 2 Accent 5" w:uiPriority="47"/>
+    <w:lsdException w:name="Grid Table 3 Accent 5" w:uiPriority="48"/>
+    <w:lsdException w:name="Grid Table 4 Accent 5" w:uiPriority="49"/>
+    <w:lsdException w:name="Grid Table 5 Dark Accent 5" w:uiPriority="50"/>
+    <w:lsdException w:name="Grid Table 6 Colorful Accent 5" w:uiPriority="51"/>
+    <w:lsdException w:name="Grid Table 7 Colorful Accent 5" w:uiPriority="52"/>
+    <w:lsdException w:name="Grid Table 1 Light Accent 6" w:uiPriority="46"/>
+    <w:lsdException w:name="Grid Table 2 Accent 6" w:uiPriority="47"/>
+    <w:lsdException w:name="Grid Table 3 Accent 6" w:uiPriority="48"/>
+    <w:lsdException w:name="Grid Table 4 Accent 6" w:uiPriority="49"/>
+    <w:lsdException w:name="Grid Table 5 Dark Accent 6" w:uiPriority="50"/>
+    <w:lsdException w:name="Grid Table 6 Colorful Accent 6" w:uiPriority="51"/>
+    <w:lsdException w:name="Grid Table 7 Colorful Accent 6" w:uiPriority="52"/>
+    <w:lsdException w:name="List Table 1 Light" w:uiPriority="46"/>
+    <w:lsdException w:name="List Table 2" w:uiPriority="47"/>
+    <w:lsdException w:name="List Table 3" w:uiPriority="48"/>
+    <w:lsdException w:name="List Table 4" w:uiPriority="49"/>
+    <w:lsdException w:name="List Table 5 Dark" w:uiPriority="50"/>
+    <w:lsdException w:name="List Table 6 Colorful" w:uiPriority="51"/>
+    <w:lsdException w:name="List Table 7 Colorful" w:uiPriority="52"/>
+    <w:lsdException w:name="List Table 1 Light Accent 1" w:uiPriority="46"/>
+    <w:lsdException w:name="List Table 2 Accent 1" w:uiPriority="47"/>
+    <w:lsdException w:name="List Table 3 Accent 1" w:uiPriority="48"/>
+    <w:lsdException w:name="List Table 4 Accent 1" w:uiPriority="49"/>
+    <w:lsdException w:name="List Table 5 Dark Accent 1" w:uiPriority="50"/>
+    <w:lsdException w:name="List Table 6 Colorful Accent 1" w:uiPriority="51"/>
+    <w:lsdException w:name="List Table 7 Colorful Accent 1" w:uiPriority="52"/>
+    <w:lsdException w:name="List Table 1 Light Accent 2" w:uiPriority="46"/>
+    <w:lsdException w:name="List Table 2 Accent 2" w:uiPriority="47"/>
+    <w:lsdException w:name="List Table 3 Accent 2" w:uiPriority="48"/>
+    <w:lsdException w:name="List Table 4 Accent 2" w:uiPriority="49"/>
+    <w:lsdException w:name="List Table 5 Dark Accent 2" w:uiPriority="50"/>
+    <w:lsdException w:name="List Table 6 Colorful Accent 2" w:uiPriority="51"/>
+    <w:lsdException w:name="List Table 7 Colorful Accent 2" w:uiPriority="52"/>
+    <w:lsdException w:name="List Table 1 Light Accent 3" w:uiPriority="46"/>
+    <w:lsdException w:name="List Table 2 Accent 3" w:uiPriority="47"/>
+    <w:lsdException w:name="List Table 3 Accent 3" w:uiPriority="48"/>
+    <w:lsdException w:name="List Table 4 Accent 3" w:uiPriority="49"/>
+    <w:lsdException w:name="List Table 5 Dark Accent 3" w:uiPriority="50"/>
+    <w:lsdException w:name="List Table 6 Colorful Accent 3" w:uiPriority="51"/>
+    <w:lsdException w:name="List Table 7 Colorful Accent 3" w:uiPriority="52"/>
+    <w:lsdException w:name="List Table 1 Light Accent 4" w:uiPriority="46"/>
+    <w:lsdException w:name="List Table 2 Accent 4" w:uiPriority="47"/>
+    <w:lsdException w:name="List Table 3 Accent 4" w:uiPriority="48"/>
+    <w:lsdException w:name="List Table 4 Accent 4" w:uiPriority="49"/>
+    <w:lsdException w:name="List Table 5 Dark Accent 4" w:uiPriority="50"/>
+    <w:lsdException w:name="List Table 6 Colorful Accent 4" w:uiPriority="51"/>
+    <w:lsdException w:name="List Table 7 Colorful Accent 4" w:uiPriority="52"/>
+    <w:lsdException w:name="List Table 1 Light Accent 5" w:uiPriority="46"/>
+    <w:lsdException w:name="List Table 2 Accent 5" w:uiPriority="47"/>
+    <w:lsdException w:name="List Table 3 Accent 5" w:uiPriority="48"/>
+    <w:lsdException w:name="List Table 4 Accent 5" w:uiPriority="49"/>
+    <w:lsdException w:name="List Table 5 Dark Accent 5" w:uiPriority="50"/>
+    <w:lsdException w:name="List Table 6 Colorful Accent 5" w:uiPriority="51"/>
+    <w:lsdException w:name="List Table 7 Colorful Accent 5" w:uiPriority="52"/>
+    <w:lsdException w:name="List Table 1 Light Accent 6" w:uiPriority="46"/>
+    <w:lsdException w:name="List Table 2 Accent 6" w:uiPriority="47"/>
+    <w:lsdException w:name="List Table 3 Accent 6" w:uiPriority="48"/>
+    <w:lsdException w:name="List Table 4 Accent 6" w:uiPriority="49"/>
+    <w:lsdException w:name="List Table 5 Dark Accent 6" w:uiPriority="50"/>
+    <w:lsdException w:name="List Table 6 Colorful Accent 6" w:uiPriority="51"/>
+    <w:lsdException w:name="List Table 7 Colorful Accent 6" w:uiPriority="52"/>
+    <w:lsdException w:name="Mention" w:semiHidden="1" w:unhideWhenUsed="1"/>
+    <w:lsdException w:name="Smart Hyperlink" w:semiHidden="1" w:unhideWhenUsed="1"/>
+    <w:lsdException w:name="Hashtag" w:semiHidden="1" w:unhideWhenUsed="1"/>
+    <w:lsdException w:name="Unresolved Mention" w:semiHidden="1" w:unhideWhenUsed="1"/>
   </w:latentStyles>
   <w:style w:type="paragraph" w:default="1" w:styleId="Normal">
     <w:name w:val="Normal"/>
@@ -1304,13 +2507,13 @@
       <w:lang w:val="es-CO"/>
     </w:rPr>
   </w:style>
-  <w:style w:type="character" w:default="1" w:styleId="Fuentedeprrafopredeter">
+  <w:style w:type="character" w:default="1" w:styleId="DefaultParagraphFont">
     <w:name w:val="Default Paragraph Font"/>
     <w:uiPriority w:val="1"/>
     <w:semiHidden/>
     <w:unhideWhenUsed/>
   </w:style>
-  <w:style w:type="table" w:default="1" w:styleId="Tablanormal">
+  <w:style w:type="table" w:default="1" w:styleId="TableNormal">
     <w:name w:val="Normal Table"/>
     <w:uiPriority w:val="99"/>
     <w:semiHidden/>
@@ -1325,13 +2528,13 @@
       </w:tblCellMar>
     </w:tblPr>
   </w:style>
-  <w:style w:type="numbering" w:default="1" w:styleId="Sinlista">
+  <w:style w:type="numbering" w:default="1" w:styleId="NoList">
     <w:name w:val="No List"/>
     <w:uiPriority w:val="99"/>
     <w:semiHidden/>
     <w:unhideWhenUsed/>
   </w:style>
-  <w:style w:type="paragraph" w:styleId="Prrafodelista">
+  <w:style w:type="paragraph" w:styleId="ListParagraph">
     <w:name w:val="List Paragraph"/>
     <w:basedOn w:val="Normal"/>
     <w:uiPriority w:val="34"/>
@@ -1342,9 +2545,9 @@
       <w:contextualSpacing/>
     </w:pPr>
   </w:style>
-  <w:style w:type="character" w:styleId="Hipervnculo">
+  <w:style w:type="character" w:styleId="Hyperlink">
     <w:name w:val="Hyperlink"/>
-    <w:basedOn w:val="Fuentedeprrafopredeter"/>
+    <w:basedOn w:val="DefaultParagraphFont"/>
     <w:uiPriority w:val="99"/>
     <w:semiHidden/>
     <w:unhideWhenUsed/>
@@ -1354,10 +2557,10 @@
       <w:u w:val="single"/>
     </w:rPr>
   </w:style>
-  <w:style w:type="paragraph" w:styleId="Textodeglobo">
+  <w:style w:type="paragraph" w:styleId="BalloonText">
     <w:name w:val="Balloon Text"/>
     <w:basedOn w:val="Normal"/>
-    <w:link w:val="TextodegloboCar"/>
+    <w:link w:val="BalloonTextChar"/>
     <w:uiPriority w:val="99"/>
     <w:semiHidden/>
     <w:unhideWhenUsed/>
@@ -1371,257 +2574,10 @@
       <w:szCs w:val="16"/>
     </w:rPr>
   </w:style>
-  <w:style w:type="character" w:customStyle="1" w:styleId="TextodegloboCar">
-    <w:name w:val="Texto de globo Car"/>
-    <w:basedOn w:val="Fuentedeprrafopredeter"/>
-    <w:link w:val="Textodeglobo"/>
-    <w:uiPriority w:val="99"/>
-    <w:semiHidden/>
-    <w:rsid w:val="008740D1"/>
-    <w:rPr>
-      <w:rFonts w:ascii="Tahoma" w:hAnsi="Tahoma" w:cs="Tahoma"/>
-      <w:sz w:val="16"/>
-      <w:szCs w:val="16"/>
-      <w:lang w:val="es-CO"/>
-    </w:rPr>
-  </w:style>
-</w:styles>
-</file>
-
-<file path=word/stylesWithEffects.xml><?xml version="1.0" encoding="utf-8"?>
-<w:styles xmlns:wpc="http://schemas.microsoft.com/office/word/2010/wordprocessingCanvas" xmlns:mc="http://schemas.openxmlformats.org/markup-compatibility/2006" xmlns:o="urn:schemas-microsoft-com:office:office" xmlns:r="http://schemas.openxmlformats.org/officeDocument/2006/relationships" xmlns:m="http://schemas.openxmlformats.org/officeDocument/2006/math" xmlns:v="urn:schemas-microsoft-com:vml" xmlns:wp14="http://schemas.microsoft.com/office/word/2010/wordprocessingDrawing" xmlns:wp="http://schemas.openxmlformats.org/drawingml/2006/wordprocessingDrawing" xmlns:w10="urn:schemas-microsoft-com:office:word" xmlns:w="http://schemas.openxmlformats.org/wordprocessingml/2006/main" xmlns:w14="http://schemas.microsoft.com/office/word/2010/wordml" xmlns:wpg="http://schemas.microsoft.com/office/word/2010/wordprocessingGroup" xmlns:wpi="http://schemas.microsoft.com/office/word/2010/wordprocessingInk" xmlns:wne="http://schemas.microsoft.com/office/word/2006/wordml" xmlns:wps="http://schemas.microsoft.com/office/word/2010/wordprocessingShape" mc:Ignorable="w14 wp14">
-  <w:docDefaults>
-    <w:rPrDefault>
-      <w:rPr>
-        <w:rFonts w:asciiTheme="minorHAnsi" w:eastAsiaTheme="minorHAnsi" w:hAnsiTheme="minorHAnsi" w:cstheme="minorBidi"/>
-        <w:sz w:val="22"/>
-        <w:szCs w:val="22"/>
-        <w:lang w:val="en-US" w:eastAsia="en-US" w:bidi="ar-SA"/>
-      </w:rPr>
-    </w:rPrDefault>
-    <w:pPrDefault>
-      <w:pPr>
-        <w:spacing w:after="160" w:line="259" w:lineRule="auto"/>
-      </w:pPr>
-    </w:pPrDefault>
-  </w:docDefaults>
-  <w:latentStyles w:defLockedState="0" w:defUIPriority="99" w:defSemiHidden="1" w:defUnhideWhenUsed="1" w:defQFormat="0" w:count="267">
-    <w:lsdException w:name="Normal" w:semiHidden="0" w:uiPriority="0" w:unhideWhenUsed="0" w:qFormat="1"/>
-    <w:lsdException w:name="heading 1" w:semiHidden="0" w:uiPriority="9" w:unhideWhenUsed="0" w:qFormat="1"/>
-    <w:lsdException w:name="heading 2" w:uiPriority="9" w:qFormat="1"/>
-    <w:lsdException w:name="heading 3" w:uiPriority="9" w:qFormat="1"/>
-    <w:lsdException w:name="heading 4" w:uiPriority="9" w:qFormat="1"/>
-    <w:lsdException w:name="heading 5" w:uiPriority="9" w:qFormat="1"/>
-    <w:lsdException w:name="heading 6" w:uiPriority="9" w:qFormat="1"/>
-    <w:lsdException w:name="heading 7" w:uiPriority="9" w:qFormat="1"/>
-    <w:lsdException w:name="heading 8" w:uiPriority="9" w:qFormat="1"/>
-    <w:lsdException w:name="heading 9" w:uiPriority="9" w:qFormat="1"/>
-    <w:lsdException w:name="toc 1" w:uiPriority="39"/>
-    <w:lsdException w:name="toc 2" w:uiPriority="39"/>
-    <w:lsdException w:name="toc 3" w:uiPriority="39"/>
-    <w:lsdException w:name="toc 4" w:uiPriority="39"/>
-    <w:lsdException w:name="toc 5" w:uiPriority="39"/>
-    <w:lsdException w:name="toc 6" w:uiPriority="39"/>
-    <w:lsdException w:name="toc 7" w:uiPriority="39"/>
-    <w:lsdException w:name="toc 8" w:uiPriority="39"/>
-    <w:lsdException w:name="toc 9" w:uiPriority="39"/>
-    <w:lsdException w:name="caption" w:uiPriority="35" w:qFormat="1"/>
-    <w:lsdException w:name="Title" w:semiHidden="0" w:uiPriority="10" w:unhideWhenUsed="0" w:qFormat="1"/>
-    <w:lsdException w:name="Default Paragraph Font" w:uiPriority="1"/>
-    <w:lsdException w:name="Subtitle" w:semiHidden="0" w:uiPriority="11" w:unhideWhenUsed="0" w:qFormat="1"/>
-    <w:lsdException w:name="Strong" w:semiHidden="0" w:uiPriority="22" w:unhideWhenUsed="0" w:qFormat="1"/>
-    <w:lsdException w:name="Emphasis" w:semiHidden="0" w:uiPriority="20" w:unhideWhenUsed="0" w:qFormat="1"/>
-    <w:lsdException w:name="Table Grid" w:semiHidden="0" w:uiPriority="39" w:unhideWhenUsed="0"/>
-    <w:lsdException w:name="Placeholder Text" w:unhideWhenUsed="0"/>
-    <w:lsdException w:name="No Spacing" w:semiHidden="0" w:uiPriority="1" w:unhideWhenUsed="0" w:qFormat="1"/>
-    <w:lsdException w:name="Light Shading" w:semiHidden="0" w:uiPriority="60" w:unhideWhenUsed="0"/>
-    <w:lsdException w:name="Light List" w:semiHidden="0" w:uiPriority="61" w:unhideWhenUsed="0"/>
-    <w:lsdException w:name="Light Grid" w:semiHidden="0" w:uiPriority="62" w:unhideWhenUsed="0"/>
-    <w:lsdException w:name="Medium Shading 1" w:semiHidden="0" w:uiPriority="63" w:unhideWhenUsed="0"/>
-    <w:lsdException w:name="Medium Shading 2" w:semiHidden="0" w:uiPriority="64" w:unhideWhenUsed="0"/>
-    <w:lsdException w:name="Medium List 1" w:semiHidden="0" w:uiPriority="65" w:unhideWhenUsed="0"/>
-    <w:lsdException w:name="Medium List 2" w:semiHidden="0" w:uiPriority="66" w:unhideWhenUsed="0"/>
-    <w:lsdException w:name="Medium Grid 1" w:semiHidden="0" w:uiPriority="67" w:unhideWhenUsed="0"/>
-    <w:lsdException w:name="Medium Grid 2" w:semiHidden="0" w:uiPriority="68" w:unhideWhenUsed="0"/>
-    <w:lsdException w:name="Medium Grid 3" w:semiHidden="0" w:uiPriority="69" w:unhideWhenUsed="0"/>
-    <w:lsdException w:name="Dark List" w:semiHidden="0" w:uiPriority="70" w:unhideWhenUsed="0"/>
-    <w:lsdException w:name="Colorful Shading" w:semiHidden="0" w:uiPriority="71" w:unhideWhenUsed="0"/>
-    <w:lsdException w:name="Colorful List" w:semiHidden="0" w:uiPriority="72" w:unhideWhenUsed="0"/>
-    <w:lsdException w:name="Colorful Grid" w:semiHidden="0" w:uiPriority="73" w:unhideWhenUsed="0"/>
-    <w:lsdException w:name="Light Shading Accent 1" w:semiHidden="0" w:uiPriority="60" w:unhideWhenUsed="0"/>
-    <w:lsdException w:name="Light List Accent 1" w:semiHidden="0" w:uiPriority="61" w:unhideWhenUsed="0"/>
-    <w:lsdException w:name="Light Grid Accent 1" w:semiHidden="0" w:uiPriority="62" w:unhideWhenUsed="0"/>
-    <w:lsdException w:name="Medium Shading 1 Accent 1" w:semiHidden="0" w:uiPriority="63" w:unhideWhenUsed="0"/>
-    <w:lsdException w:name="Medium Shading 2 Accent 1" w:semiHidden="0" w:uiPriority="64" w:unhideWhenUsed="0"/>
-    <w:lsdException w:name="Medium List 1 Accent 1" w:semiHidden="0" w:uiPriority="65" w:unhideWhenUsed="0"/>
-    <w:lsdException w:name="Revision" w:unhideWhenUsed="0"/>
-    <w:lsdException w:name="List Paragraph" w:semiHidden="0" w:uiPriority="34" w:unhideWhenUsed="0" w:qFormat="1"/>
-    <w:lsdException w:name="Quote" w:semiHidden="0" w:uiPriority="29" w:unhideWhenUsed="0" w:qFormat="1"/>
-    <w:lsdException w:name="Intense Quote" w:semiHidden="0" w:uiPriority="30" w:unhideWhenUsed="0" w:qFormat="1"/>
-    <w:lsdException w:name="Medium List 2 Accent 1" w:semiHidden="0" w:uiPriority="66" w:unhideWhenUsed="0"/>
-    <w:lsdException w:name="Medium Grid 1 Accent 1" w:semiHidden="0" w:uiPriority="67" w:unhideWhenUsed="0"/>
-    <w:lsdException w:name="Medium Grid 2 Accent 1" w:semiHidden="0" w:uiPriority="68" w:unhideWhenUsed="0"/>
-    <w:lsdException w:name="Medium Grid 3 Accent 1" w:semiHidden="0" w:uiPriority="69" w:unhideWhenUsed="0"/>
-    <w:lsdException w:name="Dark List Accent 1" w:semiHidden="0" w:uiPriority="70" w:unhideWhenUsed="0"/>
-    <w:lsdException w:name="Colorful Shading Accent 1" w:semiHidden="0" w:uiPriority="71" w:unhideWhenUsed="0"/>
-    <w:lsdException w:name="Colorful List Accent 1" w:semiHidden="0" w:uiPriority="72" w:unhideWhenUsed="0"/>
-    <w:lsdException w:name="Colorful Grid Accent 1" w:semiHidden="0" w:uiPriority="73" w:unhideWhenUsed="0"/>
-    <w:lsdException w:name="Light Shading Accent 2" w:semiHidden="0" w:uiPriority="60" w:unhideWhenUsed="0"/>
-    <w:lsdException w:name="Light List Accent 2" w:semiHidden="0" w:uiPriority="61" w:unhideWhenUsed="0"/>
-    <w:lsdException w:name="Light Grid Accent 2" w:semiHidden="0" w:uiPriority="62" w:unhideWhenUsed="0"/>
-    <w:lsdException w:name="Medium Shading 1 Accent 2" w:semiHidden="0" w:uiPriority="63" w:unhideWhenUsed="0"/>
-    <w:lsdException w:name="Medium Shading 2 Accent 2" w:semiHidden="0" w:uiPriority="64" w:unhideWhenUsed="0"/>
-    <w:lsdException w:name="Medium List 1 Accent 2" w:semiHidden="0" w:uiPriority="65" w:unhideWhenUsed="0"/>
-    <w:lsdException w:name="Medium List 2 Accent 2" w:semiHidden="0" w:uiPriority="66" w:unhideWhenUsed="0"/>
-    <w:lsdException w:name="Medium Grid 1 Accent 2" w:semiHidden="0" w:uiPriority="67" w:unhideWhenUsed="0"/>
-    <w:lsdException w:name="Medium Grid 2 Accent 2" w:semiHidden="0" w:uiPriority="68" w:unhideWhenUsed="0"/>
-    <w:lsdException w:name="Medium Grid 3 Accent 2" w:semiHidden="0" w:uiPriority="69" w:unhideWhenUsed="0"/>
-    <w:lsdException w:name="Dark List Accent 2" w:semiHidden="0" w:uiPriority="70" w:unhideWhenUsed="0"/>
-    <w:lsdException w:name="Colorful Shading Accent 2" w:semiHidden="0" w:uiPriority="71" w:unhideWhenUsed="0"/>
-    <w:lsdException w:name="Colorful List Accent 2" w:semiHidden="0" w:uiPriority="72" w:unhideWhenUsed="0"/>
-    <w:lsdException w:name="Colorful Grid Accent 2" w:semiHidden="0" w:uiPriority="73" w:unhideWhenUsed="0"/>
-    <w:lsdException w:name="Light Shading Accent 3" w:semiHidden="0" w:uiPriority="60" w:unhideWhenUsed="0"/>
-    <w:lsdException w:name="Light List Accent 3" w:semiHidden="0" w:uiPriority="61" w:unhideWhenUsed="0"/>
-    <w:lsdException w:name="Light Grid Accent 3" w:semiHidden="0" w:uiPriority="62" w:unhideWhenUsed="0"/>
-    <w:lsdException w:name="Medium Shading 1 Accent 3" w:semiHidden="0" w:uiPriority="63" w:unhideWhenUsed="0"/>
-    <w:lsdException w:name="Medium Shading 2 Accent 3" w:semiHidden="0" w:uiPriority="64" w:unhideWhenUsed="0"/>
-    <w:lsdException w:name="Medium List 1 Accent 3" w:semiHidden="0" w:uiPriority="65" w:unhideWhenUsed="0"/>
-    <w:lsdException w:name="Medium List 2 Accent 3" w:semiHidden="0" w:uiPriority="66" w:unhideWhenUsed="0"/>
-    <w:lsdException w:name="Medium Grid 1 Accent 3" w:semiHidden="0" w:uiPriority="67" w:unhideWhenUsed="0"/>
-    <w:lsdException w:name="Medium Grid 2 Accent 3" w:semiHidden="0" w:uiPriority="68" w:unhideWhenUsed="0"/>
-    <w:lsdException w:name="Medium Grid 3 Accent 3" w:semiHidden="0" w:uiPriority="69" w:unhideWhenUsed="0"/>
-    <w:lsdException w:name="Dark List Accent 3" w:semiHidden="0" w:uiPriority="70" w:unhideWhenUsed="0"/>
-    <w:lsdException w:name="Colorful Shading Accent 3" w:semiHidden="0" w:uiPriority="71" w:unhideWhenUsed="0"/>
-    <w:lsdException w:name="Colorful List Accent 3" w:semiHidden="0" w:uiPriority="72" w:unhideWhenUsed="0"/>
-    <w:lsdException w:name="Colorful Grid Accent 3" w:semiHidden="0" w:uiPriority="73" w:unhideWhenUsed="0"/>
-    <w:lsdException w:name="Light Shading Accent 4" w:semiHidden="0" w:uiPriority="60" w:unhideWhenUsed="0"/>
-    <w:lsdException w:name="Light List Accent 4" w:semiHidden="0" w:uiPriority="61" w:unhideWhenUsed="0"/>
-    <w:lsdException w:name="Light Grid Accent 4" w:semiHidden="0" w:uiPriority="62" w:unhideWhenUsed="0"/>
-    <w:lsdException w:name="Medium Shading 1 Accent 4" w:semiHidden="0" w:uiPriority="63" w:unhideWhenUsed="0"/>
-    <w:lsdException w:name="Medium Shading 2 Accent 4" w:semiHidden="0" w:uiPriority="64" w:unhideWhenUsed="0"/>
-    <w:lsdException w:name="Medium List 1 Accent 4" w:semiHidden="0" w:uiPriority="65" w:unhideWhenUsed="0"/>
-    <w:lsdException w:name="Medium List 2 Accent 4" w:semiHidden="0" w:uiPriority="66" w:unhideWhenUsed="0"/>
-    <w:lsdException w:name="Medium Grid 1 Accent 4" w:semiHidden="0" w:uiPriority="67" w:unhideWhenUsed="0"/>
-    <w:lsdException w:name="Medium Grid 2 Accent 4" w:semiHidden="0" w:uiPriority="68" w:unhideWhenUsed="0"/>
-    <w:lsdException w:name="Medium Grid 3 Accent 4" w:semiHidden="0" w:uiPriority="69" w:unhideWhenUsed="0"/>
-    <w:lsdException w:name="Dark List Accent 4" w:semiHidden="0" w:uiPriority="70" w:unhideWhenUsed="0"/>
-    <w:lsdException w:name="Colorful Shading Accent 4" w:semiHidden="0" w:uiPriority="71" w:unhideWhenUsed="0"/>
-    <w:lsdException w:name="Colorful List Accent 4" w:semiHidden="0" w:uiPriority="72" w:unhideWhenUsed="0"/>
-    <w:lsdException w:name="Colorful Grid Accent 4" w:semiHidden="0" w:uiPriority="73" w:unhideWhenUsed="0"/>
-    <w:lsdException w:name="Light Shading Accent 5" w:semiHidden="0" w:uiPriority="60" w:unhideWhenUsed="0"/>
-    <w:lsdException w:name="Light List Accent 5" w:semiHidden="0" w:uiPriority="61" w:unhideWhenUsed="0"/>
-    <w:lsdException w:name="Light Grid Accent 5" w:semiHidden="0" w:uiPriority="62" w:unhideWhenUsed="0"/>
-    <w:lsdException w:name="Medium Shading 1 Accent 5" w:semiHidden="0" w:uiPriority="63" w:unhideWhenUsed="0"/>
-    <w:lsdException w:name="Medium Shading 2 Accent 5" w:semiHidden="0" w:uiPriority="64" w:unhideWhenUsed="0"/>
-    <w:lsdException w:name="Medium List 1 Accent 5" w:semiHidden="0" w:uiPriority="65" w:unhideWhenUsed="0"/>
-    <w:lsdException w:name="Medium List 2 Accent 5" w:semiHidden="0" w:uiPriority="66" w:unhideWhenUsed="0"/>
-    <w:lsdException w:name="Medium Grid 1 Accent 5" w:semiHidden="0" w:uiPriority="67" w:unhideWhenUsed="0"/>
-    <w:lsdException w:name="Medium Grid 2 Accent 5" w:semiHidden="0" w:uiPriority="68" w:unhideWhenUsed="0"/>
-    <w:lsdException w:name="Medium Grid 3 Accent 5" w:semiHidden="0" w:uiPriority="69" w:unhideWhenUsed="0"/>
-    <w:lsdException w:name="Dark List Accent 5" w:semiHidden="0" w:uiPriority="70" w:unhideWhenUsed="0"/>
-    <w:lsdException w:name="Colorful Shading Accent 5" w:semiHidden="0" w:uiPriority="71" w:unhideWhenUsed="0"/>
-    <w:lsdException w:name="Colorful List Accent 5" w:semiHidden="0" w:uiPriority="72" w:unhideWhenUsed="0"/>
-    <w:lsdException w:name="Colorful Grid Accent 5" w:semiHidden="0" w:uiPriority="73" w:unhideWhenUsed="0"/>
-    <w:lsdException w:name="Light Shading Accent 6" w:semiHidden="0" w:uiPriority="60" w:unhideWhenUsed="0"/>
-    <w:lsdException w:name="Light List Accent 6" w:semiHidden="0" w:uiPriority="61" w:unhideWhenUsed="0"/>
-    <w:lsdException w:name="Light Grid Accent 6" w:semiHidden="0" w:uiPriority="62" w:unhideWhenUsed="0"/>
-    <w:lsdException w:name="Medium Shading 1 Accent 6" w:semiHidden="0" w:uiPriority="63" w:unhideWhenUsed="0"/>
-    <w:lsdException w:name="Medium Shading 2 Accent 6" w:semiHidden="0" w:uiPriority="64" w:unhideWhenUsed="0"/>
-    <w:lsdException w:name="Medium List 1 Accent 6" w:semiHidden="0" w:uiPriority="65" w:unhideWhenUsed="0"/>
-    <w:lsdException w:name="Medium List 2 Accent 6" w:semiHidden="0" w:uiPriority="66" w:unhideWhenUsed="0"/>
-    <w:lsdException w:name="Medium Grid 1 Accent 6" w:semiHidden="0" w:uiPriority="67" w:unhideWhenUsed="0"/>
-    <w:lsdException w:name="Medium Grid 2 Accent 6" w:semiHidden="0" w:uiPriority="68" w:unhideWhenUsed="0"/>
-    <w:lsdException w:name="Medium Grid 3 Accent 6" w:semiHidden="0" w:uiPriority="69" w:unhideWhenUsed="0"/>
-    <w:lsdException w:name="Dark List Accent 6" w:semiHidden="0" w:uiPriority="70" w:unhideWhenUsed="0"/>
-    <w:lsdException w:name="Colorful Shading Accent 6" w:semiHidden="0" w:uiPriority="71" w:unhideWhenUsed="0"/>
-    <w:lsdException w:name="Colorful List Accent 6" w:semiHidden="0" w:uiPriority="72" w:unhideWhenUsed="0"/>
-    <w:lsdException w:name="Colorful Grid Accent 6" w:semiHidden="0" w:uiPriority="73" w:unhideWhenUsed="0"/>
-    <w:lsdException w:name="Subtle Emphasis" w:semiHidden="0" w:uiPriority="19" w:unhideWhenUsed="0" w:qFormat="1"/>
-    <w:lsdException w:name="Intense Emphasis" w:semiHidden="0" w:uiPriority="21" w:unhideWhenUsed="0" w:qFormat="1"/>
-    <w:lsdException w:name="Subtle Reference" w:semiHidden="0" w:uiPriority="31" w:unhideWhenUsed="0" w:qFormat="1"/>
-    <w:lsdException w:name="Intense Reference" w:semiHidden="0" w:uiPriority="32" w:unhideWhenUsed="0" w:qFormat="1"/>
-    <w:lsdException w:name="Book Title" w:semiHidden="0" w:uiPriority="33" w:unhideWhenUsed="0" w:qFormat="1"/>
-    <w:lsdException w:name="Bibliography" w:uiPriority="37"/>
-    <w:lsdException w:name="TOC Heading" w:uiPriority="39" w:qFormat="1"/>
-  </w:latentStyles>
-  <w:style w:type="paragraph" w:default="1" w:styleId="Normal">
-    <w:name w:val="Normal"/>
-    <w:qFormat/>
-    <w:rPr>
-      <w:lang w:val="es-CO"/>
-    </w:rPr>
-  </w:style>
-  <w:style w:type="character" w:default="1" w:styleId="Fuentedeprrafopredeter">
-    <w:name w:val="Default Paragraph Font"/>
-    <w:uiPriority w:val="1"/>
-    <w:semiHidden/>
-    <w:unhideWhenUsed/>
-  </w:style>
-  <w:style w:type="table" w:default="1" w:styleId="Tablanormal">
-    <w:name w:val="Normal Table"/>
-    <w:uiPriority w:val="99"/>
-    <w:semiHidden/>
-    <w:unhideWhenUsed/>
-    <w:tblPr>
-      <w:tblInd w:w="0" w:type="dxa"/>
-      <w:tblCellMar>
-        <w:top w:w="0" w:type="dxa"/>
-        <w:left w:w="108" w:type="dxa"/>
-        <w:bottom w:w="0" w:type="dxa"/>
-        <w:right w:w="108" w:type="dxa"/>
-      </w:tblCellMar>
-    </w:tblPr>
-  </w:style>
-  <w:style w:type="numbering" w:default="1" w:styleId="Sinlista">
-    <w:name w:val="No List"/>
-    <w:uiPriority w:val="99"/>
-    <w:semiHidden/>
-    <w:unhideWhenUsed/>
-  </w:style>
-  <w:style w:type="paragraph" w:styleId="Prrafodelista">
-    <w:name w:val="List Paragraph"/>
-    <w:basedOn w:val="Normal"/>
-    <w:uiPriority w:val="34"/>
-    <w:qFormat/>
-    <w:rsid w:val="00D553EB"/>
-    <w:pPr>
-      <w:ind w:left="720"/>
-      <w:contextualSpacing/>
-    </w:pPr>
-  </w:style>
-  <w:style w:type="character" w:styleId="Hipervnculo">
-    <w:name w:val="Hyperlink"/>
-    <w:basedOn w:val="Fuentedeprrafopredeter"/>
-    <w:uiPriority w:val="99"/>
-    <w:semiHidden/>
-    <w:unhideWhenUsed/>
-    <w:rsid w:val="00B178B2"/>
-    <w:rPr>
-      <w:color w:val="0000FF"/>
-      <w:u w:val="single"/>
-    </w:rPr>
-  </w:style>
-  <w:style w:type="paragraph" w:styleId="Textodeglobo">
-    <w:name w:val="Balloon Text"/>
-    <w:basedOn w:val="Normal"/>
-    <w:link w:val="TextodegloboCar"/>
-    <w:uiPriority w:val="99"/>
-    <w:semiHidden/>
-    <w:unhideWhenUsed/>
-    <w:rsid w:val="008740D1"/>
-    <w:pPr>
-      <w:spacing w:after="0" w:line="240" w:lineRule="auto"/>
-    </w:pPr>
-    <w:rPr>
-      <w:rFonts w:ascii="Tahoma" w:hAnsi="Tahoma" w:cs="Tahoma"/>
-      <w:sz w:val="16"/>
-      <w:szCs w:val="16"/>
-    </w:rPr>
-  </w:style>
-  <w:style w:type="character" w:customStyle="1" w:styleId="TextodegloboCar">
-    <w:name w:val="Texto de globo Car"/>
-    <w:basedOn w:val="Fuentedeprrafopredeter"/>
-    <w:link w:val="Textodeglobo"/>
+  <w:style w:type="character" w:customStyle="1" w:styleId="BalloonTextChar">
+    <w:name w:val="Balloon Text Char"/>
+    <w:basedOn w:val="DefaultParagraphFont"/>
+    <w:link w:val="BalloonText"/>
     <w:uiPriority w:val="99"/>
     <w:semiHidden/>
     <w:rsid w:val="008740D1"/>
@@ -1890,7 +2846,7 @@
   <a:extraClrSchemeLst/>
   <a:extLst>
     <a:ext uri="{05A4C25C-085E-4340-85A3-A5531E510DB2}">
-      <thm15:themeFamily xmlns:thm15="http://schemas.microsoft.com/office/thememl/2012/main" xmlns="" name="Office Theme" id="{62F939B6-93AF-4DB8-9C6B-D6C7DFDC589F}" vid="{4A3C46E8-61CC-4603-A589-7422A47A8E4A}"/>
+      <thm15:themeFamily xmlns:thm15="http://schemas.microsoft.com/office/thememl/2012/main" name="Office Theme" id="{62F939B6-93AF-4DB8-9C6B-D6C7DFDC589F}" vid="{4A3C46E8-61CC-4603-A589-7422A47A8E4A}"/>
     </a:ext>
   </a:extLst>
 </a:theme>

</xml_diff>